<commit_message>
Change notice can be inserted into scan
</commit_message>
<xml_diff>
--- a/materials/template.docx
+++ b/materials/template.docx
@@ -1,6 +1,6 @@
 
 <file path=word/document.xml><?xml version="1.0" encoding="utf-8"?>
-<w:document xmlns:wpc="http://schemas.microsoft.com/office/word/2010/wordprocessingCanvas" xmlns:cx="http://schemas.microsoft.com/office/drawing/2014/chartex" xmlns:cx1="http://schemas.microsoft.com/office/drawing/2015/9/8/chartex" xmlns:cx2="http://schemas.microsoft.com/office/drawing/2015/10/21/chartex" xmlns:cx3="http://schemas.microsoft.com/office/drawing/2016/5/9/chartex" xmlns:cx4="http://schemas.microsoft.com/office/drawing/2016/5/10/chartex" xmlns:cx5="http://schemas.microsoft.com/office/drawing/2016/5/11/chartex" xmlns:cx6="http://schemas.microsoft.com/office/drawing/2016/5/12/chartex" xmlns:cx7="http://schemas.microsoft.com/office/drawing/2016/5/13/chartex" xmlns:cx8="http://schemas.microsoft.com/office/drawing/2016/5/14/chartex" xmlns:mc="http://schemas.openxmlformats.org/markup-compatibility/2006" xmlns:aink="http://schemas.microsoft.com/office/drawing/2016/ink" xmlns:am3d="http://schemas.microsoft.com/office/drawing/2017/model3d" xmlns:o="urn:schemas-microsoft-com:office:office" xmlns:oel="http://schemas.microsoft.com/office/2019/extlst" xmlns:r="http://schemas.openxmlformats.org/officeDocument/2006/relationships" xmlns:m="http://schemas.openxmlformats.org/officeDocument/2006/math" xmlns:v="urn:schemas-microsoft-com:vml" xmlns:wp14="http://schemas.microsoft.com/office/word/2010/wordprocessingDrawing" xmlns:wp="http://schemas.openxmlformats.org/drawingml/2006/wordprocessingDrawing" xmlns:w10="urn:schemas-microsoft-com:office:word" xmlns:w="http://schemas.openxmlformats.org/wordprocessingml/2006/main" xmlns:w14="http://schemas.microsoft.com/office/word/2010/wordml" xmlns:w15="http://schemas.microsoft.com/office/word/2012/wordml" xmlns:w16cex="http://schemas.microsoft.com/office/word/2018/wordml/cex" xmlns:w16cid="http://schemas.microsoft.com/office/word/2016/wordml/cid" xmlns:w16="http://schemas.microsoft.com/office/word/2018/wordml" xmlns:w16du="http://schemas.microsoft.com/office/word/2023/wordml/word16du" xmlns:w16sdtdh="http://schemas.microsoft.com/office/word/2020/wordml/sdtdatahash" xmlns:w16se="http://schemas.microsoft.com/office/word/2015/wordml/symex" xmlns:wpg="http://schemas.microsoft.com/office/word/2010/wordprocessingGroup" xmlns:wpi="http://schemas.microsoft.com/office/word/2010/wordprocessingInk" xmlns:wne="http://schemas.microsoft.com/office/word/2006/wordml" xmlns:wps="http://schemas.microsoft.com/office/word/2010/wordprocessingShape" mc:Ignorable="w14 w15 w16se w16cid w16 w16cex w16sdtdh w16du wp14">
+<w:document xmlns:wpc="http://schemas.microsoft.com/office/word/2010/wordprocessingCanvas" xmlns:mc="http://schemas.openxmlformats.org/markup-compatibility/2006" xmlns:o="urn:schemas-microsoft-com:office:office" xmlns:r="http://schemas.openxmlformats.org/officeDocument/2006/relationships" xmlns:m="http://schemas.openxmlformats.org/officeDocument/2006/math" xmlns:v="urn:schemas-microsoft-com:vml" xmlns:wp14="http://schemas.microsoft.com/office/word/2010/wordprocessingDrawing" xmlns:wp="http://schemas.openxmlformats.org/drawingml/2006/wordprocessingDrawing" xmlns:w10="urn:schemas-microsoft-com:office:word" xmlns:w="http://schemas.openxmlformats.org/wordprocessingml/2006/main" xmlns:w14="http://schemas.microsoft.com/office/word/2010/wordml" xmlns:w15="http://schemas.microsoft.com/office/word/2012/wordml" xmlns:wpg="http://schemas.microsoft.com/office/word/2010/wordprocessingGroup" xmlns:wpi="http://schemas.microsoft.com/office/word/2010/wordprocessingInk" xmlns:wne="http://schemas.microsoft.com/office/word/2006/wordml" xmlns:wps="http://schemas.microsoft.com/office/word/2010/wordprocessingShape" mc:Ignorable="w14 w15 wp14">
   <w:body>
     <w:tbl>
       <w:tblPr>
@@ -163,12 +163,21 @@
             <w:r>
               <w:t xml:space="preserve"> </w:t>
             </w:r>
-            <w:r>
-              <w:rPr>
-                <w:rFonts w:ascii="Times New Roman" w:hAnsi="Times New Roman" w:cs="Times New Roman"/>
-                <w:b/>
-              </w:rPr>
-              <w:t xml:space="preserve">Document </w:t>
+            <w:proofErr w:type="spellStart"/>
+            <w:r>
+              <w:rPr>
+                <w:rFonts w:ascii="Times New Roman" w:hAnsi="Times New Roman" w:cs="Times New Roman"/>
+                <w:b/>
+              </w:rPr>
+              <w:t>Document</w:t>
+            </w:r>
+            <w:proofErr w:type="spellEnd"/>
+            <w:r>
+              <w:rPr>
+                <w:rFonts w:ascii="Times New Roman" w:hAnsi="Times New Roman" w:cs="Times New Roman"/>
+                <w:b/>
+              </w:rPr>
+              <w:t xml:space="preserve"> </w:t>
             </w:r>
             <w:proofErr w:type="spellStart"/>
             <w:r>
@@ -406,6 +415,7 @@
               </w:rPr>
               <w:t>/</w:t>
             </w:r>
+            <w:proofErr w:type="spellStart"/>
             <w:r>
               <w:rPr>
                 <w:rFonts w:ascii="Times New Roman" w:hAnsi="Times New Roman" w:cs="Times New Roman"/>
@@ -414,7 +424,18 @@
                 <w:szCs w:val="24"/>
                 <w:lang w:val="en-US"/>
               </w:rPr>
-              <w:t xml:space="preserve">dd </w:t>
+              <w:t>dd</w:t>
+            </w:r>
+            <w:proofErr w:type="spellEnd"/>
+            <w:r>
+              <w:rPr>
+                <w:rFonts w:ascii="Times New Roman" w:hAnsi="Times New Roman" w:cs="Times New Roman"/>
+                <w:b/>
+                <w:sz w:val="24"/>
+                <w:szCs w:val="24"/>
+                <w:lang w:val="en-US"/>
+              </w:rPr>
+              <w:t xml:space="preserve"> </w:t>
             </w:r>
             <w:r>
               <w:rPr>
@@ -497,8 +518,8 @@
                 <w:dataBinding w:prefixMappings="xmlns:ns0='http://purl.org/dc/elements/1.1/' xmlns:ns1='http://schemas.openxmlformats.org/package/2006/metadata/core-properties' " w:xpath="/ns1:coreProperties[1]/ns0:description[1]" w:storeItemID="{6C3C8BC8-F283-45AE-878A-BAB7291924A1}"/>
                 <w:text w:multiLine="1"/>
               </w:sdtPr>
+              <w:sdtEndPr/>
               <w:sdtContent>
-                <w:proofErr w:type="gramStart"/>
                 <w:r>
                   <w:rPr>
                     <w:rFonts w:ascii="Times New Roman" w:hAnsi="Times New Roman" w:cs="Times New Roman"/>
@@ -518,18 +539,7 @@
                     <w:szCs w:val="24"/>
                     <w:lang w:val="en-US"/>
                   </w:rPr>
-                  <w:t>change</w:t>
-                </w:r>
-                <w:proofErr w:type="gramEnd"/>
-                <w:r>
-                  <w:rPr>
-                    <w:rFonts w:ascii="Times New Roman" w:hAnsi="Times New Roman" w:cs="Times New Roman"/>
-                    <w:b/>
-                    <w:sz w:val="20"/>
-                    <w:szCs w:val="24"/>
-                    <w:lang w:val="en-US"/>
-                  </w:rPr>
-                  <w:t>_notice_sets</w:t>
+                  <w:t>change_notice_sets</w:t>
                 </w:r>
                 <w:proofErr w:type="spellEnd"/>
                 <w:r>
@@ -957,7 +967,6 @@
                 <w:lang w:val="en-US"/>
               </w:rPr>
             </w:pPr>
-            <w:proofErr w:type="gramStart"/>
             <w:r>
               <w:rPr>
                 <w:rFonts w:ascii="Times New Roman" w:hAnsi="Times New Roman" w:cs="Times New Roman"/>
@@ -975,17 +984,7 @@
                 <w:bCs/>
                 <w:lang w:val="en-US"/>
               </w:rPr>
-              <w:t>change</w:t>
-            </w:r>
-            <w:proofErr w:type="gramEnd"/>
-            <w:r>
-              <w:rPr>
-                <w:rFonts w:ascii="Times New Roman" w:hAnsi="Times New Roman" w:cs="Times New Roman"/>
-                <w:b/>
-                <w:bCs/>
-                <w:lang w:val="en-US"/>
-              </w:rPr>
-              <w:t>_notice_date</w:t>
+              <w:t>change_notice_date</w:t>
             </w:r>
             <w:proofErr w:type="spellEnd"/>
             <w:r>
@@ -1012,7 +1011,6 @@
                 <w:lang w:val="en-US"/>
               </w:rPr>
             </w:pPr>
-            <w:proofErr w:type="gramStart"/>
             <w:r>
               <w:rPr>
                 <w:rFonts w:ascii="Times New Roman" w:hAnsi="Times New Roman" w:cs="Times New Roman"/>
@@ -1026,15 +1024,7 @@
                 <w:rFonts w:ascii="Times New Roman" w:hAnsi="Times New Roman" w:cs="Times New Roman"/>
                 <w:lang w:val="en-US"/>
               </w:rPr>
-              <w:t>change</w:t>
-            </w:r>
-            <w:proofErr w:type="gramEnd"/>
-            <w:r>
-              <w:rPr>
-                <w:rFonts w:ascii="Times New Roman" w:hAnsi="Times New Roman" w:cs="Times New Roman"/>
-                <w:lang w:val="en-US"/>
-              </w:rPr>
-              <w:t>_due_date</w:t>
+              <w:t>change_due_date</w:t>
             </w:r>
             <w:proofErr w:type="spellEnd"/>
             <w:r>
@@ -1333,6 +1323,7 @@
                 <w:dataBinding w:prefixMappings="xmlns:ns0='http://schemas.microsoft.com/office/2006/coverPageProps' " w:xpath="/ns0:CoverPageProperties[1]/ns0:CompanyPhone[1]" w:storeItemID="{55AF091B-3C7A-41E3-B477-F2FDAA23CFDA}"/>
                 <w:text/>
               </w:sdtPr>
+              <w:sdtEndPr/>
               <w:sdtContent>
                 <w:proofErr w:type="spellStart"/>
                 <w:r>
@@ -1500,6 +1491,7 @@
                 <w:listItem w:displayText="5" w:value="5"/>
               </w:dropDownList>
             </w:sdtPr>
+            <w:sdtEndPr/>
             <w:sdtContent>
               <w:p>
                 <w:pPr>
@@ -1902,6 +1894,7 @@
               <w:tag w:val="Наименование организации"/>
               <w:id w:val="-401057616"/>
             </w:sdtPr>
+            <w:sdtEndPr/>
             <w:sdtContent>
               <w:sdt>
                 <w:sdtPr>
@@ -1916,6 +1909,7 @@
                     <w:docPart w:val="A3A0F3FBF8C2490FB169E0F0E89DF506"/>
                   </w:placeholder>
                 </w:sdtPr>
+                <w:sdtEndPr/>
                 <w:sdtContent>
                   <w:p>
                     <w:pPr>
@@ -2173,6 +2167,7 @@
             <w:dataBinding w:prefixMappings="xmlns:ns0='http://purl.org/dc/elements/1.1/' xmlns:ns1='http://schemas.openxmlformats.org/package/2006/metadata/core-properties' " w:xpath="/ns1:coreProperties[1]/ns1:category[1]" w:storeItemID="{6C3C8BC8-F283-45AE-878A-BAB7291924A1}"/>
             <w:text/>
           </w:sdtPr>
+          <w:sdtEndPr/>
           <w:sdtContent>
             <w:tc>
               <w:tcPr>
@@ -2517,6 +2512,8 @@
         </w:rPr>
         <w:t xml:space="preserve"> %}</w:t>
       </w:r>
+      <w:bookmarkStart w:id="0" w:name="_GoBack"/>
+      <w:bookmarkEnd w:id="0"/>
     </w:p>
     <w:sectPr>
       <w:headerReference w:type="default" r:id="rId9"/>
@@ -2538,7 +2535,7 @@
 </file>
 
 <file path=word/endnotes.xml><?xml version="1.0" encoding="utf-8"?>
-<w:endnotes xmlns:wpc="http://schemas.microsoft.com/office/word/2010/wordprocessingCanvas" xmlns:cx="http://schemas.microsoft.com/office/drawing/2014/chartex" xmlns:cx1="http://schemas.microsoft.com/office/drawing/2015/9/8/chartex" xmlns:cx2="http://schemas.microsoft.com/office/drawing/2015/10/21/chartex" xmlns:cx3="http://schemas.microsoft.com/office/drawing/2016/5/9/chartex" xmlns:cx4="http://schemas.microsoft.com/office/drawing/2016/5/10/chartex" xmlns:cx5="http://schemas.microsoft.com/office/drawing/2016/5/11/chartex" xmlns:cx6="http://schemas.microsoft.com/office/drawing/2016/5/12/chartex" xmlns:cx7="http://schemas.microsoft.com/office/drawing/2016/5/13/chartex" xmlns:cx8="http://schemas.microsoft.com/office/drawing/2016/5/14/chartex" xmlns:mc="http://schemas.openxmlformats.org/markup-compatibility/2006" xmlns:aink="http://schemas.microsoft.com/office/drawing/2016/ink" xmlns:am3d="http://schemas.microsoft.com/office/drawing/2017/model3d" xmlns:o="urn:schemas-microsoft-com:office:office" xmlns:oel="http://schemas.microsoft.com/office/2019/extlst" xmlns:r="http://schemas.openxmlformats.org/officeDocument/2006/relationships" xmlns:m="http://schemas.openxmlformats.org/officeDocument/2006/math" xmlns:v="urn:schemas-microsoft-com:vml" xmlns:wp14="http://schemas.microsoft.com/office/word/2010/wordprocessingDrawing" xmlns:wp="http://schemas.openxmlformats.org/drawingml/2006/wordprocessingDrawing" xmlns:w10="urn:schemas-microsoft-com:office:word" xmlns:w="http://schemas.openxmlformats.org/wordprocessingml/2006/main" xmlns:w14="http://schemas.microsoft.com/office/word/2010/wordml" xmlns:w15="http://schemas.microsoft.com/office/word/2012/wordml" xmlns:w16cex="http://schemas.microsoft.com/office/word/2018/wordml/cex" xmlns:w16cid="http://schemas.microsoft.com/office/word/2016/wordml/cid" xmlns:w16="http://schemas.microsoft.com/office/word/2018/wordml" xmlns:w16du="http://schemas.microsoft.com/office/word/2023/wordml/word16du" xmlns:w16sdtdh="http://schemas.microsoft.com/office/word/2020/wordml/sdtdatahash" xmlns:w16se="http://schemas.microsoft.com/office/word/2015/wordml/symex" xmlns:wpg="http://schemas.microsoft.com/office/word/2010/wordprocessingGroup" xmlns:wpi="http://schemas.microsoft.com/office/word/2010/wordprocessingInk" xmlns:wne="http://schemas.microsoft.com/office/word/2006/wordml" xmlns:wps="http://schemas.microsoft.com/office/word/2010/wordprocessingShape" mc:Ignorable="w14 w15 w16se w16cid w16 w16cex w16sdtdh w16du wp14">
+<w:endnotes xmlns:wpc="http://schemas.microsoft.com/office/word/2010/wordprocessingCanvas" xmlns:mc="http://schemas.openxmlformats.org/markup-compatibility/2006" xmlns:o="urn:schemas-microsoft-com:office:office" xmlns:r="http://schemas.openxmlformats.org/officeDocument/2006/relationships" xmlns:m="http://schemas.openxmlformats.org/officeDocument/2006/math" xmlns:v="urn:schemas-microsoft-com:vml" xmlns:wp14="http://schemas.microsoft.com/office/word/2010/wordprocessingDrawing" xmlns:wp="http://schemas.openxmlformats.org/drawingml/2006/wordprocessingDrawing" xmlns:w10="urn:schemas-microsoft-com:office:word" xmlns:w="http://schemas.openxmlformats.org/wordprocessingml/2006/main" xmlns:w14="http://schemas.microsoft.com/office/word/2010/wordml" xmlns:w15="http://schemas.microsoft.com/office/word/2012/wordml" xmlns:wpg="http://schemas.microsoft.com/office/word/2010/wordprocessingGroup" xmlns:wpi="http://schemas.microsoft.com/office/word/2010/wordprocessingInk" xmlns:wne="http://schemas.microsoft.com/office/word/2006/wordml" xmlns:wps="http://schemas.microsoft.com/office/word/2010/wordprocessingShape" mc:Ignorable="w14 w15 wp14">
   <w:endnote w:type="separator" w:id="-1">
     <w:p>
       <w:pPr>
@@ -2563,7 +2560,7 @@
 </file>
 
 <file path=word/footer1.xml><?xml version="1.0" encoding="utf-8"?>
-<w:ftr xmlns:wpc="http://schemas.microsoft.com/office/word/2010/wordprocessingCanvas" xmlns:cx="http://schemas.microsoft.com/office/drawing/2014/chartex" xmlns:cx1="http://schemas.microsoft.com/office/drawing/2015/9/8/chartex" xmlns:cx2="http://schemas.microsoft.com/office/drawing/2015/10/21/chartex" xmlns:cx3="http://schemas.microsoft.com/office/drawing/2016/5/9/chartex" xmlns:cx4="http://schemas.microsoft.com/office/drawing/2016/5/10/chartex" xmlns:cx5="http://schemas.microsoft.com/office/drawing/2016/5/11/chartex" xmlns:cx6="http://schemas.microsoft.com/office/drawing/2016/5/12/chartex" xmlns:cx7="http://schemas.microsoft.com/office/drawing/2016/5/13/chartex" xmlns:cx8="http://schemas.microsoft.com/office/drawing/2016/5/14/chartex" xmlns:mc="http://schemas.openxmlformats.org/markup-compatibility/2006" xmlns:aink="http://schemas.microsoft.com/office/drawing/2016/ink" xmlns:am3d="http://schemas.microsoft.com/office/drawing/2017/model3d" xmlns:o="urn:schemas-microsoft-com:office:office" xmlns:oel="http://schemas.microsoft.com/office/2019/extlst" xmlns:r="http://schemas.openxmlformats.org/officeDocument/2006/relationships" xmlns:m="http://schemas.openxmlformats.org/officeDocument/2006/math" xmlns:v="urn:schemas-microsoft-com:vml" xmlns:wp14="http://schemas.microsoft.com/office/word/2010/wordprocessingDrawing" xmlns:wp="http://schemas.openxmlformats.org/drawingml/2006/wordprocessingDrawing" xmlns:w10="urn:schemas-microsoft-com:office:word" xmlns:w="http://schemas.openxmlformats.org/wordprocessingml/2006/main" xmlns:w14="http://schemas.microsoft.com/office/word/2010/wordml" xmlns:w15="http://schemas.microsoft.com/office/word/2012/wordml" xmlns:w16cex="http://schemas.microsoft.com/office/word/2018/wordml/cex" xmlns:w16cid="http://schemas.microsoft.com/office/word/2016/wordml/cid" xmlns:w16="http://schemas.microsoft.com/office/word/2018/wordml" xmlns:w16du="http://schemas.microsoft.com/office/word/2023/wordml/word16du" xmlns:w16sdtdh="http://schemas.microsoft.com/office/word/2020/wordml/sdtdatahash" xmlns:w16se="http://schemas.microsoft.com/office/word/2015/wordml/symex" xmlns:wpg="http://schemas.microsoft.com/office/word/2010/wordprocessingGroup" xmlns:wpi="http://schemas.microsoft.com/office/word/2010/wordprocessingInk" xmlns:wne="http://schemas.microsoft.com/office/word/2006/wordml" xmlns:wps="http://schemas.microsoft.com/office/word/2010/wordprocessingShape" mc:Ignorable="w14 w15 w16se w16cid w16 w16cex w16sdtdh w16du wp14">
+<w:ftr xmlns:wpc="http://schemas.microsoft.com/office/word/2010/wordprocessingCanvas" xmlns:mc="http://schemas.openxmlformats.org/markup-compatibility/2006" xmlns:o="urn:schemas-microsoft-com:office:office" xmlns:r="http://schemas.openxmlformats.org/officeDocument/2006/relationships" xmlns:m="http://schemas.openxmlformats.org/officeDocument/2006/math" xmlns:v="urn:schemas-microsoft-com:vml" xmlns:wp14="http://schemas.microsoft.com/office/word/2010/wordprocessingDrawing" xmlns:wp="http://schemas.openxmlformats.org/drawingml/2006/wordprocessingDrawing" xmlns:w10="urn:schemas-microsoft-com:office:word" xmlns:w="http://schemas.openxmlformats.org/wordprocessingml/2006/main" xmlns:w14="http://schemas.microsoft.com/office/word/2010/wordml" xmlns:w15="http://schemas.microsoft.com/office/word/2012/wordml" xmlns:wpg="http://schemas.microsoft.com/office/word/2010/wordprocessingGroup" xmlns:wpi="http://schemas.microsoft.com/office/word/2010/wordprocessingInk" xmlns:wne="http://schemas.microsoft.com/office/word/2006/wordml" xmlns:wps="http://schemas.microsoft.com/office/word/2010/wordprocessingShape" mc:Ignorable="w14 w15 wp14">
   <w:p>
     <w:pPr>
       <w:pStyle w:val="a7"/>
@@ -2637,7 +2634,7 @@
             </wp:anchor>
           </w:drawing>
         </mc:Choice>
-        <mc:Fallback>
+        <mc:Fallback xmlns:w16se="http://schemas.microsoft.com/office/word/2015/wordml/symex" xmlns:w16sdtdh="http://schemas.microsoft.com/office/word/2020/wordml/sdtdatahash" xmlns:w16du="http://schemas.microsoft.com/office/word/2023/wordml/word16du" xmlns:w16="http://schemas.microsoft.com/office/word/2018/wordml" xmlns:w16cid="http://schemas.microsoft.com/office/word/2016/wordml/cid" xmlns:w16cex="http://schemas.microsoft.com/office/word/2018/wordml/cex" xmlns:oel="http://schemas.microsoft.com/office/2019/extlst" xmlns:am3d="http://schemas.microsoft.com/office/drawing/2017/model3d" xmlns:aink="http://schemas.microsoft.com/office/drawing/2016/ink" xmlns:cx8="http://schemas.microsoft.com/office/drawing/2016/5/14/chartex" xmlns:cx7="http://schemas.microsoft.com/office/drawing/2016/5/13/chartex" xmlns:cx6="http://schemas.microsoft.com/office/drawing/2016/5/12/chartex" xmlns:cx5="http://schemas.microsoft.com/office/drawing/2016/5/11/chartex" xmlns:cx4="http://schemas.microsoft.com/office/drawing/2016/5/10/chartex" xmlns:cx3="http://schemas.microsoft.com/office/drawing/2016/5/9/chartex" xmlns:cx2="http://schemas.microsoft.com/office/drawing/2015/10/21/chartex" xmlns:cx1="http://schemas.microsoft.com/office/drawing/2015/9/8/chartex" xmlns:cx="http://schemas.microsoft.com/office/drawing/2014/chartex">
           <w:pict>
             <v:line w14:anchorId="4B7E44F9" id="Прямая соединительная линия 7" o:spid="_x0000_s1026" style="position:absolute;z-index:251664384;visibility:visible;mso-wrap-style:square;mso-width-percent:0;mso-height-percent:0;mso-wrap-distance-left:9pt;mso-wrap-distance-top:0;mso-wrap-distance-right:9pt;mso-wrap-distance-bottom:0;mso-position-horizontal:absolute;mso-position-horizontal-relative:text;mso-position-vertical:absolute;mso-position-vertical-relative:text;mso-width-percent:0;mso-height-percent:0;mso-width-relative:margin;mso-height-relative:margin" from="-.5pt,-2.9pt" to="513.7pt,-2.9pt" o:gfxdata="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" strokecolor="black [3213]" strokeweight="2.25pt">
               <v:stroke joinstyle="miter"/>
@@ -2651,7 +2648,7 @@
 </file>
 
 <file path=word/footer2.xml><?xml version="1.0" encoding="utf-8"?>
-<w:ftr xmlns:wpc="http://schemas.microsoft.com/office/word/2010/wordprocessingCanvas" xmlns:cx="http://schemas.microsoft.com/office/drawing/2014/chartex" xmlns:cx1="http://schemas.microsoft.com/office/drawing/2015/9/8/chartex" xmlns:cx2="http://schemas.microsoft.com/office/drawing/2015/10/21/chartex" xmlns:cx3="http://schemas.microsoft.com/office/drawing/2016/5/9/chartex" xmlns:cx4="http://schemas.microsoft.com/office/drawing/2016/5/10/chartex" xmlns:cx5="http://schemas.microsoft.com/office/drawing/2016/5/11/chartex" xmlns:cx6="http://schemas.microsoft.com/office/drawing/2016/5/12/chartex" xmlns:cx7="http://schemas.microsoft.com/office/drawing/2016/5/13/chartex" xmlns:cx8="http://schemas.microsoft.com/office/drawing/2016/5/14/chartex" xmlns:mc="http://schemas.openxmlformats.org/markup-compatibility/2006" xmlns:aink="http://schemas.microsoft.com/office/drawing/2016/ink" xmlns:am3d="http://schemas.microsoft.com/office/drawing/2017/model3d" xmlns:o="urn:schemas-microsoft-com:office:office" xmlns:oel="http://schemas.microsoft.com/office/2019/extlst" xmlns:r="http://schemas.openxmlformats.org/officeDocument/2006/relationships" xmlns:m="http://schemas.openxmlformats.org/officeDocument/2006/math" xmlns:v="urn:schemas-microsoft-com:vml" xmlns:wp14="http://schemas.microsoft.com/office/word/2010/wordprocessingDrawing" xmlns:wp="http://schemas.openxmlformats.org/drawingml/2006/wordprocessingDrawing" xmlns:w10="urn:schemas-microsoft-com:office:word" xmlns:w="http://schemas.openxmlformats.org/wordprocessingml/2006/main" xmlns:w14="http://schemas.microsoft.com/office/word/2010/wordml" xmlns:w15="http://schemas.microsoft.com/office/word/2012/wordml" xmlns:w16cex="http://schemas.microsoft.com/office/word/2018/wordml/cex" xmlns:w16cid="http://schemas.microsoft.com/office/word/2016/wordml/cid" xmlns:w16="http://schemas.microsoft.com/office/word/2018/wordml" xmlns:w16du="http://schemas.microsoft.com/office/word/2023/wordml/word16du" xmlns:w16sdtdh="http://schemas.microsoft.com/office/word/2020/wordml/sdtdatahash" xmlns:w16se="http://schemas.microsoft.com/office/word/2015/wordml/symex" xmlns:wpg="http://schemas.microsoft.com/office/word/2010/wordprocessingGroup" xmlns:wpi="http://schemas.microsoft.com/office/word/2010/wordprocessingInk" xmlns:wne="http://schemas.microsoft.com/office/word/2006/wordml" xmlns:wps="http://schemas.microsoft.com/office/word/2010/wordprocessingShape" mc:Ignorable="w14 w15 w16se w16cid w16 w16cex w16sdtdh w16du wp14">
+<w:ftr xmlns:wpc="http://schemas.microsoft.com/office/word/2010/wordprocessingCanvas" xmlns:mc="http://schemas.openxmlformats.org/markup-compatibility/2006" xmlns:o="urn:schemas-microsoft-com:office:office" xmlns:r="http://schemas.openxmlformats.org/officeDocument/2006/relationships" xmlns:m="http://schemas.openxmlformats.org/officeDocument/2006/math" xmlns:v="urn:schemas-microsoft-com:vml" xmlns:wp14="http://schemas.microsoft.com/office/word/2010/wordprocessingDrawing" xmlns:wp="http://schemas.openxmlformats.org/drawingml/2006/wordprocessingDrawing" xmlns:w10="urn:schemas-microsoft-com:office:word" xmlns:w="http://schemas.openxmlformats.org/wordprocessingml/2006/main" xmlns:w14="http://schemas.microsoft.com/office/word/2010/wordml" xmlns:w15="http://schemas.microsoft.com/office/word/2012/wordml" xmlns:wpg="http://schemas.microsoft.com/office/word/2010/wordprocessingGroup" xmlns:wpi="http://schemas.microsoft.com/office/word/2010/wordprocessingInk" xmlns:wne="http://schemas.microsoft.com/office/word/2006/wordml" xmlns:wps="http://schemas.microsoft.com/office/word/2010/wordprocessingShape" mc:Ignorable="w14 w15 wp14">
   <w:tbl>
     <w:tblPr>
       <w:tblStyle w:val="a3"/>
@@ -2764,7 +2761,6 @@
             <w:jc w:val="center"/>
             <w:rPr>
               <w:rFonts w:ascii="Times New Roman" w:hAnsi="Times New Roman" w:cs="Times New Roman"/>
-              <w:lang w:val="en-US"/>
             </w:rPr>
           </w:pPr>
           <w:r>
@@ -2776,7 +2772,6 @@
           <w:r>
             <w:rPr>
               <w:rFonts w:ascii="Times New Roman" w:hAnsi="Times New Roman" w:cs="Times New Roman"/>
-              <w:lang w:val="en-US"/>
             </w:rPr>
             <w:t xml:space="preserve"> </w:t>
           </w:r>
@@ -2789,35 +2784,48 @@
           <w:r>
             <w:rPr>
               <w:rFonts w:ascii="Times New Roman" w:hAnsi="Times New Roman" w:cs="Times New Roman"/>
-              <w:lang w:val="en-US"/>
             </w:rPr>
             <w:t xml:space="preserve"> </w:t>
           </w:r>
-          <w:sdt>
-            <w:sdtPr>
-              <w:rPr>
-                <w:rFonts w:ascii="Times New Roman" w:hAnsi="Times New Roman" w:cs="Times New Roman"/>
-              </w:rPr>
-              <w:id w:val="-903759595"/>
-              <w:dropDownList>
-                <w:listItem w:value="Выберите элемент."/>
-                <w:listItem w:displayText="влияют" w:value="влияют"/>
-                <w:listItem w:displayText="не влияют" w:value="не влияют"/>
-              </w:dropDownList>
-            </w:sdtPr>
-            <w:sdtContent>
-              <w:r>
-                <w:rPr>
-                  <w:rFonts w:ascii="Times New Roman" w:hAnsi="Times New Roman" w:cs="Times New Roman"/>
-                </w:rPr>
-                <w:t>влияют</w:t>
-              </w:r>
-            </w:sdtContent>
-          </w:sdt>
-          <w:r>
-            <w:rPr>
-              <w:rFonts w:ascii="Times New Roman" w:hAnsi="Times New Roman" w:cs="Times New Roman"/>
-              <w:lang w:val="en-US"/>
+          <w:proofErr w:type="gramStart"/>
+          <w:r>
+            <w:rPr>
+              <w:rFonts w:ascii="Times New Roman" w:hAnsi="Times New Roman" w:cs="Times New Roman"/>
+            </w:rPr>
+            <w:t xml:space="preserve">{{ </w:t>
+          </w:r>
+          <w:r>
+            <w:rPr>
+              <w:rFonts w:ascii="Times New Roman" w:hAnsi="Times New Roman" w:cs="Times New Roman"/>
+              <w:lang w:val="en-US"/>
+            </w:rPr>
+            <w:t>estimates</w:t>
+          </w:r>
+          <w:proofErr w:type="gramEnd"/>
+          <w:r>
+            <w:rPr>
+              <w:rFonts w:ascii="Times New Roman" w:hAnsi="Times New Roman" w:cs="Times New Roman"/>
+            </w:rPr>
+            <w:t>_</w:t>
+          </w:r>
+          <w:proofErr w:type="spellStart"/>
+          <w:r>
+            <w:rPr>
+              <w:rFonts w:ascii="Times New Roman" w:hAnsi="Times New Roman" w:cs="Times New Roman"/>
+              <w:lang w:val="en-US"/>
+            </w:rPr>
+            <w:t>ru</w:t>
+          </w:r>
+          <w:proofErr w:type="spellEnd"/>
+          <w:r>
+            <w:rPr>
+              <w:rFonts w:ascii="Times New Roman" w:hAnsi="Times New Roman" w:cs="Times New Roman"/>
+            </w:rPr>
+            <w:t xml:space="preserve"> }}</w:t>
+          </w:r>
+          <w:r>
+            <w:rPr>
+              <w:rFonts w:ascii="Times New Roman" w:hAnsi="Times New Roman" w:cs="Times New Roman"/>
             </w:rPr>
             <w:t xml:space="preserve"> </w:t>
           </w:r>
@@ -2830,7 +2838,6 @@
           <w:r>
             <w:rPr>
               <w:rFonts w:ascii="Times New Roman" w:hAnsi="Times New Roman" w:cs="Times New Roman"/>
-              <w:lang w:val="en-US"/>
             </w:rPr>
             <w:t xml:space="preserve"> </w:t>
           </w:r>
@@ -2843,7 +2850,6 @@
           <w:r>
             <w:rPr>
               <w:rFonts w:ascii="Times New Roman" w:hAnsi="Times New Roman" w:cs="Times New Roman"/>
-              <w:lang w:val="en-US"/>
             </w:rPr>
             <w:t xml:space="preserve"> </w:t>
           </w:r>
@@ -2856,37 +2862,46 @@
           <w:r>
             <w:rPr>
               <w:rFonts w:ascii="Times New Roman" w:hAnsi="Times New Roman" w:cs="Times New Roman"/>
-              <w:lang w:val="en-US"/>
             </w:rPr>
             <w:t xml:space="preserve">, </w:t>
           </w:r>
-          <w:sdt>
-            <w:sdtPr>
-              <w:rPr>
-                <w:rFonts w:ascii="Times New Roman" w:hAnsi="Times New Roman" w:cs="Times New Roman"/>
-                <w:lang w:val="en-US"/>
-              </w:rPr>
-              <w:id w:val="-1199706507"/>
-              <w:dropDownList>
-                <w:listItem w:value="Выберите элемент."/>
-                <w:listItem w:displayText="влияют" w:value="влияют"/>
-                <w:listItem w:displayText="не влияют" w:value="не влияют"/>
-              </w:dropDownList>
-            </w:sdtPr>
-            <w:sdtContent>
-              <w:r>
-                <w:rPr>
-                  <w:rFonts w:ascii="Times New Roman" w:hAnsi="Times New Roman" w:cs="Times New Roman"/>
-                  <w:lang w:val="en-US"/>
-                </w:rPr>
-                <w:t>не влияют</w:t>
-              </w:r>
-            </w:sdtContent>
-          </w:sdt>
-          <w:r>
-            <w:rPr>
-              <w:rFonts w:ascii="Times New Roman" w:hAnsi="Times New Roman" w:cs="Times New Roman"/>
-              <w:lang w:val="en-US"/>
+          <w:r>
+            <w:rPr>
+              <w:rFonts w:ascii="Times New Roman" w:hAnsi="Times New Roman" w:cs="Times New Roman"/>
+            </w:rPr>
+            <w:t xml:space="preserve">{{ </w:t>
+          </w:r>
+          <w:r>
+            <w:rPr>
+              <w:rFonts w:ascii="Times New Roman" w:hAnsi="Times New Roman" w:cs="Times New Roman"/>
+              <w:lang w:val="en-US"/>
+            </w:rPr>
+            <w:t>safety</w:t>
+          </w:r>
+          <w:r>
+            <w:rPr>
+              <w:rFonts w:ascii="Times New Roman" w:hAnsi="Times New Roman" w:cs="Times New Roman"/>
+            </w:rPr>
+            <w:t>_</w:t>
+          </w:r>
+          <w:proofErr w:type="spellStart"/>
+          <w:r>
+            <w:rPr>
+              <w:rFonts w:ascii="Times New Roman" w:hAnsi="Times New Roman" w:cs="Times New Roman"/>
+              <w:lang w:val="en-US"/>
+            </w:rPr>
+            <w:t>ru</w:t>
+          </w:r>
+          <w:proofErr w:type="spellEnd"/>
+          <w:r>
+            <w:rPr>
+              <w:rFonts w:ascii="Times New Roman" w:hAnsi="Times New Roman" w:cs="Times New Roman"/>
+            </w:rPr>
+            <w:t xml:space="preserve"> }}</w:t>
+          </w:r>
+          <w:r>
+            <w:rPr>
+              <w:rFonts w:ascii="Times New Roman" w:hAnsi="Times New Roman" w:cs="Times New Roman"/>
             </w:rPr>
             <w:t xml:space="preserve"> </w:t>
           </w:r>
@@ -2899,7 +2914,6 @@
           <w:r>
             <w:rPr>
               <w:rFonts w:ascii="Times New Roman" w:hAnsi="Times New Roman" w:cs="Times New Roman"/>
-              <w:lang w:val="en-US"/>
             </w:rPr>
             <w:t xml:space="preserve"> </w:t>
           </w:r>
@@ -2912,7 +2926,6 @@
           <w:r>
             <w:rPr>
               <w:rFonts w:ascii="Times New Roman" w:hAnsi="Times New Roman" w:cs="Times New Roman"/>
-              <w:lang w:val="en-US"/>
             </w:rPr>
             <w:t xml:space="preserve"> </w:t>
           </w:r>
@@ -2925,7 +2938,6 @@
           <w:r>
             <w:rPr>
               <w:rFonts w:ascii="Times New Roman" w:hAnsi="Times New Roman" w:cs="Times New Roman"/>
-              <w:lang w:val="en-US"/>
             </w:rPr>
             <w:t xml:space="preserve"> </w:t>
           </w:r>
@@ -2938,7 +2950,6 @@
           <w:r>
             <w:rPr>
               <w:rFonts w:ascii="Times New Roman" w:hAnsi="Times New Roman" w:cs="Times New Roman"/>
-              <w:lang w:val="en-US"/>
             </w:rPr>
             <w:t xml:space="preserve"> </w:t>
           </w:r>
@@ -2951,7 +2962,6 @@
           <w:r>
             <w:rPr>
               <w:rFonts w:ascii="Times New Roman" w:hAnsi="Times New Roman" w:cs="Times New Roman"/>
-              <w:lang w:val="en-US"/>
             </w:rPr>
             <w:t xml:space="preserve"> </w:t>
           </w:r>
@@ -2964,7 +2974,6 @@
           <w:r>
             <w:rPr>
               <w:rFonts w:ascii="Times New Roman" w:hAnsi="Times New Roman" w:cs="Times New Roman"/>
-              <w:lang w:val="en-US"/>
             </w:rPr>
             <w:t xml:space="preserve">/ </w:t>
           </w:r>
@@ -2978,7 +2987,6 @@
           <w:r>
             <w:rPr>
               <w:rFonts w:ascii="Times New Roman" w:hAnsi="Times New Roman" w:cs="Times New Roman"/>
-              <w:lang w:val="en-US"/>
             </w:rPr>
             <w:t xml:space="preserve"> </w:t>
           </w:r>
@@ -2992,37 +3000,44 @@
           <w:r>
             <w:rPr>
               <w:rFonts w:ascii="Times New Roman" w:hAnsi="Times New Roman" w:cs="Times New Roman"/>
-              <w:lang w:val="en-US"/>
             </w:rPr>
             <w:t xml:space="preserve"> </w:t>
           </w:r>
-          <w:sdt>
-            <w:sdtPr>
-              <w:rPr>
-                <w:rFonts w:ascii="Times New Roman" w:hAnsi="Times New Roman" w:cs="Times New Roman"/>
-                <w:lang w:val="en-US"/>
-              </w:rPr>
-              <w:id w:val="2094433347"/>
-              <w:dropDownList>
-                <w:listItem w:value="Выберите элемент."/>
-                <w:listItem w:displayText="affect" w:value="affect"/>
-                <w:listItem w:displayText="do not affect" w:value="do not affect"/>
-              </w:dropDownList>
-            </w:sdtPr>
-            <w:sdtContent>
-              <w:r>
-                <w:rPr>
-                  <w:rFonts w:ascii="Times New Roman" w:hAnsi="Times New Roman" w:cs="Times New Roman"/>
-                  <w:lang w:val="en-US"/>
-                </w:rPr>
-                <w:t>affect</w:t>
-              </w:r>
-            </w:sdtContent>
-          </w:sdt>
-          <w:r>
-            <w:rPr>
-              <w:rFonts w:ascii="Times New Roman" w:hAnsi="Times New Roman" w:cs="Times New Roman"/>
-              <w:lang w:val="en-US"/>
+          <w:r>
+            <w:rPr>
+              <w:rFonts w:ascii="Times New Roman" w:hAnsi="Times New Roman" w:cs="Times New Roman"/>
+            </w:rPr>
+            <w:t xml:space="preserve">{{ </w:t>
+          </w:r>
+          <w:r>
+            <w:rPr>
+              <w:rFonts w:ascii="Times New Roman" w:hAnsi="Times New Roman" w:cs="Times New Roman"/>
+              <w:lang w:val="en-US"/>
+            </w:rPr>
+            <w:t>estimates</w:t>
+          </w:r>
+          <w:r>
+            <w:rPr>
+              <w:rFonts w:ascii="Times New Roman" w:hAnsi="Times New Roman" w:cs="Times New Roman"/>
+            </w:rPr>
+            <w:t>_</w:t>
+          </w:r>
+          <w:r>
+            <w:rPr>
+              <w:rFonts w:ascii="Times New Roman" w:hAnsi="Times New Roman" w:cs="Times New Roman"/>
+              <w:lang w:val="en-US"/>
+            </w:rPr>
+            <w:t>en</w:t>
+          </w:r>
+          <w:r>
+            <w:rPr>
+              <w:rFonts w:ascii="Times New Roman" w:hAnsi="Times New Roman" w:cs="Times New Roman"/>
+            </w:rPr>
+            <w:t xml:space="preserve"> }}</w:t>
+          </w:r>
+          <w:r>
+            <w:rPr>
+              <w:rFonts w:ascii="Times New Roman" w:hAnsi="Times New Roman" w:cs="Times New Roman"/>
             </w:rPr>
             <w:t xml:space="preserve"> </w:t>
           </w:r>
@@ -3036,7 +3051,6 @@
           <w:r>
             <w:rPr>
               <w:rFonts w:ascii="Times New Roman" w:hAnsi="Times New Roman" w:cs="Times New Roman"/>
-              <w:lang w:val="en-US"/>
             </w:rPr>
             <w:t xml:space="preserve"> </w:t>
           </w:r>
@@ -3050,7 +3064,6 @@
           <w:r>
             <w:rPr>
               <w:rFonts w:ascii="Times New Roman" w:hAnsi="Times New Roman" w:cs="Times New Roman"/>
-              <w:lang w:val="en-US"/>
             </w:rPr>
             <w:t xml:space="preserve"> </w:t>
           </w:r>
@@ -3064,37 +3077,44 @@
           <w:r>
             <w:rPr>
               <w:rFonts w:ascii="Times New Roman" w:hAnsi="Times New Roman" w:cs="Times New Roman"/>
-              <w:lang w:val="en-US"/>
             </w:rPr>
             <w:t xml:space="preserve">, </w:t>
           </w:r>
-          <w:sdt>
-            <w:sdtPr>
-              <w:rPr>
-                <w:rFonts w:ascii="Times New Roman" w:hAnsi="Times New Roman" w:cs="Times New Roman"/>
-                <w:lang w:val="en-US"/>
-              </w:rPr>
-              <w:id w:val="1310123494"/>
-              <w:dropDownList>
-                <w:listItem w:value="Выберите элемент."/>
-                <w:listItem w:displayText="affect" w:value="affect"/>
-                <w:listItem w:displayText="do not affect" w:value="do not affect"/>
-              </w:dropDownList>
-            </w:sdtPr>
-            <w:sdtContent>
-              <w:r>
-                <w:rPr>
-                  <w:rFonts w:ascii="Times New Roman" w:hAnsi="Times New Roman" w:cs="Times New Roman"/>
-                  <w:lang w:val="en-US"/>
-                </w:rPr>
-                <w:t>do not affect</w:t>
-              </w:r>
-            </w:sdtContent>
-          </w:sdt>
-          <w:r>
-            <w:rPr>
-              <w:rFonts w:ascii="Times New Roman" w:hAnsi="Times New Roman" w:cs="Times New Roman"/>
-              <w:lang w:val="en-US"/>
+          <w:r>
+            <w:rPr>
+              <w:rFonts w:ascii="Times New Roman" w:hAnsi="Times New Roman" w:cs="Times New Roman"/>
+            </w:rPr>
+            <w:t xml:space="preserve">{{ </w:t>
+          </w:r>
+          <w:r>
+            <w:rPr>
+              <w:rFonts w:ascii="Times New Roman" w:hAnsi="Times New Roman" w:cs="Times New Roman"/>
+              <w:lang w:val="en-US"/>
+            </w:rPr>
+            <w:t>safety</w:t>
+          </w:r>
+          <w:r>
+            <w:rPr>
+              <w:rFonts w:ascii="Times New Roman" w:hAnsi="Times New Roman" w:cs="Times New Roman"/>
+            </w:rPr>
+            <w:t>_</w:t>
+          </w:r>
+          <w:r>
+            <w:rPr>
+              <w:rFonts w:ascii="Times New Roman" w:hAnsi="Times New Roman" w:cs="Times New Roman"/>
+              <w:lang w:val="en-US"/>
+            </w:rPr>
+            <w:t>en</w:t>
+          </w:r>
+          <w:r>
+            <w:rPr>
+              <w:rFonts w:ascii="Times New Roman" w:hAnsi="Times New Roman" w:cs="Times New Roman"/>
+            </w:rPr>
+            <w:t xml:space="preserve"> }}</w:t>
+          </w:r>
+          <w:r>
+            <w:rPr>
+              <w:rFonts w:ascii="Times New Roman" w:hAnsi="Times New Roman" w:cs="Times New Roman"/>
             </w:rPr>
             <w:t xml:space="preserve"> </w:t>
           </w:r>
@@ -3108,7 +3128,6 @@
           <w:r>
             <w:rPr>
               <w:rFonts w:ascii="Times New Roman" w:hAnsi="Times New Roman" w:cs="Times New Roman"/>
-              <w:lang w:val="en-US"/>
             </w:rPr>
             <w:t xml:space="preserve"> </w:t>
           </w:r>
@@ -3122,7 +3141,6 @@
           <w:r>
             <w:rPr>
               <w:rFonts w:ascii="Times New Roman" w:hAnsi="Times New Roman" w:cs="Times New Roman"/>
-              <w:lang w:val="en-US"/>
             </w:rPr>
             <w:t xml:space="preserve"> </w:t>
           </w:r>
@@ -3136,7 +3154,6 @@
           <w:r>
             <w:rPr>
               <w:rFonts w:ascii="Times New Roman" w:hAnsi="Times New Roman" w:cs="Times New Roman"/>
-              <w:lang w:val="en-US"/>
             </w:rPr>
             <w:t xml:space="preserve"> </w:t>
           </w:r>
@@ -3150,7 +3167,6 @@
           <w:r>
             <w:rPr>
               <w:rFonts w:ascii="Times New Roman" w:hAnsi="Times New Roman" w:cs="Times New Roman"/>
-              <w:lang w:val="en-US"/>
             </w:rPr>
             <w:t xml:space="preserve"> </w:t>
           </w:r>
@@ -3164,7 +3180,6 @@
           <w:r>
             <w:rPr>
               <w:rFonts w:ascii="Times New Roman" w:hAnsi="Times New Roman" w:cs="Times New Roman"/>
-              <w:lang w:val="en-US"/>
             </w:rPr>
             <w:t xml:space="preserve"> </w:t>
           </w:r>
@@ -3178,7 +3193,6 @@
           <w:r>
             <w:rPr>
               <w:rFonts w:ascii="Times New Roman" w:hAnsi="Times New Roman" w:cs="Times New Roman"/>
-              <w:lang w:val="en-US"/>
             </w:rPr>
             <w:t xml:space="preserve"> </w:t>
           </w:r>
@@ -3192,7 +3206,6 @@
           <w:r>
             <w:rPr>
               <w:rFonts w:ascii="Times New Roman" w:hAnsi="Times New Roman" w:cs="Times New Roman"/>
-              <w:lang w:val="en-US"/>
             </w:rPr>
             <w:t xml:space="preserve"> </w:t>
           </w:r>
@@ -3577,6 +3590,7 @@
               <w:listItem w:displayText="Малышева А.Ю./ Malysheva A.Y." w:value="Малышева А.Ю./ Malysheva A.Y."/>
             </w:comboBox>
           </w:sdtPr>
+          <w:sdtEndPr/>
           <w:sdtContent>
             <w:p>
               <w:pPr>
@@ -3586,21 +3600,12 @@
                   <w:w w:val="85"/>
                 </w:rPr>
               </w:pPr>
-              <w:proofErr w:type="gramStart"/>
               <w:r>
                 <w:rPr>
                   <w:rFonts w:ascii="Times New Roman" w:hAnsi="Times New Roman" w:cs="Times New Roman"/>
                   <w:lang w:val="en-US"/>
                 </w:rPr>
-                <w:t>{{ author</w:t>
-              </w:r>
-              <w:proofErr w:type="gramEnd"/>
-              <w:r>
-                <w:rPr>
-                  <w:rFonts w:ascii="Times New Roman" w:hAnsi="Times New Roman" w:cs="Times New Roman"/>
-                  <w:lang w:val="en-US"/>
-                </w:rPr>
-                <w:t xml:space="preserve"> }}</w:t>
+                <w:t>{{ author }}</w:t>
               </w:r>
             </w:p>
           </w:sdtContent>
@@ -3620,114 +3625,55 @@
           </w:tcMar>
           <w:vAlign w:val="center"/>
         </w:tcPr>
-        <w:sdt>
-          <w:sdtPr>
-            <w:rPr>
-              <w:rFonts w:ascii="Times New Roman" w:hAnsi="Times New Roman" w:cs="Times New Roman"/>
-            </w:rPr>
-            <w:id w:val="-1881935814"/>
-            <w:dropDownList>
-              <w:listItem w:value="Выберите элемент."/>
-              <w:listItem w:displayText="Алексеев А.В./ Alekseev A.V." w:value="Алексеев А.В./ Alekseev A.V."/>
-              <w:listItem w:displayText="Базье Н.С./    Baze N.S." w:value="Базье Н.С./    Baze N.S."/>
-              <w:listItem w:displayText="Вяткин С.С./ Vyatkin S.S." w:value="Вяткин С.С./ Vyatkin S.S."/>
-              <w:listItem w:displayText="Гриценко О.Л./ Gritsenko O.L." w:value="Гриценко О.Л./ Gritsenko O.L."/>
-              <w:listItem w:displayText="Миронов Е.А./ Mironov E.A." w:value="Миронов Е.А./ Mironov E.A."/>
-              <w:listItem w:displayText="Мулюкова Д.Ф./ Mulyukova D.F." w:value="Мулюкова Д.Ф./ Mulyukova D.F."/>
-              <w:listItem w:displayText="Мараховская О.Н./ Marakhovskaya O.N." w:value="Мараховская О.Н./ Marakhovskaya O.N."/>
-              <w:listItem w:displayText="Пермяков С.Е./ Permyakov S.E." w:value="Пермяков С.Е./ Permyakov S.E."/>
-              <w:listItem w:displayText="Савицкий В.В./ Savitsky V.V." w:value="Савицкий В.В./ Savitsky V.V."/>
-              <w:listItem w:displayText="Феняк Н.И./ Fenyak N.I." w:value="Феняк Н.И./ Fenyak N.I."/>
-              <w:listItem w:displayText="Черноскулов В.С./ Chernoskulov V.S." w:value="Черноскулов В.С./ Chernoskulov V.S."/>
-              <w:listItem w:displayText="Томлехт Г.В./ Tomlekht G.V." w:value="Томлехт Г.В./ Tomlekht G.V."/>
-              <w:listItem w:displayText="Буравкин А.В./ Buravkin A.V." w:value="Буравкин А.В./ Buravkin A.V."/>
-              <w:listItem w:displayText="Богословский А.Г./ Bogoslovskiy_A.G" w:value="Богословский А.Г./ Bogoslovskiy_A.G"/>
-              <w:listItem w:displayText="Малышева А.Ю./ Malysheva A.Y." w:value="Малышева А.Ю./ Malysheva A.Y."/>
-              <w:listItem w:displayText="Нестеров Д.А./ Nesterov D.A." w:value="Нестеров Д.А./ Nesterov D.A."/>
-              <w:listItem w:displayText="Латушкин А.В./ Latushkin A.V." w:value="Латушкин А.В./ Latushkin A.V."/>
-              <w:listItem w:displayText="Кушнерёв Д.Ю./ Kushneryov D.Y." w:value="Кушнерёв Д.Ю./ Kushneryov D.Y."/>
-            </w:dropDownList>
-          </w:sdtPr>
-          <w:sdtContent>
-            <w:p>
-              <w:pPr>
-                <w:jc w:val="center"/>
-                <w:rPr>
-                  <w:rFonts w:ascii="Times New Roman" w:hAnsi="Times New Roman" w:cs="Times New Roman"/>
-                </w:rPr>
-              </w:pPr>
-              <w:r>
-                <w:rPr>
-                  <w:rFonts w:ascii="Times New Roman" w:hAnsi="Times New Roman" w:cs="Times New Roman"/>
-                </w:rPr>
-                <w:t>Нестеров Д.А./ Nesterov D.A.</w:t>
-              </w:r>
-            </w:p>
-          </w:sdtContent>
-        </w:sdt>
+        <w:p>
+          <w:pPr>
+            <w:jc w:val="center"/>
+            <w:rPr>
+              <w:rFonts w:ascii="Times New Roman" w:hAnsi="Times New Roman" w:cs="Times New Roman"/>
+              <w:lang w:val="en-US"/>
+            </w:rPr>
+          </w:pPr>
+          <w:r>
+            <w:rPr>
+              <w:rFonts w:ascii="Times New Roman" w:hAnsi="Times New Roman" w:cs="Times New Roman"/>
+              <w:lang w:val="en-US"/>
+            </w:rPr>
+            <w:t>{{ checked }}</w:t>
+          </w:r>
+        </w:p>
       </w:tc>
-      <w:sdt>
-        <w:sdtPr>
-          <w:rPr>
-            <w:rFonts w:ascii="Times New Roman" w:hAnsi="Times New Roman" w:cs="Times New Roman"/>
-          </w:rPr>
-          <w:alias w:val="Н. контроль"/>
-          <w:tag w:val="Н. контроль"/>
-          <w:id w:val="-631945307"/>
-          <w:comboBox>
-            <w:listItem w:value="Выберите элемент."/>
-            <w:listItem w:displayText="Полянская Е.Н./ Polianskaia E.N." w:value="Полянская Е.Н./ Polianskaia E.N."/>
-            <w:listItem w:displayText="Мязина Л.С./ Myazina L.S." w:value="Мязина Л.С./ Myazina L.S."/>
-            <w:listItem w:displayText="Минаков С.А./ Minakov S.A." w:value="Минаков С.А./ Minakov S.A."/>
-          </w:comboBox>
-        </w:sdtPr>
-        <w:sdtContent>
-          <w:tc>
-            <w:tcPr>
-              <w:tcW w:w="1728" w:type="dxa"/>
-              <w:tcBorders>
-                <w:top w:val="single" w:sz="12" w:space="0" w:color="auto"/>
-                <w:left w:val="single" w:sz="12" w:space="0" w:color="auto"/>
-                <w:right w:val="single" w:sz="12" w:space="0" w:color="auto"/>
-              </w:tcBorders>
-              <w:tcMar>
-                <w:left w:w="0" w:type="dxa"/>
-                <w:right w:w="0" w:type="dxa"/>
-              </w:tcMar>
-              <w:vAlign w:val="center"/>
-            </w:tcPr>
-            <w:p>
-              <w:pPr>
-                <w:jc w:val="center"/>
-                <w:rPr>
-                  <w:rFonts w:ascii="Times New Roman" w:hAnsi="Times New Roman" w:cs="Times New Roman"/>
-                  <w:color w:val="002060"/>
-                </w:rPr>
-              </w:pPr>
-              <w:r>
-                <w:rPr>
-                  <w:rFonts w:ascii="Times New Roman" w:hAnsi="Times New Roman" w:cs="Times New Roman"/>
-                </w:rPr>
-                <w:t xml:space="preserve">Полянская Е.Н./ </w:t>
-              </w:r>
-              <w:proofErr w:type="spellStart"/>
-              <w:r>
-                <w:rPr>
-                  <w:rFonts w:ascii="Times New Roman" w:hAnsi="Times New Roman" w:cs="Times New Roman"/>
-                </w:rPr>
-                <w:t>Polianskaia</w:t>
-              </w:r>
-              <w:proofErr w:type="spellEnd"/>
-              <w:r>
-                <w:rPr>
-                  <w:rFonts w:ascii="Times New Roman" w:hAnsi="Times New Roman" w:cs="Times New Roman"/>
-                </w:rPr>
-                <w:t xml:space="preserve"> E.N.</w:t>
-              </w:r>
-            </w:p>
-          </w:tc>
-        </w:sdtContent>
-      </w:sdt>
+      <w:tc>
+        <w:tcPr>
+          <w:tcW w:w="1728" w:type="dxa"/>
+          <w:tcBorders>
+            <w:top w:val="single" w:sz="12" w:space="0" w:color="auto"/>
+            <w:left w:val="single" w:sz="12" w:space="0" w:color="auto"/>
+            <w:right w:val="single" w:sz="12" w:space="0" w:color="auto"/>
+          </w:tcBorders>
+          <w:tcMar>
+            <w:left w:w="0" w:type="dxa"/>
+            <w:right w:w="0" w:type="dxa"/>
+          </w:tcMar>
+          <w:vAlign w:val="center"/>
+        </w:tcPr>
+        <w:p>
+          <w:pPr>
+            <w:jc w:val="center"/>
+            <w:rPr>
+              <w:rFonts w:ascii="Times New Roman" w:hAnsi="Times New Roman" w:cs="Times New Roman"/>
+              <w:color w:val="002060"/>
+              <w:lang w:val="en-US"/>
+            </w:rPr>
+          </w:pPr>
+          <w:r>
+            <w:rPr>
+              <w:rFonts w:ascii="Times New Roman" w:hAnsi="Times New Roman" w:cs="Times New Roman"/>
+              <w:lang w:val="en-US"/>
+            </w:rPr>
+            <w:t>{{ examined }}</w:t>
+          </w:r>
+        </w:p>
+      </w:tc>
       <w:tc>
         <w:tcPr>
           <w:tcW w:w="1714" w:type="dxa"/>
@@ -3747,31 +3693,16 @@
             <w:jc w:val="center"/>
             <w:rPr>
               <w:rFonts w:ascii="Times New Roman" w:hAnsi="Times New Roman" w:cs="Times New Roman"/>
+              <w:lang w:val="en-US"/>
             </w:rPr>
           </w:pPr>
-          <w:sdt>
-            <w:sdtPr>
-              <w:rPr>
-                <w:rFonts w:ascii="Times New Roman" w:hAnsi="Times New Roman" w:cs="Times New Roman"/>
-              </w:rPr>
-              <w:alias w:val="ГИП"/>
-              <w:tag w:val="ГИП"/>
-              <w:id w:val="-450560535"/>
-              <w:dropDownList>
-                <w:listItem w:value="Выберите элемент."/>
-                <w:listItem w:displayText="Гончарок А.А./ Goncharok A.A." w:value="Гончарок А.А./ Goncharok A.A."/>
-                <w:listItem w:displayText="Гнелицкий В.Г./ Gnelitskiy V.G." w:value="Гнелицкий В.Г./ Gnelitskiy V.G."/>
-              </w:dropDownList>
-            </w:sdtPr>
-            <w:sdtContent>
-              <w:r>
-                <w:rPr>
-                  <w:rFonts w:ascii="Times New Roman" w:hAnsi="Times New Roman" w:cs="Times New Roman"/>
-                </w:rPr>
-                <w:t>Гончарок А.А./ Goncharok A.A.</w:t>
-              </w:r>
-            </w:sdtContent>
-          </w:sdt>
+          <w:r>
+            <w:rPr>
+              <w:rFonts w:ascii="Times New Roman" w:hAnsi="Times New Roman" w:cs="Times New Roman"/>
+              <w:lang w:val="en-US"/>
+            </w:rPr>
+            <w:t>{{ approved }}</w:t>
+          </w:r>
         </w:p>
       </w:tc>
       <w:tc>
@@ -3793,6 +3724,7 @@
             <w:jc w:val="center"/>
             <w:rPr>
               <w:rFonts w:ascii="Times New Roman" w:hAnsi="Times New Roman" w:cs="Times New Roman"/>
+              <w:lang w:val="en-US"/>
             </w:rPr>
           </w:pPr>
           <w:r>
@@ -3804,6 +3736,7 @@
           <w:r>
             <w:rPr>
               <w:rFonts w:ascii="Times New Roman" w:hAnsi="Times New Roman" w:cs="Times New Roman"/>
+              <w:lang w:val="en-US"/>
             </w:rPr>
             <w:t xml:space="preserve"> </w:t>
           </w:r>
@@ -3816,8 +3749,22 @@
           <w:r>
             <w:rPr>
               <w:rFonts w:ascii="Times New Roman" w:hAnsi="Times New Roman" w:cs="Times New Roman"/>
-            </w:rPr>
-            <w:t>.А./</w:t>
+              <w:lang w:val="en-US"/>
+            </w:rPr>
+            <w:t>.</w:t>
+          </w:r>
+          <w:r>
+            <w:rPr>
+              <w:rFonts w:ascii="Times New Roman" w:hAnsi="Times New Roman" w:cs="Times New Roman"/>
+            </w:rPr>
+            <w:t>А</w:t>
+          </w:r>
+          <w:r>
+            <w:rPr>
+              <w:rFonts w:ascii="Times New Roman" w:hAnsi="Times New Roman" w:cs="Times New Roman"/>
+              <w:lang w:val="en-US"/>
+            </w:rPr>
+            <w:t>./</w:t>
           </w:r>
         </w:p>
         <w:p>
@@ -3825,8 +3772,10 @@
             <w:jc w:val="center"/>
             <w:rPr>
               <w:rFonts w:ascii="Times New Roman" w:hAnsi="Times New Roman" w:cs="Times New Roman"/>
+              <w:lang w:val="en-US"/>
             </w:rPr>
           </w:pPr>
+          <w:proofErr w:type="spellStart"/>
           <w:r>
             <w:rPr>
               <w:rFonts w:ascii="Times New Roman" w:hAnsi="Times New Roman" w:cs="Times New Roman"/>
@@ -3834,9 +3783,11 @@
             </w:rPr>
             <w:t>Radchenko</w:t>
           </w:r>
-          <w:r>
-            <w:rPr>
-              <w:rFonts w:ascii="Times New Roman" w:hAnsi="Times New Roman" w:cs="Times New Roman"/>
+          <w:proofErr w:type="spellEnd"/>
+          <w:r>
+            <w:rPr>
+              <w:rFonts w:ascii="Times New Roman" w:hAnsi="Times New Roman" w:cs="Times New Roman"/>
+              <w:lang w:val="en-US"/>
             </w:rPr>
             <w:t xml:space="preserve"> </w:t>
           </w:r>
@@ -3850,6 +3801,7 @@
           <w:r>
             <w:rPr>
               <w:rFonts w:ascii="Times New Roman" w:hAnsi="Times New Roman" w:cs="Times New Roman"/>
+              <w:lang w:val="en-US"/>
             </w:rPr>
             <w:t>.</w:t>
           </w:r>
@@ -3863,6 +3815,7 @@
           <w:r>
             <w:rPr>
               <w:rFonts w:ascii="Times New Roman" w:hAnsi="Times New Roman" w:cs="Times New Roman"/>
+              <w:lang w:val="en-US"/>
             </w:rPr>
             <w:t>.</w:t>
           </w:r>
@@ -3886,6 +3839,7 @@
             <w:jc w:val="center"/>
             <w:rPr>
               <w:rFonts w:ascii="Times New Roman" w:hAnsi="Times New Roman" w:cs="Times New Roman"/>
+              <w:lang w:val="en-US"/>
             </w:rPr>
           </w:pPr>
         </w:p>
@@ -3893,6 +3847,7 @@
           <w:pPr>
             <w:rPr>
               <w:rFonts w:ascii="Times New Roman" w:hAnsi="Times New Roman" w:cs="Times New Roman"/>
+              <w:lang w:val="en-US"/>
             </w:rPr>
           </w:pPr>
         </w:p>
@@ -3918,6 +3873,7 @@
           <w:pPr>
             <w:rPr>
               <w:rFonts w:ascii="Times New Roman" w:hAnsi="Times New Roman" w:cs="Times New Roman"/>
+              <w:lang w:val="en-US"/>
             </w:rPr>
           </w:pPr>
         </w:p>
@@ -3940,6 +3896,7 @@
             <w:jc w:val="center"/>
             <w:rPr>
               <w:rFonts w:ascii="Times New Roman" w:hAnsi="Times New Roman" w:cs="Times New Roman"/>
+              <w:lang w:val="en-US"/>
             </w:rPr>
           </w:pPr>
         </w:p>
@@ -3962,6 +3919,7 @@
             <w:jc w:val="center"/>
             <w:rPr>
               <w:rFonts w:ascii="Times New Roman" w:hAnsi="Times New Roman" w:cs="Times New Roman"/>
+              <w:lang w:val="en-US"/>
             </w:rPr>
           </w:pPr>
         </w:p>
@@ -3983,70 +3941,9 @@
           <w:pPr>
             <w:rPr>
               <w:rFonts w:ascii="Times New Roman" w:hAnsi="Times New Roman" w:cs="Times New Roman"/>
+              <w:lang w:val="en-US"/>
             </w:rPr>
           </w:pPr>
-          <w:r>
-            <w:rPr>
-              <w:rFonts w:ascii="Times New Roman" w:hAnsi="Times New Roman" w:cs="Times New Roman"/>
-              <w:noProof/>
-              <w:lang w:eastAsia="ru-RU"/>
-            </w:rPr>
-            <w:drawing>
-              <wp:anchor distT="0" distB="0" distL="114300" distR="114300" simplePos="0" relativeHeight="251672576" behindDoc="1" locked="0" layoutInCell="1" allowOverlap="1">
-                <wp:simplePos x="0" y="0"/>
-                <wp:positionH relativeFrom="column">
-                  <wp:posOffset>55245</wp:posOffset>
-                </wp:positionH>
-                <wp:positionV relativeFrom="paragraph">
-                  <wp:posOffset>-153670</wp:posOffset>
-                </wp:positionV>
-                <wp:extent cx="1028065" cy="577215"/>
-                <wp:effectExtent l="0" t="0" r="635" b="0"/>
-                <wp:wrapNone/>
-                <wp:docPr id="2" name="Рисунок 2"/>
-                <wp:cNvGraphicFramePr>
-                  <a:graphicFrameLocks xmlns:a="http://schemas.openxmlformats.org/drawingml/2006/main" noChangeAspect="1"/>
-                </wp:cNvGraphicFramePr>
-                <a:graphic xmlns:a="http://schemas.openxmlformats.org/drawingml/2006/main">
-                  <a:graphicData uri="http://schemas.openxmlformats.org/drawingml/2006/picture">
-                    <pic:pic xmlns:pic="http://schemas.openxmlformats.org/drawingml/2006/picture">
-                      <pic:nvPicPr>
-                        <pic:cNvPr id="2" name="Гончарок.png"/>
-                        <pic:cNvPicPr/>
-                      </pic:nvPicPr>
-                      <pic:blipFill>
-                        <a:blip r:embed="rId1">
-                          <a:extLst>
-                            <a:ext uri="{28A0092B-C50C-407E-A947-70E740481C1C}">
-                              <a14:useLocalDpi xmlns:a14="http://schemas.microsoft.com/office/drawing/2010/main" val="0"/>
-                            </a:ext>
-                          </a:extLst>
-                        </a:blip>
-                        <a:stretch>
-                          <a:fillRect/>
-                        </a:stretch>
-                      </pic:blipFill>
-                      <pic:spPr>
-                        <a:xfrm>
-                          <a:off x="0" y="0"/>
-                          <a:ext cx="1028065" cy="577215"/>
-                        </a:xfrm>
-                        <a:prstGeom prst="rect">
-                          <a:avLst/>
-                        </a:prstGeom>
-                      </pic:spPr>
-                    </pic:pic>
-                  </a:graphicData>
-                </a:graphic>
-                <wp14:sizeRelH relativeFrom="margin">
-                  <wp14:pctWidth>0</wp14:pctWidth>
-                </wp14:sizeRelH>
-                <wp14:sizeRelV relativeFrom="margin">
-                  <wp14:pctHeight>0</wp14:pctHeight>
-                </wp14:sizeRelV>
-              </wp:anchor>
-            </w:drawing>
-          </w:r>
         </w:p>
       </w:tc>
       <w:tc>
@@ -4067,6 +3964,7 @@
             <w:jc w:val="center"/>
             <w:rPr>
               <w:rFonts w:ascii="Times New Roman" w:hAnsi="Times New Roman" w:cs="Times New Roman"/>
+              <w:lang w:val="en-US"/>
             </w:rPr>
           </w:pPr>
         </w:p>
@@ -4087,6 +3985,7 @@
           <w:pPr>
             <w:rPr>
               <w:rFonts w:ascii="Times New Roman" w:hAnsi="Times New Roman" w:cs="Times New Roman"/>
+              <w:lang w:val="en-US"/>
             </w:rPr>
           </w:pPr>
         </w:p>
@@ -4094,6 +3993,7 @@
           <w:pPr>
             <w:rPr>
               <w:rFonts w:ascii="Times New Roman" w:hAnsi="Times New Roman" w:cs="Times New Roman"/>
+              <w:lang w:val="en-US"/>
             </w:rPr>
           </w:pPr>
         </w:p>
@@ -4431,12 +4331,12 @@
         </mc:Choice>
         <mc:Fallback>
           <w:pict>
-            <v:group id="Группа 8" o:spid="_x0000_s1026" style="position:absolute;margin-left:-48.25pt;margin-top:-227.95pt;width:47.2pt;height:227.25pt;z-index:251668480;mso-height-relative:margin" coordorigin=",-9" coordsize="5996,28863" o:gfxdata="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">
+            <v:group id="Группа 8" o:spid="_x0000_s1026" style="position:absolute;margin-left:-48.25pt;margin-top:-227.95pt;width:47.2pt;height:227.25pt;z-index:251668480;mso-height-relative:margin" coordorigin=",-9" coordsize="5996,28863" o:gfxdata="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">
               <v:shapetype id="_x0000_t202" coordsize="21600,21600" o:spt="202" path="m,l,21600r21600,l21600,xe">
                 <v:stroke joinstyle="miter"/>
                 <v:path gradientshapeok="t" o:connecttype="rect"/>
               </v:shapetype>
-              <v:shape id="_x0000_s1027" type="#_x0000_t202" style="position:absolute;left:-7465;top:11919;width:17659;height:2730;rotation:-90;visibility:visible;mso-wrap-style:square;v-text-anchor:top" o:gfxdata="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" filled="f" stroked="f">
+              <v:shape id="_x0000_s1027" type="#_x0000_t202" style="position:absolute;left:-7465;top:11919;width:17659;height:2730;rotation:-90;visibility:visible;mso-wrap-style:square;v-text-anchor:top" o:gfxdata="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" filled="f" stroked="f">
                 <v:textbox>
                   <w:txbxContent>
                     <w:p>
@@ -4519,18 +4419,18 @@
                   </w:txbxContent>
                 </v:textbox>
               </v:shape>
-              <v:group id="Группа 10" o:spid="_x0000_s1028" style="position:absolute;left:562;top:-9;width:5434;height:28863" coordorigin="-33,-9" coordsize="5433,28863" o:gfxdata="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">
-                <v:rect id="Прямоугольник 11" o:spid="_x0000_s1029" style="position:absolute;left:-33;top:-9;width:5399;height:28799;visibility:visible;mso-wrap-style:square;v-text-anchor:middle" o:gfxdata="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" filled="f" strokecolor="black [3213]" strokeweight="1.5pt"/>
-                <v:line id="Прямая соединительная линия 12" o:spid="_x0000_s1030" style="position:absolute;visibility:visible;mso-wrap-style:square" from="1744,0" to="1744,28854" o:connectortype="straight" o:gfxdata="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" strokecolor="black [3200]" strokeweight="1.5pt">
+              <v:group id="Группа 10" o:spid="_x0000_s1028" style="position:absolute;left:562;top:-9;width:5434;height:28863" coordorigin="-33,-9" coordsize="5433,28863" o:gfxdata="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">
+                <v:rect id="Прямоугольник 11" o:spid="_x0000_s1029" style="position:absolute;left:-33;top:-9;width:5399;height:28799;visibility:visible;mso-wrap-style:square;v-text-anchor:middle" o:gfxdata="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" filled="f" strokecolor="black [3213]" strokeweight="1.5pt"/>
+                <v:line id="Прямая соединительная линия 12" o:spid="_x0000_s1030" style="position:absolute;visibility:visible;mso-wrap-style:square" from="1744,0" to="1744,28854" o:connectortype="straight" o:gfxdata="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" strokecolor="black [3200]" strokeweight="1.5pt">
                   <v:stroke joinstyle="miter"/>
                 </v:line>
-                <v:line id="Прямая соединительная линия 13" o:spid="_x0000_s1031" style="position:absolute;visibility:visible;mso-wrap-style:square" from="3594,0" to="3594,28797" o:connectortype="straight" o:gfxdata="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" strokecolor="black [3200]" strokeweight="1.5pt">
+                <v:line id="Прямая соединительная линия 13" o:spid="_x0000_s1031" style="position:absolute;visibility:visible;mso-wrap-style:square" from="3594,0" to="3594,28797" o:connectortype="straight" o:gfxdata="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" strokecolor="black [3200]" strokeweight="1.5pt">
                   <v:stroke joinstyle="miter"/>
                 </v:line>
-                <v:line id="Прямая соединительная линия 15" o:spid="_x0000_s1032" style="position:absolute;visibility:visible;mso-wrap-style:square" from="1793,4216" to="5400,4216" o:connectortype="straight" o:gfxdata="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" strokecolor="black [3213]" strokeweight="1.5pt">
+                <v:line id="Прямая соединительная линия 15" o:spid="_x0000_s1032" style="position:absolute;visibility:visible;mso-wrap-style:square" from="1793,4216" to="5400,4216" o:connectortype="straight" o:gfxdata="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" strokecolor="black [3213]" strokeweight="1.5pt">
                   <v:stroke joinstyle="miter"/>
                 </v:line>
-                <v:line id="Прямая соединительная линия 26" o:spid="_x0000_s1033" style="position:absolute;visibility:visible;mso-wrap-style:square" from="1744,11656" to="5351,11656" o:connectortype="straight" o:gfxdata="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" strokecolor="black [3213]" strokeweight="1.5pt">
+                <v:line id="Прямая соединительная линия 26" o:spid="_x0000_s1033" style="position:absolute;visibility:visible;mso-wrap-style:square" from="1744,11656" to="5351,11656" o:connectortype="straight" o:gfxdata="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" strokecolor="black [3213]" strokeweight="1.5pt">
                   <v:stroke joinstyle="miter"/>
                 </v:line>
               </v:group>
@@ -4588,73 +4488,60 @@
                     </wps:spPr>
                     <wps:txbx>
                       <w:txbxContent>
-                        <w:sdt>
-                          <w:sdtPr>
+                        <w:p>
+                          <w:pPr>
+                            <w:spacing w:after="0" w:line="200" w:lineRule="exact"/>
+                            <w:jc w:val="center"/>
                             <w:rPr>
                               <w:rFonts w:ascii="Times New Roman" w:hAnsi="Times New Roman" w:cs="Times New Roman"/>
                               <w:spacing w:val="-20"/>
                               <w:sz w:val="20"/>
                               <w:szCs w:val="20"/>
+                              <w:lang w:val="en-US"/>
                             </w:rPr>
-                            <w:id w:val="1331021645"/>
-                            <w:placeholder>
-                              <w:docPart w:val="A6595D91E4A444D692902401FF88306C"/>
-                            </w:placeholder>
-                            <w:dropDownList>
-                              <w:listItem w:value="Выберите элемент."/>
-                              <w:listItem w:displayText="Алексеев А.В./ Alekseev A.V." w:value="Алексеев А.В./ Alekseev A.V."/>
-                              <w:listItem w:displayText="Базье Н.С./    Baze N.S." w:value="Базье Н.С./    Baze N.S."/>
-                              <w:listItem w:displayText="Вяткин С.С./ Vyatkin S.S." w:value="Вяткин С.С./ Vyatkin S.S."/>
-                              <w:listItem w:displayText="Гриценко О.Л./ Gritsenko O.L." w:value="Гриценко О.Л./ Gritsenko O.L."/>
-                              <w:listItem w:displayText="Миронов Е.А./ Mironov E.A." w:value="Миронов Е.А./ Mironov E.A."/>
-                              <w:listItem w:displayText="Мулюкова Д.Ф./ Mulyukova D.F." w:value="Мулюкова Д.Ф./ Mulyukova D.F."/>
-                              <w:listItem w:displayText="Мараховская О.Н./ Marakhovskaya O.N." w:value="Мараховская О.Н./ Marakhovskaya O.N."/>
-                              <w:listItem w:displayText="Пермяков С.Е./ Permyakov S.E." w:value="Пермяков С.Е./ Permyakov S.E."/>
-                              <w:listItem w:displayText="Савицкий В.В./ Savitsky V.V." w:value="Савицкий В.В./ Savitsky V.V."/>
-                              <w:listItem w:displayText="Феняк Н.И./ Fenyak N.I." w:value="Феняк Н.И./ Fenyak N.I."/>
-                              <w:listItem w:displayText="Черноскулов В.С./ Chernoskulov V.S." w:value="Черноскулов В.С./ Chernoskulov V.S."/>
-                              <w:listItem w:displayText="Томлехт Г.В./ Tomlekht G.V." w:value="Томлехт Г.В./ Tomlekht G.V."/>
-                              <w:listItem w:displayText="Буравкин А.В./ Buravkin A.V." w:value="Буравкин А.В./ Buravkin A.V."/>
-                              <w:listItem w:displayText="Богословский А.Г./ Bogoslovskiy_A.G" w:value="Богословский А.Г./ Bogoslovskiy_A.G"/>
-                              <w:listItem w:displayText="Малышева А.Ю./ Malysheva A.Y." w:value="Малышева А.Ю./ Malysheva A.Y."/>
-                              <w:listItem w:displayText="Шандыров Н.С./Shandyrov N.S." w:value="Шандыров Н.С./Shandyrov N.S."/>
-                              <w:listItem w:displayText="Халюков  И.В./ Khalyukov  I.V." w:value="Халюков  И.В./ Khalyukov  I.V."/>
-                              <w:listItem w:displayText="Шайхулова Д.Ф./ Shaikhulova D.F" w:value="Шайхулова Д.Ф./ Shaikhulova D.F"/>
-                              <w:listItem w:displayText="Губарькова И.В./ Gubarkova I.V." w:value="Губарькова И.В./ Gubarkova I.V."/>
-                            </w:dropDownList>
-                          </w:sdtPr>
-                          <w:sdtContent>
-                            <w:p>
-                              <w:pPr>
-                                <w:spacing w:after="0" w:line="200" w:lineRule="exact"/>
-                                <w:jc w:val="center"/>
-                                <w:rPr>
-                                  <w:rFonts w:ascii="Times New Roman" w:hAnsi="Times New Roman" w:cs="Times New Roman"/>
-                                  <w:spacing w:val="-20"/>
-                                  <w:sz w:val="20"/>
-                                  <w:szCs w:val="20"/>
-                                </w:rPr>
-                              </w:pPr>
-                              <w:r>
-                                <w:rPr>
-                                  <w:rFonts w:ascii="Times New Roman" w:hAnsi="Times New Roman" w:cs="Times New Roman"/>
-                                  <w:spacing w:val="-20"/>
-                                  <w:sz w:val="20"/>
-                                  <w:szCs w:val="20"/>
-                                </w:rPr>
-                                <w:t>Миронов Е.А./ Mironov E.A.</w:t>
-                              </w:r>
-                            </w:p>
-                          </w:sdtContent>
-                        </w:sdt>
+                          </w:pPr>
+                          <w:r>
+                            <w:rPr>
+                              <w:rFonts w:ascii="Times New Roman" w:hAnsi="Times New Roman" w:cs="Times New Roman"/>
+                              <w:spacing w:val="-20"/>
+                              <w:sz w:val="20"/>
+                              <w:szCs w:val="20"/>
+                              <w:lang w:val="en-US"/>
+                            </w:rPr>
+                            <w:t>{</w:t>
+                          </w:r>
+                          <w:proofErr w:type="gramStart"/>
+                          <w:r>
+                            <w:rPr>
+                              <w:rFonts w:ascii="Times New Roman" w:hAnsi="Times New Roman" w:cs="Times New Roman"/>
+                              <w:spacing w:val="-20"/>
+                              <w:sz w:val="20"/>
+                              <w:szCs w:val="20"/>
+                              <w:lang w:val="en-US"/>
+                            </w:rPr>
+                            <w:t>{ agreed</w:t>
+                          </w:r>
+                          <w:proofErr w:type="gramEnd"/>
+                          <w:r>
+                            <w:rPr>
+                              <w:rFonts w:ascii="Times New Roman" w:hAnsi="Times New Roman" w:cs="Times New Roman"/>
+                              <w:spacing w:val="-20"/>
+                              <w:sz w:val="20"/>
+                              <w:szCs w:val="20"/>
+                              <w:lang w:val="en-US"/>
+                            </w:rPr>
+                            <w:t xml:space="preserve"> }}</w:t>
+                          </w:r>
+                        </w:p>
                         <w:p>
                           <w:pPr>
                             <w:spacing w:after="0" w:line="200" w:lineRule="exact"/>
-                            <w:jc w:val="center"/>
                             <w:rPr>
+                              <w:rFonts w:ascii="Times New Roman" w:hAnsi="Times New Roman" w:cs="Times New Roman"/>
                               <w:spacing w:val="-20"/>
                               <w:sz w:val="20"/>
                               <w:szCs w:val="20"/>
+                              <w:lang w:val="en-US"/>
                             </w:rPr>
                           </w:pPr>
                         </w:p>
@@ -4677,76 +4564,63 @@
         </mc:Choice>
         <mc:Fallback>
           <w:pict>
-            <v:shape id="Надпись 2" o:spid="_x0000_s1034" type="#_x0000_t202" style="position:absolute;margin-left:-96.75pt;margin-top:-78.9pt;width:149.8pt;height:18.9pt;rotation:-90;z-index:-251644928;visibility:visible;mso-wrap-style:square;mso-width-percent:0;mso-height-percent:0;mso-wrap-distance-left:9pt;mso-wrap-distance-top:3.6pt;mso-wrap-distance-right:9pt;mso-wrap-distance-bottom:3.6pt;mso-position-horizontal:absolute;mso-position-horizontal-relative:text;mso-position-vertical:absolute;mso-position-vertical-relative:text;mso-width-percent:0;mso-height-percent:0;mso-width-relative:margin;mso-height-relative:margin;v-text-anchor:top" o:gfxdata="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" stroked="f">
+            <v:shape id="Надпись 2" o:spid="_x0000_s1034" type="#_x0000_t202" style="position:absolute;margin-left:-96.75pt;margin-top:-78.9pt;width:149.8pt;height:18.9pt;rotation:-90;z-index:-251644928;visibility:visible;mso-wrap-style:square;mso-width-percent:0;mso-height-percent:0;mso-wrap-distance-left:9pt;mso-wrap-distance-top:3.6pt;mso-wrap-distance-right:9pt;mso-wrap-distance-bottom:3.6pt;mso-position-horizontal:absolute;mso-position-horizontal-relative:text;mso-position-vertical:absolute;mso-position-vertical-relative:text;mso-width-percent:0;mso-height-percent:0;mso-width-relative:margin;mso-height-relative:margin;v-text-anchor:top" o:gfxdata="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" stroked="f">
               <v:textbox>
                 <w:txbxContent>
-                  <w:sdt>
-                    <w:sdtPr>
+                  <w:p>
+                    <w:pPr>
+                      <w:spacing w:after="0" w:line="200" w:lineRule="exact"/>
+                      <w:jc w:val="center"/>
                       <w:rPr>
                         <w:rFonts w:ascii="Times New Roman" w:hAnsi="Times New Roman" w:cs="Times New Roman"/>
                         <w:spacing w:val="-20"/>
                         <w:sz w:val="20"/>
                         <w:szCs w:val="20"/>
+                        <w:lang w:val="en-US"/>
                       </w:rPr>
-                      <w:id w:val="1331021645"/>
-                      <w:placeholder>
-                        <w:docPart w:val="A6595D91E4A444D692902401FF88306C"/>
-                      </w:placeholder>
-                      <w:dropDownList>
-                        <w:listItem w:value="Выберите элемент."/>
-                        <w:listItem w:displayText="Алексеев А.В./ Alekseev A.V." w:value="Алексеев А.В./ Alekseev A.V."/>
-                        <w:listItem w:displayText="Базье Н.С./    Baze N.S." w:value="Базье Н.С./    Baze N.S."/>
-                        <w:listItem w:displayText="Вяткин С.С./ Vyatkin S.S." w:value="Вяткин С.С./ Vyatkin S.S."/>
-                        <w:listItem w:displayText="Гриценко О.Л./ Gritsenko O.L." w:value="Гриценко О.Л./ Gritsenko O.L."/>
-                        <w:listItem w:displayText="Миронов Е.А./ Mironov E.A." w:value="Миронов Е.А./ Mironov E.A."/>
-                        <w:listItem w:displayText="Мулюкова Д.Ф./ Mulyukova D.F." w:value="Мулюкова Д.Ф./ Mulyukova D.F."/>
-                        <w:listItem w:displayText="Мараховская О.Н./ Marakhovskaya O.N." w:value="Мараховская О.Н./ Marakhovskaya O.N."/>
-                        <w:listItem w:displayText="Пермяков С.Е./ Permyakov S.E." w:value="Пермяков С.Е./ Permyakov S.E."/>
-                        <w:listItem w:displayText="Савицкий В.В./ Savitsky V.V." w:value="Савицкий В.В./ Savitsky V.V."/>
-                        <w:listItem w:displayText="Феняк Н.И./ Fenyak N.I." w:value="Феняк Н.И./ Fenyak N.I."/>
-                        <w:listItem w:displayText="Черноскулов В.С./ Chernoskulov V.S." w:value="Черноскулов В.С./ Chernoskulov V.S."/>
-                        <w:listItem w:displayText="Томлехт Г.В./ Tomlekht G.V." w:value="Томлехт Г.В./ Tomlekht G.V."/>
-                        <w:listItem w:displayText="Буравкин А.В./ Buravkin A.V." w:value="Буравкин А.В./ Buravkin A.V."/>
-                        <w:listItem w:displayText="Богословский А.Г./ Bogoslovskiy_A.G" w:value="Богословский А.Г./ Bogoslovskiy_A.G"/>
-                        <w:listItem w:displayText="Малышева А.Ю./ Malysheva A.Y." w:value="Малышева А.Ю./ Malysheva A.Y."/>
-                        <w:listItem w:displayText="Шандыров Н.С./Shandyrov N.S." w:value="Шандыров Н.С./Shandyrov N.S."/>
-                        <w:listItem w:displayText="Халюков  И.В./ Khalyukov  I.V." w:value="Халюков  И.В./ Khalyukov  I.V."/>
-                        <w:listItem w:displayText="Шайхулова Д.Ф./ Shaikhulova D.F" w:value="Шайхулова Д.Ф./ Shaikhulova D.F"/>
-                        <w:listItem w:displayText="Губарькова И.В./ Gubarkova I.V." w:value="Губарькова И.В./ Gubarkova I.V."/>
-                      </w:dropDownList>
-                    </w:sdtPr>
-                    <w:sdtContent>
-                      <w:p>
-                        <w:pPr>
-                          <w:spacing w:after="0" w:line="200" w:lineRule="exact"/>
-                          <w:jc w:val="center"/>
-                          <w:rPr>
-                            <w:rFonts w:ascii="Times New Roman" w:hAnsi="Times New Roman" w:cs="Times New Roman"/>
-                            <w:spacing w:val="-20"/>
-                            <w:sz w:val="20"/>
-                            <w:szCs w:val="20"/>
-                          </w:rPr>
-                        </w:pPr>
-                        <w:r>
-                          <w:rPr>
-                            <w:rFonts w:ascii="Times New Roman" w:hAnsi="Times New Roman" w:cs="Times New Roman"/>
-                            <w:spacing w:val="-20"/>
-                            <w:sz w:val="20"/>
-                            <w:szCs w:val="20"/>
-                          </w:rPr>
-                          <w:t>Миронов Е.А./ Mironov E.A.</w:t>
-                        </w:r>
-                      </w:p>
-                    </w:sdtContent>
-                  </w:sdt>
+                    </w:pPr>
+                    <w:r>
+                      <w:rPr>
+                        <w:rFonts w:ascii="Times New Roman" w:hAnsi="Times New Roman" w:cs="Times New Roman"/>
+                        <w:spacing w:val="-20"/>
+                        <w:sz w:val="20"/>
+                        <w:szCs w:val="20"/>
+                        <w:lang w:val="en-US"/>
+                      </w:rPr>
+                      <w:t>{</w:t>
+                    </w:r>
+                    <w:proofErr w:type="gramStart"/>
+                    <w:r>
+                      <w:rPr>
+                        <w:rFonts w:ascii="Times New Roman" w:hAnsi="Times New Roman" w:cs="Times New Roman"/>
+                        <w:spacing w:val="-20"/>
+                        <w:sz w:val="20"/>
+                        <w:szCs w:val="20"/>
+                        <w:lang w:val="en-US"/>
+                      </w:rPr>
+                      <w:t>{ agreed</w:t>
+                    </w:r>
+                    <w:proofErr w:type="gramEnd"/>
+                    <w:r>
+                      <w:rPr>
+                        <w:rFonts w:ascii="Times New Roman" w:hAnsi="Times New Roman" w:cs="Times New Roman"/>
+                        <w:spacing w:val="-20"/>
+                        <w:sz w:val="20"/>
+                        <w:szCs w:val="20"/>
+                        <w:lang w:val="en-US"/>
+                      </w:rPr>
+                      <w:t xml:space="preserve"> }}</w:t>
+                    </w:r>
+                  </w:p>
                   <w:p>
                     <w:pPr>
                       <w:spacing w:after="0" w:line="200" w:lineRule="exact"/>
-                      <w:jc w:val="center"/>
                       <w:rPr>
+                        <w:rFonts w:ascii="Times New Roman" w:hAnsi="Times New Roman" w:cs="Times New Roman"/>
                         <w:spacing w:val="-20"/>
                         <w:sz w:val="20"/>
                         <w:szCs w:val="20"/>
+                        <w:lang w:val="en-US"/>
                       </w:rPr>
                     </w:pPr>
                   </w:p>
@@ -4762,7 +4636,7 @@
 </file>
 
 <file path=word/footnotes.xml><?xml version="1.0" encoding="utf-8"?>
-<w:footnotes xmlns:wpc="http://schemas.microsoft.com/office/word/2010/wordprocessingCanvas" xmlns:cx="http://schemas.microsoft.com/office/drawing/2014/chartex" xmlns:cx1="http://schemas.microsoft.com/office/drawing/2015/9/8/chartex" xmlns:cx2="http://schemas.microsoft.com/office/drawing/2015/10/21/chartex" xmlns:cx3="http://schemas.microsoft.com/office/drawing/2016/5/9/chartex" xmlns:cx4="http://schemas.microsoft.com/office/drawing/2016/5/10/chartex" xmlns:cx5="http://schemas.microsoft.com/office/drawing/2016/5/11/chartex" xmlns:cx6="http://schemas.microsoft.com/office/drawing/2016/5/12/chartex" xmlns:cx7="http://schemas.microsoft.com/office/drawing/2016/5/13/chartex" xmlns:cx8="http://schemas.microsoft.com/office/drawing/2016/5/14/chartex" xmlns:mc="http://schemas.openxmlformats.org/markup-compatibility/2006" xmlns:aink="http://schemas.microsoft.com/office/drawing/2016/ink" xmlns:am3d="http://schemas.microsoft.com/office/drawing/2017/model3d" xmlns:o="urn:schemas-microsoft-com:office:office" xmlns:oel="http://schemas.microsoft.com/office/2019/extlst" xmlns:r="http://schemas.openxmlformats.org/officeDocument/2006/relationships" xmlns:m="http://schemas.openxmlformats.org/officeDocument/2006/math" xmlns:v="urn:schemas-microsoft-com:vml" xmlns:wp14="http://schemas.microsoft.com/office/word/2010/wordprocessingDrawing" xmlns:wp="http://schemas.openxmlformats.org/drawingml/2006/wordprocessingDrawing" xmlns:w10="urn:schemas-microsoft-com:office:word" xmlns:w="http://schemas.openxmlformats.org/wordprocessingml/2006/main" xmlns:w14="http://schemas.microsoft.com/office/word/2010/wordml" xmlns:w15="http://schemas.microsoft.com/office/word/2012/wordml" xmlns:w16cex="http://schemas.microsoft.com/office/word/2018/wordml/cex" xmlns:w16cid="http://schemas.microsoft.com/office/word/2016/wordml/cid" xmlns:w16="http://schemas.microsoft.com/office/word/2018/wordml" xmlns:w16du="http://schemas.microsoft.com/office/word/2023/wordml/word16du" xmlns:w16sdtdh="http://schemas.microsoft.com/office/word/2020/wordml/sdtdatahash" xmlns:w16se="http://schemas.microsoft.com/office/word/2015/wordml/symex" xmlns:wpg="http://schemas.microsoft.com/office/word/2010/wordprocessingGroup" xmlns:wpi="http://schemas.microsoft.com/office/word/2010/wordprocessingInk" xmlns:wne="http://schemas.microsoft.com/office/word/2006/wordml" xmlns:wps="http://schemas.microsoft.com/office/word/2010/wordprocessingShape" mc:Ignorable="w14 w15 w16se w16cid w16 w16cex w16sdtdh w16du wp14">
+<w:footnotes xmlns:wpc="http://schemas.microsoft.com/office/word/2010/wordprocessingCanvas" xmlns:mc="http://schemas.openxmlformats.org/markup-compatibility/2006" xmlns:o="urn:schemas-microsoft-com:office:office" xmlns:r="http://schemas.openxmlformats.org/officeDocument/2006/relationships" xmlns:m="http://schemas.openxmlformats.org/officeDocument/2006/math" xmlns:v="urn:schemas-microsoft-com:vml" xmlns:wp14="http://schemas.microsoft.com/office/word/2010/wordprocessingDrawing" xmlns:wp="http://schemas.openxmlformats.org/drawingml/2006/wordprocessingDrawing" xmlns:w10="urn:schemas-microsoft-com:office:word" xmlns:w="http://schemas.openxmlformats.org/wordprocessingml/2006/main" xmlns:w14="http://schemas.microsoft.com/office/word/2010/wordml" xmlns:w15="http://schemas.microsoft.com/office/word/2012/wordml" xmlns:wpg="http://schemas.microsoft.com/office/word/2010/wordprocessingGroup" xmlns:wpi="http://schemas.microsoft.com/office/word/2010/wordprocessingInk" xmlns:wne="http://schemas.microsoft.com/office/word/2006/wordml" xmlns:wps="http://schemas.microsoft.com/office/word/2010/wordprocessingShape" mc:Ignorable="w14 w15 wp14">
   <w:footnote w:type="separator" w:id="-1">
     <w:p>
       <w:pPr>
@@ -4787,7 +4661,7 @@
 </file>
 
 <file path=word/header1.xml><?xml version="1.0" encoding="utf-8"?>
-<w:hdr xmlns:wpc="http://schemas.microsoft.com/office/word/2010/wordprocessingCanvas" xmlns:cx="http://schemas.microsoft.com/office/drawing/2014/chartex" xmlns:cx1="http://schemas.microsoft.com/office/drawing/2015/9/8/chartex" xmlns:cx2="http://schemas.microsoft.com/office/drawing/2015/10/21/chartex" xmlns:cx3="http://schemas.microsoft.com/office/drawing/2016/5/9/chartex" xmlns:cx4="http://schemas.microsoft.com/office/drawing/2016/5/10/chartex" xmlns:cx5="http://schemas.microsoft.com/office/drawing/2016/5/11/chartex" xmlns:cx6="http://schemas.microsoft.com/office/drawing/2016/5/12/chartex" xmlns:cx7="http://schemas.microsoft.com/office/drawing/2016/5/13/chartex" xmlns:cx8="http://schemas.microsoft.com/office/drawing/2016/5/14/chartex" xmlns:mc="http://schemas.openxmlformats.org/markup-compatibility/2006" xmlns:aink="http://schemas.microsoft.com/office/drawing/2016/ink" xmlns:am3d="http://schemas.microsoft.com/office/drawing/2017/model3d" xmlns:o="urn:schemas-microsoft-com:office:office" xmlns:oel="http://schemas.microsoft.com/office/2019/extlst" xmlns:r="http://schemas.openxmlformats.org/officeDocument/2006/relationships" xmlns:m="http://schemas.openxmlformats.org/officeDocument/2006/math" xmlns:v="urn:schemas-microsoft-com:vml" xmlns:wp14="http://schemas.microsoft.com/office/word/2010/wordprocessingDrawing" xmlns:wp="http://schemas.openxmlformats.org/drawingml/2006/wordprocessingDrawing" xmlns:w10="urn:schemas-microsoft-com:office:word" xmlns:w="http://schemas.openxmlformats.org/wordprocessingml/2006/main" xmlns:w14="http://schemas.microsoft.com/office/word/2010/wordml" xmlns:w15="http://schemas.microsoft.com/office/word/2012/wordml" xmlns:w16cex="http://schemas.microsoft.com/office/word/2018/wordml/cex" xmlns:w16cid="http://schemas.microsoft.com/office/word/2016/wordml/cid" xmlns:w16="http://schemas.microsoft.com/office/word/2018/wordml" xmlns:w16du="http://schemas.microsoft.com/office/word/2023/wordml/word16du" xmlns:w16sdtdh="http://schemas.microsoft.com/office/word/2020/wordml/sdtdatahash" xmlns:w16se="http://schemas.microsoft.com/office/word/2015/wordml/symex" xmlns:wpg="http://schemas.microsoft.com/office/word/2010/wordprocessingGroup" xmlns:wpi="http://schemas.microsoft.com/office/word/2010/wordprocessingInk" xmlns:wne="http://schemas.microsoft.com/office/word/2006/wordml" xmlns:wps="http://schemas.microsoft.com/office/word/2010/wordprocessingShape" mc:Ignorable="w14 w15 w16se w16cid w16 w16cex w16sdtdh w16du wp14">
+<w:hdr xmlns:wpc="http://schemas.microsoft.com/office/word/2010/wordprocessingCanvas" xmlns:mc="http://schemas.openxmlformats.org/markup-compatibility/2006" xmlns:o="urn:schemas-microsoft-com:office:office" xmlns:r="http://schemas.openxmlformats.org/officeDocument/2006/relationships" xmlns:m="http://schemas.openxmlformats.org/officeDocument/2006/math" xmlns:v="urn:schemas-microsoft-com:vml" xmlns:wp14="http://schemas.microsoft.com/office/word/2010/wordprocessingDrawing" xmlns:wp="http://schemas.openxmlformats.org/drawingml/2006/wordprocessingDrawing" xmlns:w10="urn:schemas-microsoft-com:office:word" xmlns:w="http://schemas.openxmlformats.org/wordprocessingml/2006/main" xmlns:w14="http://schemas.microsoft.com/office/word/2010/wordml" xmlns:w15="http://schemas.microsoft.com/office/word/2012/wordml" xmlns:wpg="http://schemas.microsoft.com/office/word/2010/wordprocessingGroup" xmlns:wpi="http://schemas.microsoft.com/office/word/2010/wordprocessingInk" xmlns:wne="http://schemas.microsoft.com/office/word/2006/wordml" xmlns:wps="http://schemas.microsoft.com/office/word/2010/wordprocessingShape" mc:Ignorable="w14 w15 wp14">
   <w:tbl>
     <w:tblPr>
       <w:tblStyle w:val="a3"/>
@@ -4972,12 +4846,21 @@
           <w:r>
             <w:t xml:space="preserve"> </w:t>
           </w:r>
-          <w:r>
-            <w:rPr>
-              <w:rFonts w:ascii="Times New Roman" w:hAnsi="Times New Roman" w:cs="Times New Roman"/>
-              <w:b/>
-            </w:rPr>
-            <w:t xml:space="preserve">Document </w:t>
+          <w:proofErr w:type="spellStart"/>
+          <w:r>
+            <w:rPr>
+              <w:rFonts w:ascii="Times New Roman" w:hAnsi="Times New Roman" w:cs="Times New Roman"/>
+              <w:b/>
+            </w:rPr>
+            <w:t>Document</w:t>
+          </w:r>
+          <w:proofErr w:type="spellEnd"/>
+          <w:r>
+            <w:rPr>
+              <w:rFonts w:ascii="Times New Roman" w:hAnsi="Times New Roman" w:cs="Times New Roman"/>
+              <w:b/>
+            </w:rPr>
+            <w:t xml:space="preserve"> </w:t>
           </w:r>
           <w:proofErr w:type="spellStart"/>
           <w:r>
@@ -5213,6 +5096,7 @@
             </w:rPr>
             <w:t>/</w:t>
           </w:r>
+          <w:proofErr w:type="spellStart"/>
           <w:r>
             <w:rPr>
               <w:rFonts w:ascii="Times New Roman" w:hAnsi="Times New Roman" w:cs="Times New Roman"/>
@@ -5221,7 +5105,18 @@
               <w:szCs w:val="24"/>
               <w:lang w:val="en-US"/>
             </w:rPr>
-            <w:t xml:space="preserve">dd {{ </w:t>
+            <w:t>dd</w:t>
+          </w:r>
+          <w:proofErr w:type="spellEnd"/>
+          <w:r>
+            <w:rPr>
+              <w:rFonts w:ascii="Times New Roman" w:hAnsi="Times New Roman" w:cs="Times New Roman"/>
+              <w:b/>
+              <w:sz w:val="24"/>
+              <w:szCs w:val="24"/>
+              <w:lang w:val="en-US"/>
+            </w:rPr>
+            <w:t xml:space="preserve"> {{ </w:t>
           </w:r>
           <w:proofErr w:type="spellStart"/>
           <w:r>
@@ -5268,6 +5163,7 @@
         </w:tcPr>
         <w:p>
           <w:pPr>
+            <w:jc w:val="center"/>
             <w:rPr>
               <w:rFonts w:ascii="Times New Roman" w:hAnsi="Times New Roman" w:cs="Times New Roman"/>
               <w:b/>
@@ -5291,6 +5187,7 @@
               <w:dataBinding w:prefixMappings="xmlns:ns0='http://purl.org/dc/elements/1.1/' xmlns:ns1='http://schemas.openxmlformats.org/package/2006/metadata/core-properties' " w:xpath="/ns1:coreProperties[1]/ns0:description[1]" w:storeItemID="{6C3C8BC8-F283-45AE-878A-BAB7291924A1}"/>
               <w:text w:multiLine="1"/>
             </w:sdtPr>
+            <w:sdtEndPr/>
             <w:sdtContent>
               <w:proofErr w:type="gramStart"/>
               <w:r>
@@ -5334,15 +5231,6 @@
               </w:r>
             </w:sdtContent>
           </w:sdt>
-          <w:r>
-            <w:rPr>
-              <w:rFonts w:ascii="Times New Roman" w:hAnsi="Times New Roman" w:cs="Times New Roman"/>
-              <w:b/>
-              <w:sz w:val="24"/>
-              <w:szCs w:val="24"/>
-            </w:rPr>
-            <w:t xml:space="preserve"> </w:t>
-          </w:r>
         </w:p>
       </w:tc>
     </w:tr>
@@ -5690,7 +5578,6 @@
               <w:rFonts w:ascii="Times New Roman" w:hAnsi="Times New Roman" w:cs="Times New Roman"/>
             </w:rPr>
           </w:pPr>
-          <w:proofErr w:type="gramStart"/>
           <w:r>
             <w:rPr>
               <w:rFonts w:ascii="Times New Roman" w:hAnsi="Times New Roman" w:cs="Times New Roman"/>
@@ -5704,15 +5591,7 @@
               <w:rFonts w:ascii="Times New Roman" w:hAnsi="Times New Roman" w:cs="Times New Roman"/>
               <w:lang w:val="en-US"/>
             </w:rPr>
-            <w:t>change</w:t>
-          </w:r>
-          <w:proofErr w:type="gramEnd"/>
-          <w:r>
-            <w:rPr>
-              <w:rFonts w:ascii="Times New Roman" w:hAnsi="Times New Roman" w:cs="Times New Roman"/>
-              <w:lang w:val="en-US"/>
-            </w:rPr>
-            <w:t>_notice_date</w:t>
+            <w:t>change_notice_date</w:t>
           </w:r>
           <w:proofErr w:type="spellEnd"/>
           <w:r>
@@ -5740,7 +5619,6 @@
               <w:lang w:val="en-US"/>
             </w:rPr>
           </w:pPr>
-          <w:proofErr w:type="gramStart"/>
           <w:r>
             <w:rPr>
               <w:rFonts w:ascii="Times New Roman" w:hAnsi="Times New Roman" w:cs="Times New Roman"/>
@@ -5754,15 +5632,7 @@
               <w:rFonts w:ascii="Times New Roman" w:hAnsi="Times New Roman" w:cs="Times New Roman"/>
               <w:lang w:val="en-US"/>
             </w:rPr>
-            <w:t>change</w:t>
-          </w:r>
-          <w:proofErr w:type="gramEnd"/>
-          <w:r>
-            <w:rPr>
-              <w:rFonts w:ascii="Times New Roman" w:hAnsi="Times New Roman" w:cs="Times New Roman"/>
-              <w:lang w:val="en-US"/>
-            </w:rPr>
-            <w:t>_due_date</w:t>
+            <w:t>change_due_date</w:t>
           </w:r>
           <w:proofErr w:type="spellEnd"/>
           <w:r>
@@ -5892,7 +5762,7 @@
               <w:rFonts w:ascii="Times New Roman" w:hAnsi="Times New Roman" w:cs="Times New Roman"/>
               <w:noProof/>
             </w:rPr>
-            <w:t>5</w:t>
+            <w:t>2</w:t>
           </w:r>
           <w:r>
             <w:rPr>
@@ -5915,7 +5785,6 @@
               <w:lang w:val="en-US"/>
             </w:rPr>
           </w:pPr>
-          <w:proofErr w:type="gramStart"/>
           <w:r>
             <w:rPr>
               <w:rFonts w:ascii="Times New Roman" w:hAnsi="Times New Roman" w:cs="Times New Roman"/>
@@ -5929,15 +5798,7 @@
               <w:rFonts w:ascii="Times New Roman" w:hAnsi="Times New Roman" w:cs="Times New Roman"/>
               <w:lang w:val="en-US"/>
             </w:rPr>
-            <w:t>sheets</w:t>
-          </w:r>
-          <w:proofErr w:type="gramEnd"/>
-          <w:r>
-            <w:rPr>
-              <w:rFonts w:ascii="Times New Roman" w:hAnsi="Times New Roman" w:cs="Times New Roman"/>
-              <w:lang w:val="en-US"/>
-            </w:rPr>
-            <w:t>_total</w:t>
+            <w:t>sheets_total</w:t>
           </w:r>
           <w:proofErr w:type="spellEnd"/>
           <w:r>
@@ -6028,6 +5889,7 @@
               <w:dataBinding w:prefixMappings="xmlns:ns0='http://schemas.microsoft.com/office/2006/coverPageProps' " w:xpath="/ns0:CoverPageProperties[1]/ns0:CompanyPhone[1]" w:storeItemID="{55AF091B-3C7A-41E3-B477-F2FDAA23CFDA}"/>
               <w:text/>
             </w:sdtPr>
+            <w:sdtEndPr/>
             <w:sdtContent>
               <w:proofErr w:type="spellStart"/>
               <w:r>
@@ -6195,6 +6057,7 @@
               <w:listItem w:displayText="5" w:value="5"/>
             </w:dropDownList>
           </w:sdtPr>
+          <w:sdtEndPr/>
           <w:sdtContent>
             <w:p>
               <w:pPr>
@@ -6329,6 +6192,7 @@
           <w:dataBinding w:prefixMappings="xmlns:ns0='http://purl.org/dc/elements/1.1/' xmlns:ns1='http://schemas.openxmlformats.org/package/2006/metadata/core-properties' " w:xpath="/ns1:coreProperties[1]/ns1:category[1]" w:storeItemID="{6C3C8BC8-F283-45AE-878A-BAB7291924A1}"/>
           <w:text/>
         </w:sdtPr>
+        <w:sdtEndPr/>
         <w:sdtContent>
           <w:tc>
             <w:tcPr>
@@ -6372,8 +6236,8 @@
 </file>
 
 <file path=word/numbering.xml><?xml version="1.0" encoding="utf-8"?>
-<w:numbering xmlns:wpc="http://schemas.microsoft.com/office/word/2010/wordprocessingCanvas" xmlns:cx="http://schemas.microsoft.com/office/drawing/2014/chartex" xmlns:cx1="http://schemas.microsoft.com/office/drawing/2015/9/8/chartex" xmlns:cx2="http://schemas.microsoft.com/office/drawing/2015/10/21/chartex" xmlns:cx3="http://schemas.microsoft.com/office/drawing/2016/5/9/chartex" xmlns:cx4="http://schemas.microsoft.com/office/drawing/2016/5/10/chartex" xmlns:cx5="http://schemas.microsoft.com/office/drawing/2016/5/11/chartex" xmlns:cx6="http://schemas.microsoft.com/office/drawing/2016/5/12/chartex" xmlns:cx7="http://schemas.microsoft.com/office/drawing/2016/5/13/chartex" xmlns:cx8="http://schemas.microsoft.com/office/drawing/2016/5/14/chartex" xmlns:mc="http://schemas.openxmlformats.org/markup-compatibility/2006" xmlns:aink="http://schemas.microsoft.com/office/drawing/2016/ink" xmlns:am3d="http://schemas.microsoft.com/office/drawing/2017/model3d" xmlns:o="urn:schemas-microsoft-com:office:office" xmlns:oel="http://schemas.microsoft.com/office/2019/extlst" xmlns:r="http://schemas.openxmlformats.org/officeDocument/2006/relationships" xmlns:m="http://schemas.openxmlformats.org/officeDocument/2006/math" xmlns:v="urn:schemas-microsoft-com:vml" xmlns:wp14="http://schemas.microsoft.com/office/word/2010/wordprocessingDrawing" xmlns:wp="http://schemas.openxmlformats.org/drawingml/2006/wordprocessingDrawing" xmlns:w10="urn:schemas-microsoft-com:office:word" xmlns:w="http://schemas.openxmlformats.org/wordprocessingml/2006/main" xmlns:w14="http://schemas.microsoft.com/office/word/2010/wordml" xmlns:w15="http://schemas.microsoft.com/office/word/2012/wordml" xmlns:w16cex="http://schemas.microsoft.com/office/word/2018/wordml/cex" xmlns:w16cid="http://schemas.microsoft.com/office/word/2016/wordml/cid" xmlns:w16="http://schemas.microsoft.com/office/word/2018/wordml" xmlns:w16du="http://schemas.microsoft.com/office/word/2023/wordml/word16du" xmlns:w16sdtdh="http://schemas.microsoft.com/office/word/2020/wordml/sdtdatahash" xmlns:w16se="http://schemas.microsoft.com/office/word/2015/wordml/symex" xmlns:wpg="http://schemas.microsoft.com/office/word/2010/wordprocessingGroup" xmlns:wpi="http://schemas.microsoft.com/office/word/2010/wordprocessingInk" xmlns:wne="http://schemas.microsoft.com/office/word/2006/wordml" xmlns:wps="http://schemas.microsoft.com/office/word/2010/wordprocessingShape" mc:Ignorable="w14 w15 w16se w16cid w16 w16cex w16sdtdh w16du wp14">
-  <w:abstractNum w:abstractNumId="0" w15:restartNumberingAfterBreak="0">
+<w:numbering xmlns:wpc="http://schemas.microsoft.com/office/word/2010/wordprocessingCanvas" xmlns:mc="http://schemas.openxmlformats.org/markup-compatibility/2006" xmlns:o="urn:schemas-microsoft-com:office:office" xmlns:r="http://schemas.openxmlformats.org/officeDocument/2006/relationships" xmlns:m="http://schemas.openxmlformats.org/officeDocument/2006/math" xmlns:v="urn:schemas-microsoft-com:vml" xmlns:wp14="http://schemas.microsoft.com/office/word/2010/wordprocessingDrawing" xmlns:wp="http://schemas.openxmlformats.org/drawingml/2006/wordprocessingDrawing" xmlns:w10="urn:schemas-microsoft-com:office:word" xmlns:w="http://schemas.openxmlformats.org/wordprocessingml/2006/main" xmlns:w14="http://schemas.microsoft.com/office/word/2010/wordml" xmlns:w15="http://schemas.microsoft.com/office/word/2012/wordml" xmlns:wpg="http://schemas.microsoft.com/office/word/2010/wordprocessingGroup" xmlns:wpi="http://schemas.microsoft.com/office/word/2010/wordprocessingInk" xmlns:wne="http://schemas.microsoft.com/office/word/2006/wordml" xmlns:wps="http://schemas.microsoft.com/office/word/2010/wordprocessingShape" mc:Ignorable="w14 w15 wp14">
+  <w:abstractNum w:abstractNumId="0">
     <w:nsid w:val="14BF1F92"/>
     <w:multiLevelType w:val="hybridMultilevel"/>
     <w:tmpl w:val="10F28606"/>
@@ -6462,14 +6326,14 @@
       </w:pPr>
     </w:lvl>
   </w:abstractNum>
-  <w:num w:numId="1" w16cid:durableId="2094087252">
+  <w:num w:numId="1">
     <w:abstractNumId w:val="0"/>
   </w:num>
 </w:numbering>
 </file>
 
 <file path=word/styles.xml><?xml version="1.0" encoding="utf-8"?>
-<w:styles xmlns:mc="http://schemas.openxmlformats.org/markup-compatibility/2006" xmlns:r="http://schemas.openxmlformats.org/officeDocument/2006/relationships" xmlns:w="http://schemas.openxmlformats.org/wordprocessingml/2006/main" xmlns:w14="http://schemas.microsoft.com/office/word/2010/wordml" xmlns:w15="http://schemas.microsoft.com/office/word/2012/wordml" xmlns:w16cex="http://schemas.microsoft.com/office/word/2018/wordml/cex" xmlns:w16cid="http://schemas.microsoft.com/office/word/2016/wordml/cid" xmlns:w16="http://schemas.microsoft.com/office/word/2018/wordml" xmlns:w16du="http://schemas.microsoft.com/office/word/2023/wordml/word16du" xmlns:w16sdtdh="http://schemas.microsoft.com/office/word/2020/wordml/sdtdatahash" xmlns:w16se="http://schemas.microsoft.com/office/word/2015/wordml/symex" mc:Ignorable="w14 w15 w16se w16cid w16 w16cex w16sdtdh w16du">
+<w:styles xmlns:mc="http://schemas.openxmlformats.org/markup-compatibility/2006" xmlns:r="http://schemas.openxmlformats.org/officeDocument/2006/relationships" xmlns:w="http://schemas.openxmlformats.org/wordprocessingml/2006/main" xmlns:w14="http://schemas.microsoft.com/office/word/2010/wordml" xmlns:w15="http://schemas.microsoft.com/office/word/2012/wordml" mc:Ignorable="w14 w15">
   <w:docDefaults>
     <w:rPrDefault>
       <w:rPr>
@@ -6485,7 +6349,7 @@
       </w:pPr>
     </w:pPrDefault>
   </w:docDefaults>
-  <w:latentStyles w:defLockedState="0" w:defUIPriority="99" w:defSemiHidden="0" w:defUnhideWhenUsed="0" w:defQFormat="0" w:count="376">
+  <w:latentStyles w:defLockedState="0" w:defUIPriority="99" w:defSemiHidden="0" w:defUnhideWhenUsed="0" w:defQFormat="0" w:count="371">
     <w:lsdException w:name="Normal" w:uiPriority="0" w:qFormat="1"/>
     <w:lsdException w:name="heading 1" w:uiPriority="9" w:qFormat="1"/>
     <w:lsdException w:name="heading 2" w:semiHidden="1" w:uiPriority="9" w:unhideWhenUsed="1" w:qFormat="1"/>
@@ -6857,11 +6721,6 @@
     <w:lsdException w:name="List Table 5 Dark Accent 6" w:uiPriority="50"/>
     <w:lsdException w:name="List Table 6 Colorful Accent 6" w:uiPriority="51"/>
     <w:lsdException w:name="List Table 7 Colorful Accent 6" w:uiPriority="52"/>
-    <w:lsdException w:name="Mention" w:semiHidden="1" w:unhideWhenUsed="1"/>
-    <w:lsdException w:name="Smart Hyperlink" w:semiHidden="1" w:unhideWhenUsed="1"/>
-    <w:lsdException w:name="Hashtag" w:semiHidden="1" w:unhideWhenUsed="1"/>
-    <w:lsdException w:name="Unresolved Mention" w:semiHidden="1" w:unhideWhenUsed="1"/>
-    <w:lsdException w:name="Smart Link" w:semiHidden="1" w:unhideWhenUsed="1"/>
   </w:latentStyles>
   <w:style w:type="paragraph" w:default="1" w:styleId="a">
     <w:name w:val="Normal"/>
@@ -6904,6 +6763,7 @@
       <w:spacing w:after="0" w:line="240" w:lineRule="auto"/>
     </w:pPr>
     <w:tblPr>
+      <w:tblInd w:w="0" w:type="dxa"/>
       <w:tblBorders>
         <w:top w:val="single" w:sz="4" w:space="0" w:color="auto"/>
         <w:left w:val="single" w:sz="4" w:space="0" w:color="auto"/>
@@ -6912,6 +6772,12 @@
         <w:insideH w:val="single" w:sz="4" w:space="0" w:color="auto"/>
         <w:insideV w:val="single" w:sz="4" w:space="0" w:color="auto"/>
       </w:tblBorders>
+      <w:tblCellMar>
+        <w:top w:w="0" w:type="dxa"/>
+        <w:left w:w="108" w:type="dxa"/>
+        <w:bottom w:w="0" w:type="dxa"/>
+        <w:right w:w="108" w:type="dxa"/>
+      </w:tblCellMar>
     </w:tblPr>
   </w:style>
   <w:style w:type="character" w:styleId="a4">
@@ -7023,7 +6889,7 @@
 </file>
 
 <file path=word/glossary/document.xml><?xml version="1.0" encoding="utf-8"?>
-<w:glossaryDocument xmlns:wpc="http://schemas.microsoft.com/office/word/2010/wordprocessingCanvas" xmlns:cx="http://schemas.microsoft.com/office/drawing/2014/chartex" xmlns:cx1="http://schemas.microsoft.com/office/drawing/2015/9/8/chartex" xmlns:cx2="http://schemas.microsoft.com/office/drawing/2015/10/21/chartex" xmlns:cx3="http://schemas.microsoft.com/office/drawing/2016/5/9/chartex" xmlns:cx4="http://schemas.microsoft.com/office/drawing/2016/5/10/chartex" xmlns:cx5="http://schemas.microsoft.com/office/drawing/2016/5/11/chartex" xmlns:cx6="http://schemas.microsoft.com/office/drawing/2016/5/12/chartex" xmlns:cx7="http://schemas.microsoft.com/office/drawing/2016/5/13/chartex" xmlns:cx8="http://schemas.microsoft.com/office/drawing/2016/5/14/chartex" xmlns:mc="http://schemas.openxmlformats.org/markup-compatibility/2006" xmlns:aink="http://schemas.microsoft.com/office/drawing/2016/ink" xmlns:am3d="http://schemas.microsoft.com/office/drawing/2017/model3d" xmlns:o="urn:schemas-microsoft-com:office:office" xmlns:oel="http://schemas.microsoft.com/office/2019/extlst" xmlns:r="http://schemas.openxmlformats.org/officeDocument/2006/relationships" xmlns:m="http://schemas.openxmlformats.org/officeDocument/2006/math" xmlns:v="urn:schemas-microsoft-com:vml" xmlns:wp14="http://schemas.microsoft.com/office/word/2010/wordprocessingDrawing" xmlns:wp="http://schemas.openxmlformats.org/drawingml/2006/wordprocessingDrawing" xmlns:w10="urn:schemas-microsoft-com:office:word" xmlns:w="http://schemas.openxmlformats.org/wordprocessingml/2006/main" xmlns:w14="http://schemas.microsoft.com/office/word/2010/wordml" xmlns:w15="http://schemas.microsoft.com/office/word/2012/wordml" xmlns:w16cex="http://schemas.microsoft.com/office/word/2018/wordml/cex" xmlns:w16cid="http://schemas.microsoft.com/office/word/2016/wordml/cid" xmlns:w16="http://schemas.microsoft.com/office/word/2018/wordml" xmlns:w16du="http://schemas.microsoft.com/office/word/2023/wordml/word16du" xmlns:w16sdtdh="http://schemas.microsoft.com/office/word/2020/wordml/sdtdatahash" xmlns:w16se="http://schemas.microsoft.com/office/word/2015/wordml/symex" xmlns:wpg="http://schemas.microsoft.com/office/word/2010/wordprocessingGroup" xmlns:wpi="http://schemas.microsoft.com/office/word/2010/wordprocessingInk" xmlns:wne="http://schemas.microsoft.com/office/word/2006/wordml" xmlns:wps="http://schemas.microsoft.com/office/word/2010/wordprocessingShape" mc:Ignorable="w14 w15 w16se w16cid w16 w16cex w16sdtdh w16du wp14">
+<w:glossaryDocument xmlns:wpc="http://schemas.microsoft.com/office/word/2010/wordprocessingCanvas" xmlns:mc="http://schemas.openxmlformats.org/markup-compatibility/2006" xmlns:o="urn:schemas-microsoft-com:office:office" xmlns:r="http://schemas.openxmlformats.org/officeDocument/2006/relationships" xmlns:m="http://schemas.openxmlformats.org/officeDocument/2006/math" xmlns:v="urn:schemas-microsoft-com:vml" xmlns:wp14="http://schemas.microsoft.com/office/word/2010/wordprocessingDrawing" xmlns:wp="http://schemas.openxmlformats.org/drawingml/2006/wordprocessingDrawing" xmlns:w10="urn:schemas-microsoft-com:office:word" xmlns:w="http://schemas.openxmlformats.org/wordprocessingml/2006/main" xmlns:w14="http://schemas.microsoft.com/office/word/2010/wordml" xmlns:w15="http://schemas.microsoft.com/office/word/2012/wordml" xmlns:wpg="http://schemas.microsoft.com/office/word/2010/wordprocessingGroup" xmlns:wpi="http://schemas.microsoft.com/office/word/2010/wordprocessingInk" xmlns:wne="http://schemas.microsoft.com/office/word/2006/wordml" xmlns:wps="http://schemas.microsoft.com/office/word/2010/wordprocessingShape" mc:Ignorable="w14 w15 wp14">
   <w:docParts>
     <w:docPart>
       <w:docPartPr>
@@ -7281,41 +7147,12 @@
         </w:p>
       </w:docPartBody>
     </w:docPart>
-    <w:docPart>
-      <w:docPartPr>
-        <w:name w:val="A6595D91E4A444D692902401FF88306C"/>
-        <w:category>
-          <w:name w:val="Общие"/>
-          <w:gallery w:val="placeholder"/>
-        </w:category>
-        <w:types>
-          <w:type w:val="bbPlcHdr"/>
-        </w:types>
-        <w:behaviors>
-          <w:behavior w:val="content"/>
-        </w:behaviors>
-        <w:guid w:val="{EEF9ECE9-B0F7-4CCB-AE73-3416019BC0FE}"/>
-      </w:docPartPr>
-      <w:docPartBody>
-        <w:p>
-          <w:pPr>
-            <w:pStyle w:val="A6595D91E4A444D692902401FF88306C"/>
-          </w:pPr>
-          <w:r>
-            <w:rPr>
-              <w:rStyle w:val="a3"/>
-            </w:rPr>
-            <w:t>Выберите элемент.</w:t>
-          </w:r>
-        </w:p>
-      </w:docPartBody>
-    </w:docPart>
   </w:docParts>
 </w:glossaryDocument>
 </file>
 
 <file path=word/glossary/fontTable.xml><?xml version="1.0" encoding="utf-8"?>
-<w:fonts xmlns:mc="http://schemas.openxmlformats.org/markup-compatibility/2006" xmlns:r="http://schemas.openxmlformats.org/officeDocument/2006/relationships" xmlns:w="http://schemas.openxmlformats.org/wordprocessingml/2006/main" xmlns:w14="http://schemas.microsoft.com/office/word/2010/wordml" xmlns:w15="http://schemas.microsoft.com/office/word/2012/wordml" xmlns:w16cex="http://schemas.microsoft.com/office/word/2018/wordml/cex" xmlns:w16cid="http://schemas.microsoft.com/office/word/2016/wordml/cid" xmlns:w16="http://schemas.microsoft.com/office/word/2018/wordml" xmlns:w16du="http://schemas.microsoft.com/office/word/2023/wordml/word16du" xmlns:w16sdtdh="http://schemas.microsoft.com/office/word/2020/wordml/sdtdatahash" xmlns:w16se="http://schemas.microsoft.com/office/word/2015/wordml/symex" mc:Ignorable="w14 w15 w16se w16cid w16 w16cex w16sdtdh w16du">
+<w:fonts xmlns:mc="http://schemas.openxmlformats.org/markup-compatibility/2006" xmlns:r="http://schemas.openxmlformats.org/officeDocument/2006/relationships" xmlns:w="http://schemas.openxmlformats.org/wordprocessingml/2006/main" xmlns:w14="http://schemas.microsoft.com/office/word/2010/wordml" xmlns:w15="http://schemas.microsoft.com/office/word/2012/wordml" mc:Ignorable="w14 w15">
   <w:font w:name="Times New Roman">
     <w:panose1 w:val="02020603050405020304"/>
     <w:charset w:val="CC"/>
@@ -7339,11 +7176,10 @@
   </w:font>
   <w:font w:name="Arial Unicode MS">
     <w:panose1 w:val="020B0604020202020204"/>
-    <w:charset w:val="00"/>
-    <w:family w:val="roman"/>
-    <w:notTrueType/>
+    <w:charset w:val="80"/>
+    <w:family w:val="swiss"/>
     <w:pitch w:val="variable"/>
-    <w:sig w:usb0="00000003" w:usb1="00000000" w:usb2="00000000" w:usb3="00000000" w:csb0="00000001" w:csb1="00000000"/>
+    <w:sig w:usb0="F7FFAFFF" w:usb1="E9DFFFFF" w:usb2="0000003F" w:usb3="00000000" w:csb0="003F01FF" w:csb1="00000000"/>
   </w:font>
   <w:font w:name="Calibri Light">
     <w:panose1 w:val="020F0302020204030204"/>
@@ -7356,7 +7192,7 @@
 </file>
 
 <file path=word/glossary/settings.xml><?xml version="1.0" encoding="utf-8"?>
-<w:settings xmlns:mc="http://schemas.openxmlformats.org/markup-compatibility/2006" xmlns:o="urn:schemas-microsoft-com:office:office" xmlns:r="http://schemas.openxmlformats.org/officeDocument/2006/relationships" xmlns:m="http://schemas.openxmlformats.org/officeDocument/2006/math" xmlns:v="urn:schemas-microsoft-com:vml" xmlns:w10="urn:schemas-microsoft-com:office:word" xmlns:w="http://schemas.openxmlformats.org/wordprocessingml/2006/main" xmlns:w14="http://schemas.microsoft.com/office/word/2010/wordml" xmlns:w15="http://schemas.microsoft.com/office/word/2012/wordml" xmlns:w16cex="http://schemas.microsoft.com/office/word/2018/wordml/cex" xmlns:w16cid="http://schemas.microsoft.com/office/word/2016/wordml/cid" xmlns:w16="http://schemas.microsoft.com/office/word/2018/wordml" xmlns:w16du="http://schemas.microsoft.com/office/word/2023/wordml/word16du" xmlns:w16sdtdh="http://schemas.microsoft.com/office/word/2020/wordml/sdtdatahash" xmlns:w16se="http://schemas.microsoft.com/office/word/2015/wordml/symex" xmlns:sl="http://schemas.openxmlformats.org/schemaLibrary/2006/main" mc:Ignorable="w14 w15 w16se w16cid w16 w16cex w16sdtdh w16du">
+<w:settings xmlns:mc="http://schemas.openxmlformats.org/markup-compatibility/2006" xmlns:o="urn:schemas-microsoft-com:office:office" xmlns:r="http://schemas.openxmlformats.org/officeDocument/2006/relationships" xmlns:m="http://schemas.openxmlformats.org/officeDocument/2006/math" xmlns:v="urn:schemas-microsoft-com:vml" xmlns:w10="urn:schemas-microsoft-com:office:word" xmlns:w="http://schemas.openxmlformats.org/wordprocessingml/2006/main" xmlns:w14="http://schemas.microsoft.com/office/word/2010/wordml" xmlns:w15="http://schemas.microsoft.com/office/word/2012/wordml" xmlns:sl="http://schemas.openxmlformats.org/schemaLibrary/2006/main" mc:Ignorable="w14 w15">
   <w:view w:val="normal"/>
   <w:revisionView w:inkAnnotations="0"/>
   <w:defaultTabStop w:val="708"/>
@@ -7368,7 +7204,6 @@
     <w:compatSetting w:name="enableOpenTypeFeatures" w:uri="http://schemas.microsoft.com/office/word" w:val="1"/>
     <w:compatSetting w:name="doNotFlipMirrorIndents" w:uri="http://schemas.microsoft.com/office/word" w:val="1"/>
     <w:compatSetting w:name="differentiateMultirowTableHeaders" w:uri="http://schemas.microsoft.com/office/word" w:val="1"/>
-    <w:compatSetting w:name="useWord2013TrackBottomHyphenation" w:uri="http://schemas.microsoft.com/office/word" w:val="1"/>
   </w:compat>
   <w:rsids>
     <w:rsidRoot w:val="00BC5E4A"/>
@@ -7380,6 +7215,7 @@
     <w:rsid w:val="00342DA7"/>
     <w:rsid w:val="003D528F"/>
     <w:rsid w:val="004B1017"/>
+    <w:rsid w:val="004E0379"/>
     <w:rsid w:val="00527686"/>
     <w:rsid w:val="005671D3"/>
     <w:rsid w:val="00570BC0"/>
@@ -7391,6 +7227,7 @@
     <w:rsid w:val="006A45E8"/>
     <w:rsid w:val="006B2752"/>
     <w:rsid w:val="006C6BE8"/>
+    <w:rsid w:val="007F737B"/>
     <w:rsid w:val="008D0C0E"/>
     <w:rsid w:val="00902F41"/>
     <w:rsid w:val="00950653"/>
@@ -7404,6 +7241,7 @@
     <w:rsid w:val="00C47601"/>
     <w:rsid w:val="00CF4294"/>
     <w:rsid w:val="00E252D6"/>
+    <w:rsid w:val="00E655CE"/>
     <w:rsid w:val="00EA7CD0"/>
     <w:rsid w:val="00F02BF2"/>
     <w:rsid w:val="00F25F65"/>
@@ -7424,14 +7262,14 @@
   </m:mathPr>
   <w:themeFontLang w:val="ru-RU"/>
   <w:clrSchemeMapping w:bg1="light1" w:t1="dark1" w:bg2="light2" w:t2="dark2" w:accent1="accent1" w:accent2="accent2" w:accent3="accent3" w:accent4="accent4" w:accent5="accent5" w:accent6="accent6" w:hyperlink="hyperlink" w:followedHyperlink="followedHyperlink"/>
-  <w:decimalSymbol w:val="."/>
+  <w:decimalSymbol w:val=","/>
   <w:listSeparator w:val=";"/>
   <w15:chartTrackingRefBased/>
 </w:settings>
 </file>
 
 <file path=word/glossary/styles.xml><?xml version="1.0" encoding="utf-8"?>
-<w:styles xmlns:mc="http://schemas.openxmlformats.org/markup-compatibility/2006" xmlns:r="http://schemas.openxmlformats.org/officeDocument/2006/relationships" xmlns:w="http://schemas.openxmlformats.org/wordprocessingml/2006/main" xmlns:w14="http://schemas.microsoft.com/office/word/2010/wordml" xmlns:w15="http://schemas.microsoft.com/office/word/2012/wordml" xmlns:w16cex="http://schemas.microsoft.com/office/word/2018/wordml/cex" xmlns:w16cid="http://schemas.microsoft.com/office/word/2016/wordml/cid" xmlns:w16="http://schemas.microsoft.com/office/word/2018/wordml" xmlns:w16du="http://schemas.microsoft.com/office/word/2023/wordml/word16du" xmlns:w16sdtdh="http://schemas.microsoft.com/office/word/2020/wordml/sdtdatahash" xmlns:w16se="http://schemas.microsoft.com/office/word/2015/wordml/symex" mc:Ignorable="w14 w15 w16se w16cid w16 w16cex w16sdtdh w16du">
+<w:styles xmlns:mc="http://schemas.openxmlformats.org/markup-compatibility/2006" xmlns:r="http://schemas.openxmlformats.org/officeDocument/2006/relationships" xmlns:w="http://schemas.openxmlformats.org/wordprocessingml/2006/main" xmlns:w14="http://schemas.microsoft.com/office/word/2010/wordml" xmlns:w15="http://schemas.microsoft.com/office/word/2012/wordml" mc:Ignorable="w14 w15">
   <w:docDefaults>
     <w:rPrDefault>
       <w:rPr>
@@ -7447,7 +7285,7 @@
       </w:pPr>
     </w:pPrDefault>
   </w:docDefaults>
-  <w:latentStyles w:defLockedState="0" w:defUIPriority="99" w:defSemiHidden="0" w:defUnhideWhenUsed="0" w:defQFormat="0" w:count="376">
+  <w:latentStyles w:defLockedState="0" w:defUIPriority="99" w:defSemiHidden="0" w:defUnhideWhenUsed="0" w:defQFormat="0" w:count="371">
     <w:lsdException w:name="Normal" w:uiPriority="0" w:qFormat="1"/>
     <w:lsdException w:name="heading 1" w:uiPriority="9" w:qFormat="1"/>
     <w:lsdException w:name="heading 2" w:semiHidden="1" w:uiPriority="9" w:unhideWhenUsed="1" w:qFormat="1"/>
@@ -7819,11 +7657,6 @@
     <w:lsdException w:name="List Table 5 Dark Accent 6" w:uiPriority="50"/>
     <w:lsdException w:name="List Table 6 Colorful Accent 6" w:uiPriority="51"/>
     <w:lsdException w:name="List Table 7 Colorful Accent 6" w:uiPriority="52"/>
-    <w:lsdException w:name="Mention" w:semiHidden="1" w:unhideWhenUsed="1"/>
-    <w:lsdException w:name="Smart Hyperlink" w:semiHidden="1" w:unhideWhenUsed="1"/>
-    <w:lsdException w:name="Hashtag" w:semiHidden="1" w:unhideWhenUsed="1"/>
-    <w:lsdException w:name="Unresolved Mention" w:semiHidden="1" w:unhideWhenUsed="1"/>
-    <w:lsdException w:name="Smart Link" w:semiHidden="1" w:unhideWhenUsed="1"/>
   </w:latentStyles>
   <w:style w:type="paragraph" w:default="1" w:styleId="a">
     <w:name w:val="Normal"/>
@@ -7906,7 +7739,7 @@
 </file>
 
 <file path=word/glossary/webSettings.xml><?xml version="1.0" encoding="utf-8"?>
-<w:webSettings xmlns:mc="http://schemas.openxmlformats.org/markup-compatibility/2006" xmlns:r="http://schemas.openxmlformats.org/officeDocument/2006/relationships" xmlns:w="http://schemas.openxmlformats.org/wordprocessingml/2006/main" xmlns:w14="http://schemas.microsoft.com/office/word/2010/wordml" xmlns:w15="http://schemas.microsoft.com/office/word/2012/wordml" xmlns:w16cex="http://schemas.microsoft.com/office/word/2018/wordml/cex" xmlns:w16cid="http://schemas.microsoft.com/office/word/2016/wordml/cid" xmlns:w16="http://schemas.microsoft.com/office/word/2018/wordml" xmlns:w16du="http://schemas.microsoft.com/office/word/2023/wordml/word16du" xmlns:w16sdtdh="http://schemas.microsoft.com/office/word/2020/wordml/sdtdatahash" xmlns:w16se="http://schemas.microsoft.com/office/word/2015/wordml/symex" mc:Ignorable="w14 w15 w16se w16cid w16 w16cex w16sdtdh w16du">
+<w:webSettings xmlns:mc="http://schemas.openxmlformats.org/markup-compatibility/2006" xmlns:r="http://schemas.openxmlformats.org/officeDocument/2006/relationships" xmlns:w="http://schemas.openxmlformats.org/wordprocessingml/2006/main" xmlns:w14="http://schemas.microsoft.com/office/word/2010/wordml" xmlns:w15="http://schemas.microsoft.com/office/word/2012/wordml" mc:Ignorable="w14 w15">
   <w:optimizeForBrowser/>
   <w:allowPNG/>
 </w:webSettings>
@@ -8197,7 +8030,7 @@
 </file>
 
 <file path=customXml/itemProps2.xml><?xml version="1.0" encoding="utf-8"?>
-<ds:datastoreItem xmlns:ds="http://schemas.openxmlformats.org/officeDocument/2006/customXml" ds:itemID="{E1A7C650-E04D-4757-9691-F826039BD669}">
+<ds:datastoreItem xmlns:ds="http://schemas.openxmlformats.org/officeDocument/2006/customXml" ds:itemID="{6293B507-7486-4835-8731-356FF1AC935B}">
   <ds:schemaRefs>
     <ds:schemaRef ds:uri="http://schemas.openxmlformats.org/officeDocument/2006/bibliography"/>
   </ds:schemaRefs>

</xml_diff>

<commit_message>
Multi-change stamping not perfect test coverage
</commit_message>
<xml_diff>
--- a/materials/template.docx
+++ b/materials/template.docx
@@ -498,6 +498,7 @@
                 <w:text w:multiLine="1"/>
               </w:sdtPr>
               <w:sdtContent>
+                <w:proofErr w:type="gramStart"/>
                 <w:r>
                   <w:rPr>
                     <w:rFonts w:ascii="Times New Roman" w:hAnsi="Times New Roman" w:cs="Times New Roman"/>
@@ -517,7 +518,18 @@
                     <w:szCs w:val="24"/>
                     <w:lang w:val="en-US"/>
                   </w:rPr>
-                  <w:t>change_notice_sets</w:t>
+                  <w:t>change</w:t>
+                </w:r>
+                <w:proofErr w:type="gramEnd"/>
+                <w:r>
+                  <w:rPr>
+                    <w:rFonts w:ascii="Times New Roman" w:hAnsi="Times New Roman" w:cs="Times New Roman"/>
+                    <w:b/>
+                    <w:sz w:val="20"/>
+                    <w:szCs w:val="24"/>
+                    <w:lang w:val="en-US"/>
+                  </w:rPr>
+                  <w:t>_notice_sets</w:t>
                 </w:r>
                 <w:proofErr w:type="spellEnd"/>
                 <w:r>
@@ -945,6 +957,7 @@
                 <w:lang w:val="en-US"/>
               </w:rPr>
             </w:pPr>
+            <w:proofErr w:type="gramStart"/>
             <w:r>
               <w:rPr>
                 <w:rFonts w:ascii="Times New Roman" w:hAnsi="Times New Roman" w:cs="Times New Roman"/>
@@ -962,7 +975,17 @@
                 <w:bCs/>
                 <w:lang w:val="en-US"/>
               </w:rPr>
-              <w:t>change_notice_date</w:t>
+              <w:t>change</w:t>
+            </w:r>
+            <w:proofErr w:type="gramEnd"/>
+            <w:r>
+              <w:rPr>
+                <w:rFonts w:ascii="Times New Roman" w:hAnsi="Times New Roman" w:cs="Times New Roman"/>
+                <w:b/>
+                <w:bCs/>
+                <w:lang w:val="en-US"/>
+              </w:rPr>
+              <w:t>_notice_date</w:t>
             </w:r>
             <w:proofErr w:type="spellEnd"/>
             <w:r>
@@ -989,6 +1012,7 @@
                 <w:lang w:val="en-US"/>
               </w:rPr>
             </w:pPr>
+            <w:proofErr w:type="gramStart"/>
             <w:r>
               <w:rPr>
                 <w:rFonts w:ascii="Times New Roman" w:hAnsi="Times New Roman" w:cs="Times New Roman"/>
@@ -1002,7 +1026,15 @@
                 <w:rFonts w:ascii="Times New Roman" w:hAnsi="Times New Roman" w:cs="Times New Roman"/>
                 <w:lang w:val="en-US"/>
               </w:rPr>
-              <w:t>change_due_date</w:t>
+              <w:t>change</w:t>
+            </w:r>
+            <w:proofErr w:type="gramEnd"/>
+            <w:r>
+              <w:rPr>
+                <w:rFonts w:ascii="Times New Roman" w:hAnsi="Times New Roman" w:cs="Times New Roman"/>
+                <w:lang w:val="en-US"/>
+              </w:rPr>
+              <w:t>_due_date</w:t>
             </w:r>
             <w:proofErr w:type="spellEnd"/>
             <w:r>
@@ -1202,6 +1234,7 @@
                 <w:lang w:val="en-US"/>
               </w:rPr>
             </w:pPr>
+            <w:proofErr w:type="gramStart"/>
             <w:r>
               <w:rPr>
                 <w:rFonts w:ascii="Times New Roman" w:hAnsi="Times New Roman" w:cs="Times New Roman"/>
@@ -1215,7 +1248,15 @@
                 <w:rFonts w:ascii="Times New Roman" w:hAnsi="Times New Roman" w:cs="Times New Roman"/>
                 <w:lang w:val="en-US"/>
               </w:rPr>
-              <w:t>sheets_total</w:t>
+              <w:t>sheets</w:t>
+            </w:r>
+            <w:proofErr w:type="gramEnd"/>
+            <w:r>
+              <w:rPr>
+                <w:rFonts w:ascii="Times New Roman" w:hAnsi="Times New Roman" w:cs="Times New Roman"/>
+                <w:lang w:val="en-US"/>
+              </w:rPr>
+              <w:t>_total</w:t>
             </w:r>
             <w:proofErr w:type="spellEnd"/>
             <w:r>
@@ -1768,6 +1809,7 @@
                 <w:lang w:val="en-US"/>
               </w:rPr>
             </w:pPr>
+            <w:proofErr w:type="gramStart"/>
             <w:r>
               <w:rPr>
                 <w:rFonts w:ascii="Times New Roman" w:hAnsi="Times New Roman" w:cs="Times New Roman"/>
@@ -1781,7 +1823,15 @@
                 <w:rFonts w:ascii="Times New Roman" w:hAnsi="Times New Roman" w:cs="Times New Roman"/>
                 <w:lang w:val="en-US"/>
               </w:rPr>
-              <w:t>set_name</w:t>
+              <w:t>set</w:t>
+            </w:r>
+            <w:proofErr w:type="gramEnd"/>
+            <w:r>
+              <w:rPr>
+                <w:rFonts w:ascii="Times New Roman" w:hAnsi="Times New Roman" w:cs="Times New Roman"/>
+                <w:lang w:val="en-US"/>
+              </w:rPr>
+              <w:t>_name</w:t>
             </w:r>
             <w:proofErr w:type="spellEnd"/>
             <w:r>
@@ -2005,6 +2055,7 @@
                 <w:lang w:val="en-US"/>
               </w:rPr>
             </w:pPr>
+            <w:proofErr w:type="gramStart"/>
             <w:r>
               <w:rPr>
                 <w:rFonts w:ascii="Times New Roman" w:hAnsi="Times New Roman" w:cs="Times New Roman"/>
@@ -2018,7 +2069,15 @@
                 <w:rFonts w:ascii="Times New Roman" w:hAnsi="Times New Roman" w:cs="Times New Roman"/>
                 <w:lang w:val="en-US"/>
               </w:rPr>
-              <w:t>attachment_sheets_quantity</w:t>
+              <w:t>attachment</w:t>
+            </w:r>
+            <w:proofErr w:type="gramEnd"/>
+            <w:r>
+              <w:rPr>
+                <w:rFonts w:ascii="Times New Roman" w:hAnsi="Times New Roman" w:cs="Times New Roman"/>
+                <w:lang w:val="en-US"/>
+              </w:rPr>
+              <w:t>_sheets_quantity</w:t>
             </w:r>
             <w:proofErr w:type="spellEnd"/>
             <w:r>
@@ -2125,83 +2184,56 @@
           <w:wAfter w:w="9102" w:type="dxa"/>
           <w:trHeight w:val="536"/>
         </w:trPr>
-        <w:sdt>
-          <w:sdtPr>
-            <w:rPr>
-              <w:rFonts w:ascii="Times New Roman" w:hAnsi="Times New Roman" w:cs="Times New Roman"/>
-              <w:sz w:val="24"/>
-              <w:szCs w:val="24"/>
-            </w:rPr>
-            <w:alias w:val="Редакция"/>
-            <w:tag w:val="Редакция"/>
-            <w:id w:val="1441643873"/>
-            <w:placeholder>
-              <w:docPart w:val="1B2E02F7ACFD4243B220E869248128D5"/>
-            </w:placeholder>
-            <w:dataBinding w:prefixMappings="xmlns:ns0='http://purl.org/dc/elements/1.1/' xmlns:ns1='http://schemas.openxmlformats.org/package/2006/metadata/core-properties' " w:xpath="/ns1:coreProperties[1]/ns1:category[1]" w:storeItemID="{6C3C8BC8-F283-45AE-878A-BAB7291924A1}"/>
-            <w:text/>
-          </w:sdtPr>
-          <w:sdtContent>
-            <w:tc>
-              <w:tcPr>
-                <w:tcW w:w="1172" w:type="dxa"/>
-                <w:tcBorders>
-                  <w:left w:val="nil"/>
-                </w:tcBorders>
-                <w:vAlign w:val="center"/>
-              </w:tcPr>
-              <w:p>
-                <w:pPr>
-                  <w:jc w:val="center"/>
-                  <w:rPr>
-                    <w:rFonts w:ascii="Times New Roman" w:hAnsi="Times New Roman" w:cs="Times New Roman"/>
-                    <w:b/>
-                  </w:rPr>
-                </w:pPr>
-                <w:proofErr w:type="gramStart"/>
-                <w:r>
-                  <w:rPr>
-                    <w:rFonts w:ascii="Times New Roman" w:hAnsi="Times New Roman" w:cs="Times New Roman"/>
-                    <w:sz w:val="24"/>
-                    <w:szCs w:val="24"/>
-                    <w:lang w:val="en-US"/>
-                  </w:rPr>
-                  <w:t xml:space="preserve">{{ </w:t>
-                </w:r>
-                <w:proofErr w:type="spellStart"/>
-                <w:r>
-                  <w:rPr>
-                    <w:rFonts w:ascii="Times New Roman" w:hAnsi="Times New Roman" w:cs="Times New Roman"/>
-                    <w:sz w:val="24"/>
-                    <w:szCs w:val="24"/>
-                    <w:lang w:val="en-US"/>
-                  </w:rPr>
-                  <w:t>change</w:t>
-                </w:r>
-                <w:proofErr w:type="gramEnd"/>
-                <w:r>
-                  <w:rPr>
-                    <w:rFonts w:ascii="Times New Roman" w:hAnsi="Times New Roman" w:cs="Times New Roman"/>
-                    <w:sz w:val="24"/>
-                    <w:szCs w:val="24"/>
-                    <w:lang w:val="en-US"/>
-                  </w:rPr>
-                  <w:t>_number</w:t>
-                </w:r>
-                <w:proofErr w:type="spellEnd"/>
-                <w:r>
-                  <w:rPr>
-                    <w:rFonts w:ascii="Times New Roman" w:hAnsi="Times New Roman" w:cs="Times New Roman"/>
-                    <w:sz w:val="24"/>
-                    <w:szCs w:val="24"/>
-                    <w:lang w:val="en-US"/>
-                  </w:rPr>
-                  <w:t xml:space="preserve"> }}</w:t>
-                </w:r>
-              </w:p>
-            </w:tc>
-          </w:sdtContent>
-        </w:sdt>
+        <w:tc>
+          <w:tcPr>
+            <w:tcW w:w="1172" w:type="dxa"/>
+            <w:tcBorders>
+              <w:left w:val="nil"/>
+            </w:tcBorders>
+            <w:vAlign w:val="center"/>
+          </w:tcPr>
+          <w:p>
+            <w:pPr>
+              <w:jc w:val="center"/>
+              <w:rPr>
+                <w:rFonts w:ascii="Times New Roman" w:hAnsi="Times New Roman" w:cs="Times New Roman"/>
+                <w:b/>
+                <w:lang w:val="en-US"/>
+              </w:rPr>
+            </w:pPr>
+            <w:proofErr w:type="gramStart"/>
+            <w:r>
+              <w:rPr>
+                <w:rFonts w:ascii="Times New Roman" w:hAnsi="Times New Roman" w:cs="Times New Roman"/>
+                <w:sz w:val="24"/>
+                <w:szCs w:val="24"/>
+                <w:lang w:val="en-US"/>
+              </w:rPr>
+              <w:t xml:space="preserve">{{ </w:t>
+            </w:r>
+            <w:proofErr w:type="spellStart"/>
+            <w:r>
+              <w:rPr>
+                <w:rFonts w:ascii="Times New Roman" w:hAnsi="Times New Roman" w:cs="Times New Roman"/>
+                <w:sz w:val="24"/>
+                <w:szCs w:val="24"/>
+                <w:lang w:val="en-US"/>
+              </w:rPr>
+              <w:t>cn</w:t>
+            </w:r>
+            <w:proofErr w:type="spellEnd"/>
+            <w:proofErr w:type="gramEnd"/>
+            <w:r>
+              <w:rPr>
+                <w:rFonts w:ascii="Times New Roman" w:hAnsi="Times New Roman" w:cs="Times New Roman"/>
+                <w:sz w:val="24"/>
+                <w:szCs w:val="24"/>
+                <w:lang w:val="en-US"/>
+              </w:rPr>
+              <w:t xml:space="preserve"> }}</w:t>
+            </w:r>
+          </w:p>
+        </w:tc>
       </w:tr>
     </w:tbl>
     <w:p>
@@ -2270,6 +2302,7 @@
         <w:t xml:space="preserve"> in </w:t>
       </w:r>
       <w:proofErr w:type="spellStart"/>
+      <w:proofErr w:type="gramStart"/>
       <w:r>
         <w:rPr>
           <w:rFonts w:ascii="Times New Roman" w:eastAsia="Arial Unicode MS" w:hAnsi="Times New Roman" w:cs="Times New Roman"/>
@@ -2289,6 +2322,7 @@
         <w:t>.items</w:t>
       </w:r>
       <w:proofErr w:type="spellEnd"/>
+      <w:proofErr w:type="gramEnd"/>
       <w:r>
         <w:rPr>
           <w:rFonts w:ascii="Times New Roman" w:eastAsia="Arial Unicode MS" w:hAnsi="Times New Roman" w:cs="Times New Roman"/>
@@ -2334,6 +2368,7 @@
           <w:lang w:val="en-US"/>
         </w:rPr>
       </w:pPr>
+      <w:proofErr w:type="gramStart"/>
       <w:r>
         <w:rPr>
           <w:rFonts w:ascii="Times New Roman" w:eastAsia="Arial Unicode MS" w:hAnsi="Times New Roman" w:cs="Times New Roman"/>
@@ -2369,7 +2404,17 @@
           <w:sz w:val="24"/>
           <w:lang w:val="en-US"/>
         </w:rPr>
-        <w:t>set_code</w:t>
+        <w:t>set</w:t>
+      </w:r>
+      <w:proofErr w:type="gramEnd"/>
+      <w:r>
+        <w:rPr>
+          <w:rFonts w:ascii="Times New Roman" w:eastAsia="Arial Unicode MS" w:hAnsi="Times New Roman" w:cs="Times New Roman"/>
+          <w:b/>
+          <w:sz w:val="24"/>
+          <w:lang w:val="en-US"/>
+        </w:rPr>
+        <w:t>_code</w:t>
       </w:r>
       <w:proofErr w:type="spellEnd"/>
       <w:r>
@@ -2424,6 +2469,7 @@
           <w:lang w:val="en-US"/>
         </w:rPr>
       </w:pPr>
+      <w:proofErr w:type="gramStart"/>
       <w:r>
         <w:rPr>
           <w:rFonts w:ascii="Times New Roman" w:eastAsia="Arial Unicode MS" w:hAnsi="Times New Roman" w:cs="Times New Roman"/>
@@ -2455,7 +2501,16 @@
           <w:sz w:val="24"/>
           <w:lang w:val="en-US"/>
         </w:rPr>
-        <w:t>set_changes</w:t>
+        <w:t>set</w:t>
+      </w:r>
+      <w:proofErr w:type="gramEnd"/>
+      <w:r>
+        <w:rPr>
+          <w:rFonts w:ascii="Times New Roman" w:eastAsia="Arial Unicode MS" w:hAnsi="Times New Roman" w:cs="Times New Roman"/>
+          <w:sz w:val="24"/>
+          <w:lang w:val="en-US"/>
+        </w:rPr>
+        <w:t>_changes</w:t>
       </w:r>
       <w:proofErr w:type="spellEnd"/>
       <w:r>
@@ -2764,6 +2819,7 @@
             <w:jc w:val="center"/>
             <w:rPr>
               <w:rFonts w:ascii="Times New Roman" w:hAnsi="Times New Roman" w:cs="Times New Roman"/>
+              <w:lang w:val="en-US"/>
             </w:rPr>
           </w:pPr>
           <w:r>
@@ -2775,6 +2831,7 @@
           <w:r>
             <w:rPr>
               <w:rFonts w:ascii="Times New Roman" w:hAnsi="Times New Roman" w:cs="Times New Roman"/>
+              <w:lang w:val="en-US"/>
             </w:rPr>
             <w:t xml:space="preserve"> </w:t>
           </w:r>
@@ -2787,6 +2844,7 @@
           <w:r>
             <w:rPr>
               <w:rFonts w:ascii="Times New Roman" w:hAnsi="Times New Roman" w:cs="Times New Roman"/>
+              <w:lang w:val="en-US"/>
             </w:rPr>
             <w:t xml:space="preserve"> </w:t>
           </w:r>
@@ -2794,9 +2852,11 @@
           <w:r>
             <w:rPr>
               <w:rFonts w:ascii="Times New Roman" w:hAnsi="Times New Roman" w:cs="Times New Roman"/>
+              <w:lang w:val="en-US"/>
             </w:rPr>
             <w:t xml:space="preserve">{{ </w:t>
           </w:r>
+          <w:proofErr w:type="spellStart"/>
           <w:r>
             <w:rPr>
               <w:rFonts w:ascii="Times New Roman" w:hAnsi="Times New Roman" w:cs="Times New Roman"/>
@@ -2808,27 +2868,112 @@
           <w:r>
             <w:rPr>
               <w:rFonts w:ascii="Times New Roman" w:hAnsi="Times New Roman" w:cs="Times New Roman"/>
+              <w:lang w:val="en-US"/>
             </w:rPr>
             <w:t>_</w:t>
           </w:r>
+          <w:r>
+            <w:rPr>
+              <w:rFonts w:ascii="Times New Roman" w:hAnsi="Times New Roman" w:cs="Times New Roman"/>
+              <w:lang w:val="en-US"/>
+            </w:rPr>
+            <w:t>ru</w:t>
+          </w:r>
+          <w:proofErr w:type="spellEnd"/>
+          <w:r>
+            <w:rPr>
+              <w:rFonts w:ascii="Times New Roman" w:hAnsi="Times New Roman" w:cs="Times New Roman"/>
+              <w:lang w:val="en-US"/>
+            </w:rPr>
+            <w:t xml:space="preserve"> }}</w:t>
+          </w:r>
+          <w:r>
+            <w:rPr>
+              <w:rFonts w:ascii="Times New Roman" w:hAnsi="Times New Roman" w:cs="Times New Roman"/>
+              <w:lang w:val="en-US"/>
+            </w:rPr>
+            <w:t xml:space="preserve"> </w:t>
+          </w:r>
+          <w:r>
+            <w:rPr>
+              <w:rFonts w:ascii="Times New Roman" w:hAnsi="Times New Roman" w:cs="Times New Roman"/>
+            </w:rPr>
+            <w:t>на</w:t>
+          </w:r>
+          <w:r>
+            <w:rPr>
+              <w:rFonts w:ascii="Times New Roman" w:hAnsi="Times New Roman" w:cs="Times New Roman"/>
+              <w:lang w:val="en-US"/>
+            </w:rPr>
+            <w:t xml:space="preserve"> </w:t>
+          </w:r>
+          <w:r>
+            <w:rPr>
+              <w:rFonts w:ascii="Times New Roman" w:hAnsi="Times New Roman" w:cs="Times New Roman"/>
+            </w:rPr>
+            <w:t>сметную</w:t>
+          </w:r>
+          <w:r>
+            <w:rPr>
+              <w:rFonts w:ascii="Times New Roman" w:hAnsi="Times New Roman" w:cs="Times New Roman"/>
+              <w:lang w:val="en-US"/>
+            </w:rPr>
+            <w:t xml:space="preserve"> </w:t>
+          </w:r>
+          <w:r>
+            <w:rPr>
+              <w:rFonts w:ascii="Times New Roman" w:hAnsi="Times New Roman" w:cs="Times New Roman"/>
+            </w:rPr>
+            <w:t>стоимость</w:t>
+          </w:r>
+          <w:r>
+            <w:rPr>
+              <w:rFonts w:ascii="Times New Roman" w:hAnsi="Times New Roman" w:cs="Times New Roman"/>
+              <w:lang w:val="en-US"/>
+            </w:rPr>
+            <w:t xml:space="preserve">, </w:t>
+          </w:r>
+          <w:r>
+            <w:rPr>
+              <w:rFonts w:ascii="Times New Roman" w:hAnsi="Times New Roman" w:cs="Times New Roman"/>
+              <w:lang w:val="en-US"/>
+            </w:rPr>
+            <w:t xml:space="preserve">{{ </w:t>
+          </w:r>
           <w:proofErr w:type="spellStart"/>
           <w:r>
             <w:rPr>
               <w:rFonts w:ascii="Times New Roman" w:hAnsi="Times New Roman" w:cs="Times New Roman"/>
               <w:lang w:val="en-US"/>
             </w:rPr>
+            <w:t>safety</w:t>
+          </w:r>
+          <w:r>
+            <w:rPr>
+              <w:rFonts w:ascii="Times New Roman" w:hAnsi="Times New Roman" w:cs="Times New Roman"/>
+              <w:lang w:val="en-US"/>
+            </w:rPr>
+            <w:t>_</w:t>
+          </w:r>
+          <w:r>
+            <w:rPr>
+              <w:rFonts w:ascii="Times New Roman" w:hAnsi="Times New Roman" w:cs="Times New Roman"/>
+              <w:lang w:val="en-US"/>
+            </w:rPr>
             <w:t>ru</w:t>
           </w:r>
           <w:proofErr w:type="spellEnd"/>
           <w:r>
             <w:rPr>
               <w:rFonts w:ascii="Times New Roman" w:hAnsi="Times New Roman" w:cs="Times New Roman"/>
+              <w:lang w:val="en-US"/>
             </w:rPr>
             <w:t xml:space="preserve"> }}</w:t>
           </w:r>
           <w:r>
             <w:rPr>
               <w:rFonts w:ascii="Times New Roman" w:hAnsi="Times New Roman" w:cs="Times New Roman"/>
+              <w:lang w:val="en-US"/>
             </w:rPr>
             <w:t xml:space="preserve"> </w:t>
           </w:r>
@@ -2841,6 +2986,7 @@
           <w:r>
             <w:rPr>
               <w:rFonts w:ascii="Times New Roman" w:hAnsi="Times New Roman" w:cs="Times New Roman"/>
+              <w:lang w:val="en-US"/>
             </w:rPr>
             <w:t xml:space="preserve"> </w:t>
           </w:r>
@@ -2848,11 +2994,12 @@
             <w:rPr>
               <w:rFonts w:ascii="Times New Roman" w:hAnsi="Times New Roman" w:cs="Times New Roman"/>
             </w:rPr>
-            <w:t>сметную</w:t>
-          </w:r>
-          <w:r>
-            <w:rPr>
-              <w:rFonts w:ascii="Times New Roman" w:hAnsi="Times New Roman" w:cs="Times New Roman"/>
+            <w:t>конструктивную</w:t>
+          </w:r>
+          <w:r>
+            <w:rPr>
+              <w:rFonts w:ascii="Times New Roman" w:hAnsi="Times New Roman" w:cs="Times New Roman"/>
+              <w:lang w:val="en-US"/>
             </w:rPr>
             <w:t xml:space="preserve"> </w:t>
           </w:r>
@@ -2860,20 +3007,176 @@
             <w:rPr>
               <w:rFonts w:ascii="Times New Roman" w:hAnsi="Times New Roman" w:cs="Times New Roman"/>
             </w:rPr>
-            <w:t>стоимость</w:t>
-          </w:r>
-          <w:r>
-            <w:rPr>
-              <w:rFonts w:ascii="Times New Roman" w:hAnsi="Times New Roman" w:cs="Times New Roman"/>
+            <w:t>надежность</w:t>
+          </w:r>
+          <w:r>
+            <w:rPr>
+              <w:rFonts w:ascii="Times New Roman" w:hAnsi="Times New Roman" w:cs="Times New Roman"/>
+              <w:lang w:val="en-US"/>
+            </w:rPr>
+            <w:t xml:space="preserve"> </w:t>
+          </w:r>
+          <w:r>
+            <w:rPr>
+              <w:rFonts w:ascii="Times New Roman" w:hAnsi="Times New Roman" w:cs="Times New Roman"/>
+            </w:rPr>
+            <w:t>и</w:t>
+          </w:r>
+          <w:r>
+            <w:rPr>
+              <w:rFonts w:ascii="Times New Roman" w:hAnsi="Times New Roman" w:cs="Times New Roman"/>
+              <w:lang w:val="en-US"/>
+            </w:rPr>
+            <w:t xml:space="preserve"> </w:t>
+          </w:r>
+          <w:r>
+            <w:rPr>
+              <w:rFonts w:ascii="Times New Roman" w:hAnsi="Times New Roman" w:cs="Times New Roman"/>
+            </w:rPr>
+            <w:t>безопасность</w:t>
+          </w:r>
+          <w:r>
+            <w:rPr>
+              <w:rFonts w:ascii="Times New Roman" w:hAnsi="Times New Roman" w:cs="Times New Roman"/>
+              <w:lang w:val="en-US"/>
+            </w:rPr>
+            <w:t xml:space="preserve"> </w:t>
+          </w:r>
+          <w:r>
+            <w:rPr>
+              <w:rFonts w:ascii="Times New Roman" w:hAnsi="Times New Roman" w:cs="Times New Roman"/>
+            </w:rPr>
+            <w:t>объекта</w:t>
+          </w:r>
+          <w:r>
+            <w:rPr>
+              <w:rFonts w:ascii="Times New Roman" w:hAnsi="Times New Roman" w:cs="Times New Roman"/>
+              <w:lang w:val="en-US"/>
+            </w:rPr>
+            <w:t xml:space="preserve">/ </w:t>
+          </w:r>
+          <w:r>
+            <w:rPr>
+              <w:rFonts w:ascii="Times New Roman" w:hAnsi="Times New Roman" w:cs="Times New Roman"/>
+              <w:lang w:val="en-US"/>
+            </w:rPr>
+            <w:t>These</w:t>
+          </w:r>
+          <w:r>
+            <w:rPr>
+              <w:rFonts w:ascii="Times New Roman" w:hAnsi="Times New Roman" w:cs="Times New Roman"/>
+              <w:lang w:val="en-US"/>
+            </w:rPr>
+            <w:t xml:space="preserve"> </w:t>
+          </w:r>
+          <w:r>
+            <w:rPr>
+              <w:rFonts w:ascii="Times New Roman" w:hAnsi="Times New Roman" w:cs="Times New Roman"/>
+              <w:lang w:val="en-US"/>
+            </w:rPr>
+            <w:t>changes</w:t>
+          </w:r>
+          <w:r>
+            <w:rPr>
+              <w:rFonts w:ascii="Times New Roman" w:hAnsi="Times New Roman" w:cs="Times New Roman"/>
+              <w:lang w:val="en-US"/>
+            </w:rPr>
+            <w:t xml:space="preserve"> </w:t>
+          </w:r>
+          <w:r>
+            <w:rPr>
+              <w:rFonts w:ascii="Times New Roman" w:hAnsi="Times New Roman" w:cs="Times New Roman"/>
+              <w:lang w:val="en-US"/>
+            </w:rPr>
+            <w:t xml:space="preserve">{{ </w:t>
+          </w:r>
+          <w:proofErr w:type="spellStart"/>
+          <w:r>
+            <w:rPr>
+              <w:rFonts w:ascii="Times New Roman" w:hAnsi="Times New Roman" w:cs="Times New Roman"/>
+              <w:lang w:val="en-US"/>
+            </w:rPr>
+            <w:t>estimates</w:t>
+          </w:r>
+          <w:r>
+            <w:rPr>
+              <w:rFonts w:ascii="Times New Roman" w:hAnsi="Times New Roman" w:cs="Times New Roman"/>
+              <w:lang w:val="en-US"/>
+            </w:rPr>
+            <w:t>_</w:t>
+          </w:r>
+          <w:r>
+            <w:rPr>
+              <w:rFonts w:ascii="Times New Roman" w:hAnsi="Times New Roman" w:cs="Times New Roman"/>
+              <w:lang w:val="en-US"/>
+            </w:rPr>
+            <w:t>en</w:t>
+          </w:r>
+          <w:proofErr w:type="spellEnd"/>
+          <w:r>
+            <w:rPr>
+              <w:rFonts w:ascii="Times New Roman" w:hAnsi="Times New Roman" w:cs="Times New Roman"/>
+              <w:lang w:val="en-US"/>
+            </w:rPr>
+            <w:t xml:space="preserve"> }}</w:t>
+          </w:r>
+          <w:r>
+            <w:rPr>
+              <w:rFonts w:ascii="Times New Roman" w:hAnsi="Times New Roman" w:cs="Times New Roman"/>
+              <w:lang w:val="en-US"/>
+            </w:rPr>
+            <w:t xml:space="preserve"> </w:t>
+          </w:r>
+          <w:r>
+            <w:rPr>
+              <w:rFonts w:ascii="Times New Roman" w:hAnsi="Times New Roman" w:cs="Times New Roman"/>
+              <w:lang w:val="en-US"/>
+            </w:rPr>
+            <w:t>the</w:t>
+          </w:r>
+          <w:r>
+            <w:rPr>
+              <w:rFonts w:ascii="Times New Roman" w:hAnsi="Times New Roman" w:cs="Times New Roman"/>
+              <w:lang w:val="en-US"/>
+            </w:rPr>
+            <w:t xml:space="preserve"> </w:t>
+          </w:r>
+          <w:r>
+            <w:rPr>
+              <w:rFonts w:ascii="Times New Roman" w:hAnsi="Times New Roman" w:cs="Times New Roman"/>
+              <w:lang w:val="en-US"/>
+            </w:rPr>
+            <w:t>estimated</w:t>
+          </w:r>
+          <w:r>
+            <w:rPr>
+              <w:rFonts w:ascii="Times New Roman" w:hAnsi="Times New Roman" w:cs="Times New Roman"/>
+              <w:lang w:val="en-US"/>
+            </w:rPr>
+            <w:t xml:space="preserve"> </w:t>
+          </w:r>
+          <w:r>
+            <w:rPr>
+              <w:rFonts w:ascii="Times New Roman" w:hAnsi="Times New Roman" w:cs="Times New Roman"/>
+              <w:lang w:val="en-US"/>
+            </w:rPr>
+            <w:t>cost</w:t>
+          </w:r>
+          <w:r>
+            <w:rPr>
+              <w:rFonts w:ascii="Times New Roman" w:hAnsi="Times New Roman" w:cs="Times New Roman"/>
+              <w:lang w:val="en-US"/>
             </w:rPr>
             <w:t xml:space="preserve">, </w:t>
           </w:r>
           <w:r>
             <w:rPr>
               <w:rFonts w:ascii="Times New Roman" w:hAnsi="Times New Roman" w:cs="Times New Roman"/>
+              <w:lang w:val="en-US"/>
             </w:rPr>
             <w:t xml:space="preserve">{{ </w:t>
           </w:r>
+          <w:proofErr w:type="spellStart"/>
           <w:r>
             <w:rPr>
               <w:rFonts w:ascii="Times New Roman" w:hAnsi="Times New Roman" w:cs="Times New Roman"/>
@@ -2884,112 +3187,113 @@
           <w:r>
             <w:rPr>
               <w:rFonts w:ascii="Times New Roman" w:hAnsi="Times New Roman" w:cs="Times New Roman"/>
+              <w:lang w:val="en-US"/>
             </w:rPr>
             <w:t>_</w:t>
           </w:r>
-          <w:proofErr w:type="spellStart"/>
-          <w:r>
-            <w:rPr>
-              <w:rFonts w:ascii="Times New Roman" w:hAnsi="Times New Roman" w:cs="Times New Roman"/>
-              <w:lang w:val="en-US"/>
-            </w:rPr>
-            <w:t>ru</w:t>
+          <w:r>
+            <w:rPr>
+              <w:rFonts w:ascii="Times New Roman" w:hAnsi="Times New Roman" w:cs="Times New Roman"/>
+              <w:lang w:val="en-US"/>
+            </w:rPr>
+            <w:t>en</w:t>
           </w:r>
           <w:proofErr w:type="spellEnd"/>
           <w:r>
             <w:rPr>
               <w:rFonts w:ascii="Times New Roman" w:hAnsi="Times New Roman" w:cs="Times New Roman"/>
+              <w:lang w:val="en-US"/>
             </w:rPr>
             <w:t xml:space="preserve"> }}</w:t>
           </w:r>
           <w:r>
             <w:rPr>
               <w:rFonts w:ascii="Times New Roman" w:hAnsi="Times New Roman" w:cs="Times New Roman"/>
+              <w:lang w:val="en-US"/>
             </w:rPr>
             <w:t xml:space="preserve"> </w:t>
           </w:r>
           <w:r>
             <w:rPr>
               <w:rFonts w:ascii="Times New Roman" w:hAnsi="Times New Roman" w:cs="Times New Roman"/>
-            </w:rPr>
-            <w:t>на</w:t>
-          </w:r>
-          <w:r>
-            <w:rPr>
-              <w:rFonts w:ascii="Times New Roman" w:hAnsi="Times New Roman" w:cs="Times New Roman"/>
+              <w:lang w:val="en-US"/>
+            </w:rPr>
+            <w:t>the</w:t>
+          </w:r>
+          <w:r>
+            <w:rPr>
+              <w:rFonts w:ascii="Times New Roman" w:hAnsi="Times New Roman" w:cs="Times New Roman"/>
+              <w:lang w:val="en-US"/>
             </w:rPr>
             <w:t xml:space="preserve"> </w:t>
           </w:r>
           <w:r>
             <w:rPr>
               <w:rFonts w:ascii="Times New Roman" w:hAnsi="Times New Roman" w:cs="Times New Roman"/>
-            </w:rPr>
-            <w:t>конструктивную</w:t>
-          </w:r>
-          <w:r>
-            <w:rPr>
-              <w:rFonts w:ascii="Times New Roman" w:hAnsi="Times New Roman" w:cs="Times New Roman"/>
+              <w:lang w:val="en-US"/>
+            </w:rPr>
+            <w:t>structural</w:t>
+          </w:r>
+          <w:r>
+            <w:rPr>
+              <w:rFonts w:ascii="Times New Roman" w:hAnsi="Times New Roman" w:cs="Times New Roman"/>
+              <w:lang w:val="en-US"/>
             </w:rPr>
             <w:t xml:space="preserve"> </w:t>
           </w:r>
           <w:r>
             <w:rPr>
               <w:rFonts w:ascii="Times New Roman" w:hAnsi="Times New Roman" w:cs="Times New Roman"/>
-            </w:rPr>
-            <w:t>надежность</w:t>
-          </w:r>
-          <w:r>
-            <w:rPr>
-              <w:rFonts w:ascii="Times New Roman" w:hAnsi="Times New Roman" w:cs="Times New Roman"/>
+              <w:lang w:val="en-US"/>
+            </w:rPr>
+            <w:t>reliability</w:t>
+          </w:r>
+          <w:r>
+            <w:rPr>
+              <w:rFonts w:ascii="Times New Roman" w:hAnsi="Times New Roman" w:cs="Times New Roman"/>
+              <w:lang w:val="en-US"/>
             </w:rPr>
             <w:t xml:space="preserve"> </w:t>
           </w:r>
           <w:r>
             <w:rPr>
               <w:rFonts w:ascii="Times New Roman" w:hAnsi="Times New Roman" w:cs="Times New Roman"/>
-            </w:rPr>
-            <w:t>и</w:t>
-          </w:r>
-          <w:r>
-            <w:rPr>
-              <w:rFonts w:ascii="Times New Roman" w:hAnsi="Times New Roman" w:cs="Times New Roman"/>
+              <w:lang w:val="en-US"/>
+            </w:rPr>
+            <w:t>and</w:t>
+          </w:r>
+          <w:r>
+            <w:rPr>
+              <w:rFonts w:ascii="Times New Roman" w:hAnsi="Times New Roman" w:cs="Times New Roman"/>
+              <w:lang w:val="en-US"/>
             </w:rPr>
             <w:t xml:space="preserve"> </w:t>
           </w:r>
           <w:r>
             <w:rPr>
               <w:rFonts w:ascii="Times New Roman" w:hAnsi="Times New Roman" w:cs="Times New Roman"/>
-            </w:rPr>
-            <w:t>безопасность</w:t>
-          </w:r>
-          <w:r>
-            <w:rPr>
-              <w:rFonts w:ascii="Times New Roman" w:hAnsi="Times New Roman" w:cs="Times New Roman"/>
+              <w:lang w:val="en-US"/>
+            </w:rPr>
+            <w:t>safety</w:t>
+          </w:r>
+          <w:r>
+            <w:rPr>
+              <w:rFonts w:ascii="Times New Roman" w:hAnsi="Times New Roman" w:cs="Times New Roman"/>
+              <w:lang w:val="en-US"/>
             </w:rPr>
             <w:t xml:space="preserve"> </w:t>
           </w:r>
           <w:r>
             <w:rPr>
               <w:rFonts w:ascii="Times New Roman" w:hAnsi="Times New Roman" w:cs="Times New Roman"/>
-            </w:rPr>
-            <w:t>объекта</w:t>
-          </w:r>
-          <w:r>
-            <w:rPr>
-              <w:rFonts w:ascii="Times New Roman" w:hAnsi="Times New Roman" w:cs="Times New Roman"/>
-            </w:rPr>
-            <w:t xml:space="preserve">/ </w:t>
-          </w:r>
-          <w:r>
-            <w:rPr>
-              <w:rFonts w:ascii="Times New Roman" w:hAnsi="Times New Roman" w:cs="Times New Roman"/>
-              <w:lang w:val="en-US"/>
-            </w:rPr>
-            <w:t>These</w:t>
-          </w:r>
-          <w:r>
-            <w:rPr>
-              <w:rFonts w:ascii="Times New Roman" w:hAnsi="Times New Roman" w:cs="Times New Roman"/>
+              <w:lang w:val="en-US"/>
+            </w:rPr>
+            <w:t>of</w:t>
+          </w:r>
+          <w:r>
+            <w:rPr>
+              <w:rFonts w:ascii="Times New Roman" w:hAnsi="Times New Roman" w:cs="Times New Roman"/>
+              <w:lang w:val="en-US"/>
             </w:rPr>
             <w:t xml:space="preserve"> </w:t>
           </w:r>
@@ -2998,221 +3302,12 @@
               <w:rFonts w:ascii="Times New Roman" w:hAnsi="Times New Roman" w:cs="Times New Roman"/>
               <w:lang w:val="en-US"/>
             </w:rPr>
-            <w:t>changes</w:t>
-          </w:r>
-          <w:r>
-            <w:rPr>
-              <w:rFonts w:ascii="Times New Roman" w:hAnsi="Times New Roman" w:cs="Times New Roman"/>
-            </w:rPr>
-            <w:t xml:space="preserve"> </w:t>
-          </w:r>
-          <w:r>
-            <w:rPr>
-              <w:rFonts w:ascii="Times New Roman" w:hAnsi="Times New Roman" w:cs="Times New Roman"/>
-            </w:rPr>
-            <w:t xml:space="preserve">{{ </w:t>
-          </w:r>
-          <w:r>
-            <w:rPr>
-              <w:rFonts w:ascii="Times New Roman" w:hAnsi="Times New Roman" w:cs="Times New Roman"/>
-              <w:lang w:val="en-US"/>
-            </w:rPr>
-            <w:t>estimates</w:t>
-          </w:r>
-          <w:r>
-            <w:rPr>
-              <w:rFonts w:ascii="Times New Roman" w:hAnsi="Times New Roman" w:cs="Times New Roman"/>
-            </w:rPr>
-            <w:t>_</w:t>
-          </w:r>
-          <w:proofErr w:type="spellStart"/>
-          <w:r>
-            <w:rPr>
-              <w:rFonts w:ascii="Times New Roman" w:hAnsi="Times New Roman" w:cs="Times New Roman"/>
-              <w:lang w:val="en-US"/>
-            </w:rPr>
-            <w:t>en</w:t>
-          </w:r>
-          <w:proofErr w:type="spellEnd"/>
-          <w:r>
-            <w:rPr>
-              <w:rFonts w:ascii="Times New Roman" w:hAnsi="Times New Roman" w:cs="Times New Roman"/>
-            </w:rPr>
-            <w:t xml:space="preserve"> }}</w:t>
-          </w:r>
-          <w:r>
-            <w:rPr>
-              <w:rFonts w:ascii="Times New Roman" w:hAnsi="Times New Roman" w:cs="Times New Roman"/>
-            </w:rPr>
-            <w:t xml:space="preserve"> </w:t>
-          </w:r>
-          <w:r>
-            <w:rPr>
-              <w:rFonts w:ascii="Times New Roman" w:hAnsi="Times New Roman" w:cs="Times New Roman"/>
-              <w:lang w:val="en-US"/>
-            </w:rPr>
             <w:t>the</w:t>
           </w:r>
           <w:r>
             <w:rPr>
               <w:rFonts w:ascii="Times New Roman" w:hAnsi="Times New Roman" w:cs="Times New Roman"/>
-            </w:rPr>
-            <w:t xml:space="preserve"> </w:t>
-          </w:r>
-          <w:r>
-            <w:rPr>
-              <w:rFonts w:ascii="Times New Roman" w:hAnsi="Times New Roman" w:cs="Times New Roman"/>
-              <w:lang w:val="en-US"/>
-            </w:rPr>
-            <w:t>estimated</w:t>
-          </w:r>
-          <w:r>
-            <w:rPr>
-              <w:rFonts w:ascii="Times New Roman" w:hAnsi="Times New Roman" w:cs="Times New Roman"/>
-            </w:rPr>
-            <w:t xml:space="preserve"> </w:t>
-          </w:r>
-          <w:r>
-            <w:rPr>
-              <w:rFonts w:ascii="Times New Roman" w:hAnsi="Times New Roman" w:cs="Times New Roman"/>
-              <w:lang w:val="en-US"/>
-            </w:rPr>
-            <w:t>cost</w:t>
-          </w:r>
-          <w:r>
-            <w:rPr>
-              <w:rFonts w:ascii="Times New Roman" w:hAnsi="Times New Roman" w:cs="Times New Roman"/>
-            </w:rPr>
-            <w:t xml:space="preserve">, </w:t>
-          </w:r>
-          <w:r>
-            <w:rPr>
-              <w:rFonts w:ascii="Times New Roman" w:hAnsi="Times New Roman" w:cs="Times New Roman"/>
-            </w:rPr>
-            <w:t xml:space="preserve">{{ </w:t>
-          </w:r>
-          <w:r>
-            <w:rPr>
-              <w:rFonts w:ascii="Times New Roman" w:hAnsi="Times New Roman" w:cs="Times New Roman"/>
-              <w:lang w:val="en-US"/>
-            </w:rPr>
-            <w:t>safety</w:t>
-          </w:r>
-          <w:r>
-            <w:rPr>
-              <w:rFonts w:ascii="Times New Roman" w:hAnsi="Times New Roman" w:cs="Times New Roman"/>
-            </w:rPr>
-            <w:t>_</w:t>
-          </w:r>
-          <w:proofErr w:type="spellStart"/>
-          <w:r>
-            <w:rPr>
-              <w:rFonts w:ascii="Times New Roman" w:hAnsi="Times New Roman" w:cs="Times New Roman"/>
-              <w:lang w:val="en-US"/>
-            </w:rPr>
-            <w:t>en</w:t>
-          </w:r>
-          <w:proofErr w:type="spellEnd"/>
-          <w:r>
-            <w:rPr>
-              <w:rFonts w:ascii="Times New Roman" w:hAnsi="Times New Roman" w:cs="Times New Roman"/>
-            </w:rPr>
-            <w:t xml:space="preserve"> }}</w:t>
-          </w:r>
-          <w:r>
-            <w:rPr>
-              <w:rFonts w:ascii="Times New Roman" w:hAnsi="Times New Roman" w:cs="Times New Roman"/>
-            </w:rPr>
-            <w:t xml:space="preserve"> </w:t>
-          </w:r>
-          <w:r>
-            <w:rPr>
-              <w:rFonts w:ascii="Times New Roman" w:hAnsi="Times New Roman" w:cs="Times New Roman"/>
-              <w:lang w:val="en-US"/>
-            </w:rPr>
-            <w:t>the</w:t>
-          </w:r>
-          <w:r>
-            <w:rPr>
-              <w:rFonts w:ascii="Times New Roman" w:hAnsi="Times New Roman" w:cs="Times New Roman"/>
-            </w:rPr>
-            <w:t xml:space="preserve"> </w:t>
-          </w:r>
-          <w:r>
-            <w:rPr>
-              <w:rFonts w:ascii="Times New Roman" w:hAnsi="Times New Roman" w:cs="Times New Roman"/>
-              <w:lang w:val="en-US"/>
-            </w:rPr>
-            <w:t>structural</w:t>
-          </w:r>
-          <w:r>
-            <w:rPr>
-              <w:rFonts w:ascii="Times New Roman" w:hAnsi="Times New Roman" w:cs="Times New Roman"/>
-            </w:rPr>
-            <w:t xml:space="preserve"> </w:t>
-          </w:r>
-          <w:r>
-            <w:rPr>
-              <w:rFonts w:ascii="Times New Roman" w:hAnsi="Times New Roman" w:cs="Times New Roman"/>
-              <w:lang w:val="en-US"/>
-            </w:rPr>
-            <w:t>reliability</w:t>
-          </w:r>
-          <w:r>
-            <w:rPr>
-              <w:rFonts w:ascii="Times New Roman" w:hAnsi="Times New Roman" w:cs="Times New Roman"/>
-            </w:rPr>
-            <w:t xml:space="preserve"> </w:t>
-          </w:r>
-          <w:r>
-            <w:rPr>
-              <w:rFonts w:ascii="Times New Roman" w:hAnsi="Times New Roman" w:cs="Times New Roman"/>
-              <w:lang w:val="en-US"/>
-            </w:rPr>
-            <w:t>and</w:t>
-          </w:r>
-          <w:r>
-            <w:rPr>
-              <w:rFonts w:ascii="Times New Roman" w:hAnsi="Times New Roman" w:cs="Times New Roman"/>
-            </w:rPr>
-            <w:t xml:space="preserve"> </w:t>
-          </w:r>
-          <w:r>
-            <w:rPr>
-              <w:rFonts w:ascii="Times New Roman" w:hAnsi="Times New Roman" w:cs="Times New Roman"/>
-              <w:lang w:val="en-US"/>
-            </w:rPr>
-            <w:t>safety</w:t>
-          </w:r>
-          <w:r>
-            <w:rPr>
-              <w:rFonts w:ascii="Times New Roman" w:hAnsi="Times New Roman" w:cs="Times New Roman"/>
-            </w:rPr>
-            <w:t xml:space="preserve"> </w:t>
-          </w:r>
-          <w:r>
-            <w:rPr>
-              <w:rFonts w:ascii="Times New Roman" w:hAnsi="Times New Roman" w:cs="Times New Roman"/>
-              <w:lang w:val="en-US"/>
-            </w:rPr>
-            <w:t>of</w:t>
-          </w:r>
-          <w:r>
-            <w:rPr>
-              <w:rFonts w:ascii="Times New Roman" w:hAnsi="Times New Roman" w:cs="Times New Roman"/>
-            </w:rPr>
-            <w:t xml:space="preserve"> </w:t>
-          </w:r>
-          <w:r>
-            <w:rPr>
-              <w:rFonts w:ascii="Times New Roman" w:hAnsi="Times New Roman" w:cs="Times New Roman"/>
-              <w:lang w:val="en-US"/>
-            </w:rPr>
-            <w:t>the</w:t>
-          </w:r>
-          <w:r>
-            <w:rPr>
-              <w:rFonts w:ascii="Times New Roman" w:hAnsi="Times New Roman" w:cs="Times New Roman"/>
+              <w:lang w:val="en-US"/>
             </w:rPr>
             <w:t xml:space="preserve"> </w:t>
           </w:r>
@@ -3606,12 +3701,21 @@
                   <w:w w:val="85"/>
                 </w:rPr>
               </w:pPr>
+              <w:proofErr w:type="gramStart"/>
               <w:r>
                 <w:rPr>
                   <w:rFonts w:ascii="Times New Roman" w:hAnsi="Times New Roman" w:cs="Times New Roman"/>
                   <w:lang w:val="en-US"/>
                 </w:rPr>
-                <w:t>{{ author }}</w:t>
+                <w:t>{{ author</w:t>
+              </w:r>
+              <w:proofErr w:type="gramEnd"/>
+              <w:r>
+                <w:rPr>
+                  <w:rFonts w:ascii="Times New Roman" w:hAnsi="Times New Roman" w:cs="Times New Roman"/>
+                  <w:lang w:val="en-US"/>
+                </w:rPr>
+                <w:t xml:space="preserve"> }}</w:t>
               </w:r>
             </w:p>
           </w:sdtContent>
@@ -3639,12 +3743,21 @@
               <w:lang w:val="en-US"/>
             </w:rPr>
           </w:pPr>
-          <w:r>
-            <w:rPr>
-              <w:rFonts w:ascii="Times New Roman" w:hAnsi="Times New Roman" w:cs="Times New Roman"/>
-              <w:lang w:val="en-US"/>
-            </w:rPr>
-            <w:t>{{ checked }}</w:t>
+          <w:proofErr w:type="gramStart"/>
+          <w:r>
+            <w:rPr>
+              <w:rFonts w:ascii="Times New Roman" w:hAnsi="Times New Roman" w:cs="Times New Roman"/>
+              <w:lang w:val="en-US"/>
+            </w:rPr>
+            <w:t>{{ checked</w:t>
+          </w:r>
+          <w:proofErr w:type="gramEnd"/>
+          <w:r>
+            <w:rPr>
+              <w:rFonts w:ascii="Times New Roman" w:hAnsi="Times New Roman" w:cs="Times New Roman"/>
+              <w:lang w:val="en-US"/>
+            </w:rPr>
+            <w:t xml:space="preserve"> }}</w:t>
           </w:r>
         </w:p>
       </w:tc>
@@ -3671,12 +3784,21 @@
               <w:lang w:val="en-US"/>
             </w:rPr>
           </w:pPr>
-          <w:r>
-            <w:rPr>
-              <w:rFonts w:ascii="Times New Roman" w:hAnsi="Times New Roman" w:cs="Times New Roman"/>
-              <w:lang w:val="en-US"/>
-            </w:rPr>
-            <w:t>{{ examined }}</w:t>
+          <w:proofErr w:type="gramStart"/>
+          <w:r>
+            <w:rPr>
+              <w:rFonts w:ascii="Times New Roman" w:hAnsi="Times New Roman" w:cs="Times New Roman"/>
+              <w:lang w:val="en-US"/>
+            </w:rPr>
+            <w:t>{{ examined</w:t>
+          </w:r>
+          <w:proofErr w:type="gramEnd"/>
+          <w:r>
+            <w:rPr>
+              <w:rFonts w:ascii="Times New Roman" w:hAnsi="Times New Roman" w:cs="Times New Roman"/>
+              <w:lang w:val="en-US"/>
+            </w:rPr>
+            <w:t xml:space="preserve"> }}</w:t>
           </w:r>
         </w:p>
       </w:tc>
@@ -3702,12 +3824,21 @@
               <w:lang w:val="en-US"/>
             </w:rPr>
           </w:pPr>
-          <w:r>
-            <w:rPr>
-              <w:rFonts w:ascii="Times New Roman" w:hAnsi="Times New Roman" w:cs="Times New Roman"/>
-              <w:lang w:val="en-US"/>
-            </w:rPr>
-            <w:t>{{ approved }}</w:t>
+          <w:proofErr w:type="gramStart"/>
+          <w:r>
+            <w:rPr>
+              <w:rFonts w:ascii="Times New Roman" w:hAnsi="Times New Roman" w:cs="Times New Roman"/>
+              <w:lang w:val="en-US"/>
+            </w:rPr>
+            <w:t>{{ approved</w:t>
+          </w:r>
+          <w:proofErr w:type="gramEnd"/>
+          <w:r>
+            <w:rPr>
+              <w:rFonts w:ascii="Times New Roman" w:hAnsi="Times New Roman" w:cs="Times New Roman"/>
+              <w:lang w:val="en-US"/>
+            </w:rPr>
+            <w:t xml:space="preserve"> }}</w:t>
           </w:r>
         </w:p>
       </w:tc>
@@ -5540,6 +5671,7 @@
               <w:rFonts w:ascii="Times New Roman" w:hAnsi="Times New Roman" w:cs="Times New Roman"/>
             </w:rPr>
           </w:pPr>
+          <w:proofErr w:type="gramStart"/>
           <w:r>
             <w:rPr>
               <w:rFonts w:ascii="Times New Roman" w:hAnsi="Times New Roman" w:cs="Times New Roman"/>
@@ -5553,7 +5685,15 @@
               <w:rFonts w:ascii="Times New Roman" w:hAnsi="Times New Roman" w:cs="Times New Roman"/>
               <w:lang w:val="en-US"/>
             </w:rPr>
-            <w:t>change_notice_date</w:t>
+            <w:t>change</w:t>
+          </w:r>
+          <w:proofErr w:type="gramEnd"/>
+          <w:r>
+            <w:rPr>
+              <w:rFonts w:ascii="Times New Roman" w:hAnsi="Times New Roman" w:cs="Times New Roman"/>
+              <w:lang w:val="en-US"/>
+            </w:rPr>
+            <w:t>_notice_date</w:t>
           </w:r>
           <w:proofErr w:type="spellEnd"/>
           <w:r>
@@ -5581,6 +5721,7 @@
               <w:lang w:val="en-US"/>
             </w:rPr>
           </w:pPr>
+          <w:proofErr w:type="gramStart"/>
           <w:r>
             <w:rPr>
               <w:rFonts w:ascii="Times New Roman" w:hAnsi="Times New Roman" w:cs="Times New Roman"/>
@@ -5594,7 +5735,15 @@
               <w:rFonts w:ascii="Times New Roman" w:hAnsi="Times New Roman" w:cs="Times New Roman"/>
               <w:lang w:val="en-US"/>
             </w:rPr>
-            <w:t>change_due_date</w:t>
+            <w:t>change</w:t>
+          </w:r>
+          <w:proofErr w:type="gramEnd"/>
+          <w:r>
+            <w:rPr>
+              <w:rFonts w:ascii="Times New Roman" w:hAnsi="Times New Roman" w:cs="Times New Roman"/>
+              <w:lang w:val="en-US"/>
+            </w:rPr>
+            <w:t>_due_date</w:t>
           </w:r>
           <w:proofErr w:type="spellEnd"/>
           <w:r>
@@ -5747,6 +5896,7 @@
               <w:lang w:val="en-US"/>
             </w:rPr>
           </w:pPr>
+          <w:proofErr w:type="gramStart"/>
           <w:r>
             <w:rPr>
               <w:rFonts w:ascii="Times New Roman" w:hAnsi="Times New Roman" w:cs="Times New Roman"/>
@@ -5760,7 +5910,15 @@
               <w:rFonts w:ascii="Times New Roman" w:hAnsi="Times New Roman" w:cs="Times New Roman"/>
               <w:lang w:val="en-US"/>
             </w:rPr>
-            <w:t>sheets_total</w:t>
+            <w:t>sheets</w:t>
+          </w:r>
+          <w:proofErr w:type="gramEnd"/>
+          <w:r>
+            <w:rPr>
+              <w:rFonts w:ascii="Times New Roman" w:hAnsi="Times New Roman" w:cs="Times New Roman"/>
+              <w:lang w:val="en-US"/>
+            </w:rPr>
+            <w:t>_total</w:t>
           </w:r>
           <w:proofErr w:type="spellEnd"/>
           <w:r>
@@ -6136,82 +6294,47 @@
         <w:wAfter w:w="9117" w:type="dxa"/>
         <w:trHeight w:val="536"/>
       </w:trPr>
-      <w:sdt>
-        <w:sdtPr>
-          <w:rPr>
-            <w:rFonts w:ascii="Times New Roman" w:hAnsi="Times New Roman" w:cs="Times New Roman"/>
-            <w:sz w:val="24"/>
-            <w:szCs w:val="24"/>
-          </w:rPr>
-          <w:alias w:val="Редакция"/>
-          <w:tag w:val="Редакция"/>
-          <w:id w:val="-280418411"/>
-          <w:placeholder>
-            <w:docPart w:val="34A1F7C96CC043A68671340DA3EE9F70"/>
-          </w:placeholder>
-          <w:dataBinding w:prefixMappings="xmlns:ns0='http://purl.org/dc/elements/1.1/' xmlns:ns1='http://schemas.openxmlformats.org/package/2006/metadata/core-properties' " w:xpath="/ns1:coreProperties[1]/ns1:category[1]" w:storeItemID="{6C3C8BC8-F283-45AE-878A-BAB7291924A1}"/>
-          <w:text/>
-        </w:sdtPr>
-        <w:sdtContent>
-          <w:tc>
-            <w:tcPr>
-              <w:tcW w:w="1179" w:type="dxa"/>
-              <w:tcBorders>
-                <w:top w:val="single" w:sz="12" w:space="0" w:color="auto"/>
-                <w:left w:val="nil"/>
-                <w:bottom w:val="single" w:sz="12" w:space="0" w:color="auto"/>
-                <w:right w:val="single" w:sz="12" w:space="0" w:color="auto"/>
-              </w:tcBorders>
-              <w:vAlign w:val="center"/>
-            </w:tcPr>
-            <w:p>
-              <w:pPr>
-                <w:jc w:val="center"/>
-                <w:rPr>
-                  <w:rFonts w:ascii="Times New Roman" w:hAnsi="Times New Roman" w:cs="Times New Roman"/>
-                  <w:b/>
-                </w:rPr>
-              </w:pPr>
-              <w:proofErr w:type="gramStart"/>
-              <w:r>
-                <w:rPr>
-                  <w:rFonts w:ascii="Times New Roman" w:hAnsi="Times New Roman" w:cs="Times New Roman"/>
-                  <w:sz w:val="24"/>
-                  <w:szCs w:val="24"/>
-                </w:rPr>
-                <w:t xml:space="preserve">{{ </w:t>
-              </w:r>
-              <w:proofErr w:type="spellStart"/>
-              <w:r>
-                <w:rPr>
-                  <w:rFonts w:ascii="Times New Roman" w:hAnsi="Times New Roman" w:cs="Times New Roman"/>
-                  <w:sz w:val="24"/>
-                  <w:szCs w:val="24"/>
-                </w:rPr>
-                <w:t>change</w:t>
-              </w:r>
-              <w:proofErr w:type="gramEnd"/>
-              <w:r>
-                <w:rPr>
-                  <w:rFonts w:ascii="Times New Roman" w:hAnsi="Times New Roman" w:cs="Times New Roman"/>
-                  <w:sz w:val="24"/>
-                  <w:szCs w:val="24"/>
-                </w:rPr>
-                <w:t>_number</w:t>
-              </w:r>
-              <w:proofErr w:type="spellEnd"/>
-              <w:r>
-                <w:rPr>
-                  <w:rFonts w:ascii="Times New Roman" w:hAnsi="Times New Roman" w:cs="Times New Roman"/>
-                  <w:sz w:val="24"/>
-                  <w:szCs w:val="24"/>
-                </w:rPr>
-                <w:t xml:space="preserve"> }}</w:t>
-              </w:r>
-            </w:p>
-          </w:tc>
-        </w:sdtContent>
-      </w:sdt>
+      <w:tc>
+        <w:tcPr>
+          <w:tcW w:w="1179" w:type="dxa"/>
+          <w:tcBorders>
+            <w:top w:val="single" w:sz="12" w:space="0" w:color="auto"/>
+            <w:left w:val="nil"/>
+            <w:bottom w:val="single" w:sz="12" w:space="0" w:color="auto"/>
+            <w:right w:val="single" w:sz="12" w:space="0" w:color="auto"/>
+          </w:tcBorders>
+          <w:vAlign w:val="center"/>
+        </w:tcPr>
+        <w:p>
+          <w:pPr>
+            <w:jc w:val="center"/>
+            <w:rPr>
+              <w:rFonts w:ascii="Times New Roman" w:hAnsi="Times New Roman" w:cs="Times New Roman"/>
+              <w:b/>
+            </w:rPr>
+          </w:pPr>
+          <w:proofErr w:type="gramStart"/>
+          <w:r>
+            <w:rPr>
+              <w:rFonts w:ascii="Times New Roman" w:hAnsi="Times New Roman" w:cs="Times New Roman"/>
+              <w:sz w:val="24"/>
+              <w:szCs w:val="24"/>
+              <w:lang w:val="en-US"/>
+            </w:rPr>
+            <w:t>{{ cn</w:t>
+          </w:r>
+          <w:proofErr w:type="gramEnd"/>
+          <w:r>
+            <w:rPr>
+              <w:rFonts w:ascii="Times New Roman" w:hAnsi="Times New Roman" w:cs="Times New Roman"/>
+              <w:sz w:val="24"/>
+              <w:szCs w:val="24"/>
+              <w:lang w:val="en-US"/>
+            </w:rPr>
+            <w:t xml:space="preserve"> }}</w:t>
+          </w:r>
+        </w:p>
+      </w:tc>
     </w:tr>
   </w:tbl>
   <w:p>
@@ -6992,32 +7115,6 @@
     </w:docPart>
     <w:docPart>
       <w:docPartPr>
-        <w:name w:val="1B2E02F7ACFD4243B220E869248128D5"/>
-        <w:category>
-          <w:name w:val="Общие"/>
-          <w:gallery w:val="placeholder"/>
-        </w:category>
-        <w:types>
-          <w:type w:val="bbPlcHdr"/>
-        </w:types>
-        <w:behaviors>
-          <w:behavior w:val="content"/>
-        </w:behaviors>
-        <w:guid w:val="{335C50E5-A0BC-4E59-8B4B-B0289A3C29CC}"/>
-      </w:docPartPr>
-      <w:docPartBody>
-        <w:p>
-          <w:r>
-            <w:rPr>
-              <w:rStyle w:val="a3"/>
-            </w:rPr>
-            <w:t>[Категория]</w:t>
-          </w:r>
-        </w:p>
-      </w:docPartBody>
-    </w:docPart>
-    <w:docPart>
-      <w:docPartPr>
         <w:name w:val="DF6F758D3AB041C7AC2F8CF357CA4EE2"/>
         <w:category>
           <w:name w:val="Общие"/>
@@ -7070,35 +7167,6 @@
               <w:rStyle w:val="a3"/>
             </w:rPr>
             <w:t>[Телефон организации]</w:t>
-          </w:r>
-        </w:p>
-      </w:docPartBody>
-    </w:docPart>
-    <w:docPart>
-      <w:docPartPr>
-        <w:name w:val="34A1F7C96CC043A68671340DA3EE9F70"/>
-        <w:category>
-          <w:name w:val="Общие"/>
-          <w:gallery w:val="placeholder"/>
-        </w:category>
-        <w:types>
-          <w:type w:val="bbPlcHdr"/>
-        </w:types>
-        <w:behaviors>
-          <w:behavior w:val="content"/>
-        </w:behaviors>
-        <w:guid w:val="{6850C5E9-66E5-47EB-9D1D-A3A926DFD7AE}"/>
-      </w:docPartPr>
-      <w:docPartBody>
-        <w:p>
-          <w:pPr>
-            <w:pStyle w:val="34A1F7C96CC043A68671340DA3EE9F70"/>
-          </w:pPr>
-          <w:r>
-            <w:rPr>
-              <w:rStyle w:val="a3"/>
-            </w:rPr>
-            <w:t>[Категория]</w:t>
           </w:r>
         </w:p>
       </w:docPartBody>
@@ -7194,10 +7262,14 @@
   <w:rsids>
     <w:rsidRoot w:val="00BC5E4A"/>
     <w:rsid w:val="000B16ED"/>
+    <w:rsid w:val="000C75B6"/>
     <w:rsid w:val="00131F57"/>
     <w:rsid w:val="00137AF1"/>
+    <w:rsid w:val="001E4D40"/>
+    <w:rsid w:val="002332D2"/>
     <w:rsid w:val="002D7678"/>
     <w:rsid w:val="00317F61"/>
+    <w:rsid w:val="00332D47"/>
     <w:rsid w:val="00342DA7"/>
     <w:rsid w:val="003D528F"/>
     <w:rsid w:val="004B1017"/>
@@ -7209,12 +7281,14 @@
     <w:rsid w:val="005D28C0"/>
     <w:rsid w:val="005F4295"/>
     <w:rsid w:val="006355DA"/>
+    <w:rsid w:val="00640238"/>
     <w:rsid w:val="00666FE7"/>
     <w:rsid w:val="006947EF"/>
     <w:rsid w:val="006A45E8"/>
     <w:rsid w:val="006B2752"/>
     <w:rsid w:val="006C6BE8"/>
     <w:rsid w:val="007F737B"/>
+    <w:rsid w:val="00857468"/>
     <w:rsid w:val="008D0C0E"/>
     <w:rsid w:val="00902F41"/>
     <w:rsid w:val="00950653"/>
@@ -7227,6 +7301,7 @@
     <w:rsid w:val="00BC5E4A"/>
     <w:rsid w:val="00BE24A9"/>
     <w:rsid w:val="00C47601"/>
+    <w:rsid w:val="00C87D36"/>
     <w:rsid w:val="00CF4294"/>
     <w:rsid w:val="00E252D6"/>
     <w:rsid w:val="00E655CE"/>
@@ -7688,7 +7763,7 @@
     <w:uiPriority w:val="99"/>
     <w:semiHidden/>
     <w:qFormat/>
-    <w:rsid w:val="005671D3"/>
+    <w:rsid w:val="00640238"/>
     <w:rPr>
       <w:color w:val="808080"/>
     </w:rPr>

</xml_diff>

<commit_message>
Bugfixes in config reading/saving process. Template adjustment
</commit_message>
<xml_diff>
--- a/materials/template.docx
+++ b/materials/template.docx
@@ -1,6 +1,6 @@
 
 <file path=word/document.xml><?xml version="1.0" encoding="utf-8"?>
-<w:document xmlns:wpc="http://schemas.microsoft.com/office/word/2010/wordprocessingCanvas" xmlns:cx="http://schemas.microsoft.com/office/drawing/2014/chartex" xmlns:cx1="http://schemas.microsoft.com/office/drawing/2015/9/8/chartex" xmlns:cx2="http://schemas.microsoft.com/office/drawing/2015/10/21/chartex" xmlns:cx3="http://schemas.microsoft.com/office/drawing/2016/5/9/chartex" xmlns:cx4="http://schemas.microsoft.com/office/drawing/2016/5/10/chartex" xmlns:cx5="http://schemas.microsoft.com/office/drawing/2016/5/11/chartex" xmlns:cx6="http://schemas.microsoft.com/office/drawing/2016/5/12/chartex" xmlns:cx7="http://schemas.microsoft.com/office/drawing/2016/5/13/chartex" xmlns:cx8="http://schemas.microsoft.com/office/drawing/2016/5/14/chartex" xmlns:mc="http://schemas.openxmlformats.org/markup-compatibility/2006" xmlns:aink="http://schemas.microsoft.com/office/drawing/2016/ink" xmlns:am3d="http://schemas.microsoft.com/office/drawing/2017/model3d" xmlns:o="urn:schemas-microsoft-com:office:office" xmlns:oel="http://schemas.microsoft.com/office/2019/extlst" xmlns:r="http://schemas.openxmlformats.org/officeDocument/2006/relationships" xmlns:m="http://schemas.openxmlformats.org/officeDocument/2006/math" xmlns:v="urn:schemas-microsoft-com:vml" xmlns:wp14="http://schemas.microsoft.com/office/word/2010/wordprocessingDrawing" xmlns:wp="http://schemas.openxmlformats.org/drawingml/2006/wordprocessingDrawing" xmlns:w10="urn:schemas-microsoft-com:office:word" xmlns:w="http://schemas.openxmlformats.org/wordprocessingml/2006/main" xmlns:w14="http://schemas.microsoft.com/office/word/2010/wordml" xmlns:w15="http://schemas.microsoft.com/office/word/2012/wordml" xmlns:w16cex="http://schemas.microsoft.com/office/word/2018/wordml/cex" xmlns:w16cid="http://schemas.microsoft.com/office/word/2016/wordml/cid" xmlns:w16="http://schemas.microsoft.com/office/word/2018/wordml" xmlns:w16du="http://schemas.microsoft.com/office/word/2023/wordml/word16du" xmlns:w16sdtdh="http://schemas.microsoft.com/office/word/2020/wordml/sdtdatahash" xmlns:w16se="http://schemas.microsoft.com/office/word/2015/wordml/symex" xmlns:wpg="http://schemas.microsoft.com/office/word/2010/wordprocessingGroup" xmlns:wpi="http://schemas.microsoft.com/office/word/2010/wordprocessingInk" xmlns:wne="http://schemas.microsoft.com/office/word/2006/wordml" xmlns:wps="http://schemas.microsoft.com/office/word/2010/wordprocessingShape" mc:Ignorable="w14 w15 w16se w16cid w16 w16cex w16sdtdh w16du wp14">
+<w:document xmlns:wpc="http://schemas.microsoft.com/office/word/2010/wordprocessingCanvas" xmlns:mc="http://schemas.openxmlformats.org/markup-compatibility/2006" xmlns:o="urn:schemas-microsoft-com:office:office" xmlns:r="http://schemas.openxmlformats.org/officeDocument/2006/relationships" xmlns:m="http://schemas.openxmlformats.org/officeDocument/2006/math" xmlns:v="urn:schemas-microsoft-com:vml" xmlns:wp14="http://schemas.microsoft.com/office/word/2010/wordprocessingDrawing" xmlns:wp="http://schemas.openxmlformats.org/drawingml/2006/wordprocessingDrawing" xmlns:w10="urn:schemas-microsoft-com:office:word" xmlns:w="http://schemas.openxmlformats.org/wordprocessingml/2006/main" xmlns:w14="http://schemas.microsoft.com/office/word/2010/wordml" xmlns:w15="http://schemas.microsoft.com/office/word/2012/wordml" xmlns:wpg="http://schemas.microsoft.com/office/word/2010/wordprocessingGroup" xmlns:wpi="http://schemas.microsoft.com/office/word/2010/wordprocessingInk" xmlns:wne="http://schemas.microsoft.com/office/word/2006/wordml" xmlns:wps="http://schemas.microsoft.com/office/word/2010/wordprocessingShape" mc:Ignorable="w14 w15 wp14">
   <w:body>
     <w:tbl>
       <w:tblPr>
@@ -163,12 +163,21 @@
             <w:r>
               <w:t xml:space="preserve"> </w:t>
             </w:r>
-            <w:r>
-              <w:rPr>
-                <w:rFonts w:ascii="Times New Roman" w:hAnsi="Times New Roman" w:cs="Times New Roman"/>
-                <w:b/>
-              </w:rPr>
-              <w:t xml:space="preserve">Document </w:t>
+            <w:proofErr w:type="spellStart"/>
+            <w:r>
+              <w:rPr>
+                <w:rFonts w:ascii="Times New Roman" w:hAnsi="Times New Roman" w:cs="Times New Roman"/>
+                <w:b/>
+              </w:rPr>
+              <w:t>Document</w:t>
+            </w:r>
+            <w:proofErr w:type="spellEnd"/>
+            <w:r>
+              <w:rPr>
+                <w:rFonts w:ascii="Times New Roman" w:hAnsi="Times New Roman" w:cs="Times New Roman"/>
+                <w:b/>
+              </w:rPr>
+              <w:t xml:space="preserve"> </w:t>
             </w:r>
             <w:proofErr w:type="spellStart"/>
             <w:r>
@@ -406,6 +415,7 @@
               </w:rPr>
               <w:t>/</w:t>
             </w:r>
+            <w:proofErr w:type="spellStart"/>
             <w:r>
               <w:rPr>
                 <w:rFonts w:ascii="Times New Roman" w:hAnsi="Times New Roman" w:cs="Times New Roman"/>
@@ -414,7 +424,18 @@
                 <w:szCs w:val="24"/>
                 <w:lang w:val="en-US"/>
               </w:rPr>
-              <w:t xml:space="preserve">dd </w:t>
+              <w:t>dd</w:t>
+            </w:r>
+            <w:proofErr w:type="spellEnd"/>
+            <w:r>
+              <w:rPr>
+                <w:rFonts w:ascii="Times New Roman" w:hAnsi="Times New Roman" w:cs="Times New Roman"/>
+                <w:b/>
+                <w:sz w:val="24"/>
+                <w:szCs w:val="24"/>
+                <w:lang w:val="en-US"/>
+              </w:rPr>
+              <w:t xml:space="preserve"> </w:t>
             </w:r>
             <w:r>
               <w:rPr>
@@ -497,8 +518,8 @@
                 <w:dataBinding w:prefixMappings="xmlns:ns0='http://purl.org/dc/elements/1.1/' xmlns:ns1='http://schemas.openxmlformats.org/package/2006/metadata/core-properties' " w:xpath="/ns1:coreProperties[1]/ns0:description[1]" w:storeItemID="{6C3C8BC8-F283-45AE-878A-BAB7291924A1}"/>
                 <w:text w:multiLine="1"/>
               </w:sdtPr>
+              <w:sdtEndPr/>
               <w:sdtContent>
-                <w:proofErr w:type="gramStart"/>
                 <w:r>
                   <w:rPr>
                     <w:rFonts w:ascii="Times New Roman" w:hAnsi="Times New Roman" w:cs="Times New Roman"/>
@@ -518,18 +539,7 @@
                     <w:szCs w:val="24"/>
                     <w:lang w:val="en-US"/>
                   </w:rPr>
-                  <w:t>change</w:t>
-                </w:r>
-                <w:proofErr w:type="gramEnd"/>
-                <w:r>
-                  <w:rPr>
-                    <w:rFonts w:ascii="Times New Roman" w:hAnsi="Times New Roman" w:cs="Times New Roman"/>
-                    <w:b/>
-                    <w:sz w:val="20"/>
-                    <w:szCs w:val="24"/>
-                    <w:lang w:val="en-US"/>
-                  </w:rPr>
-                  <w:t>_notice_sets</w:t>
+                  <w:t>change_notice_sets</w:t>
                 </w:r>
                 <w:proofErr w:type="spellEnd"/>
                 <w:r>
@@ -952,16 +962,13 @@
               <w:jc w:val="center"/>
               <w:rPr>
                 <w:rFonts w:ascii="Times New Roman" w:hAnsi="Times New Roman" w:cs="Times New Roman"/>
-                <w:b/>
                 <w:bCs/>
                 <w:lang w:val="en-US"/>
               </w:rPr>
             </w:pPr>
-            <w:proofErr w:type="gramStart"/>
-            <w:r>
-              <w:rPr>
-                <w:rFonts w:ascii="Times New Roman" w:hAnsi="Times New Roman" w:cs="Times New Roman"/>
-                <w:b/>
+            <w:r>
+              <w:rPr>
+                <w:rFonts w:ascii="Times New Roman" w:hAnsi="Times New Roman" w:cs="Times New Roman"/>
                 <w:bCs/>
                 <w:lang w:val="en-US"/>
               </w:rPr>
@@ -971,27 +978,15 @@
             <w:r>
               <w:rPr>
                 <w:rFonts w:ascii="Times New Roman" w:hAnsi="Times New Roman" w:cs="Times New Roman"/>
-                <w:b/>
                 <w:bCs/>
                 <w:lang w:val="en-US"/>
               </w:rPr>
-              <w:t>change</w:t>
-            </w:r>
-            <w:proofErr w:type="gramEnd"/>
-            <w:r>
-              <w:rPr>
-                <w:rFonts w:ascii="Times New Roman" w:hAnsi="Times New Roman" w:cs="Times New Roman"/>
-                <w:b/>
-                <w:bCs/>
-                <w:lang w:val="en-US"/>
-              </w:rPr>
-              <w:t>_notice_date</w:t>
+              <w:t>change_notice_date</w:t>
             </w:r>
             <w:proofErr w:type="spellEnd"/>
             <w:r>
               <w:rPr>
                 <w:rFonts w:ascii="Times New Roman" w:hAnsi="Times New Roman" w:cs="Times New Roman"/>
-                <w:b/>
                 <w:bCs/>
                 <w:lang w:val="en-US"/>
               </w:rPr>
@@ -1012,7 +1007,6 @@
                 <w:lang w:val="en-US"/>
               </w:rPr>
             </w:pPr>
-            <w:proofErr w:type="gramStart"/>
             <w:r>
               <w:rPr>
                 <w:rFonts w:ascii="Times New Roman" w:hAnsi="Times New Roman" w:cs="Times New Roman"/>
@@ -1026,15 +1020,16 @@
                 <w:rFonts w:ascii="Times New Roman" w:hAnsi="Times New Roman" w:cs="Times New Roman"/>
                 <w:lang w:val="en-US"/>
               </w:rPr>
-              <w:t>change</w:t>
-            </w:r>
-            <w:proofErr w:type="gramEnd"/>
-            <w:r>
-              <w:rPr>
-                <w:rFonts w:ascii="Times New Roman" w:hAnsi="Times New Roman" w:cs="Times New Roman"/>
-                <w:lang w:val="en-US"/>
-              </w:rPr>
-              <w:t>_due_date</w:t>
+              <w:t>change_</w:t>
+            </w:r>
+            <w:bookmarkStart w:id="0" w:name="_GoBack"/>
+            <w:bookmarkEnd w:id="0"/>
+            <w:r>
+              <w:rPr>
+                <w:rFonts w:ascii="Times New Roman" w:hAnsi="Times New Roman" w:cs="Times New Roman"/>
+                <w:lang w:val="en-US"/>
+              </w:rPr>
+              <w:t>due_date</w:t>
             </w:r>
             <w:proofErr w:type="spellEnd"/>
             <w:r>
@@ -1234,7 +1229,6 @@
                 <w:lang w:val="en-US"/>
               </w:rPr>
             </w:pPr>
-            <w:proofErr w:type="gramStart"/>
             <w:r>
               <w:rPr>
                 <w:rFonts w:ascii="Times New Roman" w:hAnsi="Times New Roman" w:cs="Times New Roman"/>
@@ -1248,15 +1242,7 @@
                 <w:rFonts w:ascii="Times New Roman" w:hAnsi="Times New Roman" w:cs="Times New Roman"/>
                 <w:lang w:val="en-US"/>
               </w:rPr>
-              <w:t>sheets</w:t>
-            </w:r>
-            <w:proofErr w:type="gramEnd"/>
-            <w:r>
-              <w:rPr>
-                <w:rFonts w:ascii="Times New Roman" w:hAnsi="Times New Roman" w:cs="Times New Roman"/>
-                <w:lang w:val="en-US"/>
-              </w:rPr>
-              <w:t>_total</w:t>
+              <w:t>sheets_total</w:t>
             </w:r>
             <w:proofErr w:type="spellEnd"/>
             <w:r>
@@ -1342,6 +1328,7 @@
                 <w:dataBinding w:prefixMappings="xmlns:ns0='http://schemas.microsoft.com/office/2006/coverPageProps' " w:xpath="/ns0:CoverPageProperties[1]/ns0:CompanyPhone[1]" w:storeItemID="{55AF091B-3C7A-41E3-B477-F2FDAA23CFDA}"/>
                 <w:text/>
               </w:sdtPr>
+              <w:sdtEndPr/>
               <w:sdtContent>
                 <w:proofErr w:type="spellStart"/>
                 <w:r>
@@ -1509,6 +1496,7 @@
                 <w:listItem w:displayText="5" w:value="5"/>
               </w:dropDownList>
             </w:sdtPr>
+            <w:sdtEndPr/>
             <w:sdtContent>
               <w:p>
                 <w:pPr>
@@ -1809,7 +1797,6 @@
                 <w:lang w:val="en-US"/>
               </w:rPr>
             </w:pPr>
-            <w:proofErr w:type="gramStart"/>
             <w:r>
               <w:rPr>
                 <w:rFonts w:ascii="Times New Roman" w:hAnsi="Times New Roman" w:cs="Times New Roman"/>
@@ -1823,15 +1810,7 @@
                 <w:rFonts w:ascii="Times New Roman" w:hAnsi="Times New Roman" w:cs="Times New Roman"/>
                 <w:lang w:val="en-US"/>
               </w:rPr>
-              <w:t>set</w:t>
-            </w:r>
-            <w:proofErr w:type="gramEnd"/>
-            <w:r>
-              <w:rPr>
-                <w:rFonts w:ascii="Times New Roman" w:hAnsi="Times New Roman" w:cs="Times New Roman"/>
-                <w:lang w:val="en-US"/>
-              </w:rPr>
-              <w:t>_name</w:t>
+              <w:t>set_name</w:t>
             </w:r>
             <w:proofErr w:type="spellEnd"/>
             <w:r>
@@ -1920,6 +1899,7 @@
               <w:tag w:val="Наименование организации"/>
               <w:id w:val="-401057616"/>
             </w:sdtPr>
+            <w:sdtEndPr/>
             <w:sdtContent>
               <w:sdt>
                 <w:sdtPr>
@@ -1934,6 +1914,7 @@
                     <w:docPart w:val="A3A0F3FBF8C2490FB169E0F0E89DF506"/>
                   </w:placeholder>
                 </w:sdtPr>
+                <w:sdtEndPr/>
                 <w:sdtContent>
                   <w:p>
                     <w:pPr>
@@ -2055,7 +2036,6 @@
                 <w:lang w:val="en-US"/>
               </w:rPr>
             </w:pPr>
-            <w:proofErr w:type="gramStart"/>
             <w:r>
               <w:rPr>
                 <w:rFonts w:ascii="Times New Roman" w:hAnsi="Times New Roman" w:cs="Times New Roman"/>
@@ -2069,15 +2049,7 @@
                 <w:rFonts w:ascii="Times New Roman" w:hAnsi="Times New Roman" w:cs="Times New Roman"/>
                 <w:lang w:val="en-US"/>
               </w:rPr>
-              <w:t>attachment</w:t>
-            </w:r>
-            <w:proofErr w:type="gramEnd"/>
-            <w:r>
-              <w:rPr>
-                <w:rFonts w:ascii="Times New Roman" w:hAnsi="Times New Roman" w:cs="Times New Roman"/>
-                <w:lang w:val="en-US"/>
-              </w:rPr>
-              <w:t>_sheets_quantity</w:t>
+              <w:t>attachment_sheets_quantity</w:t>
             </w:r>
             <w:proofErr w:type="spellEnd"/>
             <w:r>
@@ -2201,7 +2173,6 @@
                 <w:lang w:val="en-US"/>
               </w:rPr>
             </w:pPr>
-            <w:proofErr w:type="gramStart"/>
             <w:r>
               <w:rPr>
                 <w:rFonts w:ascii="Times New Roman" w:hAnsi="Times New Roman" w:cs="Times New Roman"/>
@@ -2222,7 +2193,6 @@
               <w:t>cn</w:t>
             </w:r>
             <w:proofErr w:type="spellEnd"/>
-            <w:proofErr w:type="gramEnd"/>
             <w:r>
               <w:rPr>
                 <w:rFonts w:ascii="Times New Roman" w:hAnsi="Times New Roman" w:cs="Times New Roman"/>
@@ -2322,6 +2292,15 @@
         <w:t>.items</w:t>
       </w:r>
       <w:proofErr w:type="spellEnd"/>
+      <w:r>
+        <w:rPr>
+          <w:rFonts w:ascii="Times New Roman" w:eastAsia="Arial Unicode MS" w:hAnsi="Times New Roman" w:cs="Times New Roman"/>
+          <w:bCs/>
+          <w:sz w:val="24"/>
+          <w:lang w:val="en-US"/>
+        </w:rPr>
+        <w:t>(</w:t>
+      </w:r>
       <w:proofErr w:type="gramEnd"/>
       <w:r>
         <w:rPr>
@@ -2330,7 +2309,7 @@
           <w:sz w:val="24"/>
           <w:lang w:val="en-US"/>
         </w:rPr>
-        <w:t>()</w:t>
+        <w:t>)</w:t>
       </w:r>
       <w:r>
         <w:rPr>
@@ -2368,7 +2347,6 @@
           <w:lang w:val="en-US"/>
         </w:rPr>
       </w:pPr>
-      <w:proofErr w:type="gramStart"/>
       <w:r>
         <w:rPr>
           <w:rFonts w:ascii="Times New Roman" w:eastAsia="Arial Unicode MS" w:hAnsi="Times New Roman" w:cs="Times New Roman"/>
@@ -2378,6 +2356,7 @@
         </w:rPr>
         <w:t>{</w:t>
       </w:r>
+      <w:proofErr w:type="gramStart"/>
       <w:r>
         <w:rPr>
           <w:rFonts w:ascii="Times New Roman" w:eastAsia="Arial Unicode MS" w:hAnsi="Times New Roman" w:cs="Times New Roman"/>
@@ -2469,7 +2448,6 @@
           <w:lang w:val="en-US"/>
         </w:rPr>
       </w:pPr>
-      <w:proofErr w:type="gramStart"/>
       <w:r>
         <w:rPr>
           <w:rFonts w:ascii="Times New Roman" w:eastAsia="Arial Unicode MS" w:hAnsi="Times New Roman" w:cs="Times New Roman"/>
@@ -2478,6 +2456,7 @@
         </w:rPr>
         <w:t>{</w:t>
       </w:r>
+      <w:proofErr w:type="gramStart"/>
       <w:r>
         <w:rPr>
           <w:rFonts w:ascii="Times New Roman" w:eastAsia="Arial Unicode MS" w:hAnsi="Times New Roman" w:cs="Times New Roman"/>
@@ -2593,7 +2572,7 @@
 </file>
 
 <file path=word/endnotes.xml><?xml version="1.0" encoding="utf-8"?>
-<w:endnotes xmlns:wpc="http://schemas.microsoft.com/office/word/2010/wordprocessingCanvas" xmlns:cx="http://schemas.microsoft.com/office/drawing/2014/chartex" xmlns:cx1="http://schemas.microsoft.com/office/drawing/2015/9/8/chartex" xmlns:cx2="http://schemas.microsoft.com/office/drawing/2015/10/21/chartex" xmlns:cx3="http://schemas.microsoft.com/office/drawing/2016/5/9/chartex" xmlns:cx4="http://schemas.microsoft.com/office/drawing/2016/5/10/chartex" xmlns:cx5="http://schemas.microsoft.com/office/drawing/2016/5/11/chartex" xmlns:cx6="http://schemas.microsoft.com/office/drawing/2016/5/12/chartex" xmlns:cx7="http://schemas.microsoft.com/office/drawing/2016/5/13/chartex" xmlns:cx8="http://schemas.microsoft.com/office/drawing/2016/5/14/chartex" xmlns:mc="http://schemas.openxmlformats.org/markup-compatibility/2006" xmlns:aink="http://schemas.microsoft.com/office/drawing/2016/ink" xmlns:am3d="http://schemas.microsoft.com/office/drawing/2017/model3d" xmlns:o="urn:schemas-microsoft-com:office:office" xmlns:oel="http://schemas.microsoft.com/office/2019/extlst" xmlns:r="http://schemas.openxmlformats.org/officeDocument/2006/relationships" xmlns:m="http://schemas.openxmlformats.org/officeDocument/2006/math" xmlns:v="urn:schemas-microsoft-com:vml" xmlns:wp14="http://schemas.microsoft.com/office/word/2010/wordprocessingDrawing" xmlns:wp="http://schemas.openxmlformats.org/drawingml/2006/wordprocessingDrawing" xmlns:w10="urn:schemas-microsoft-com:office:word" xmlns:w="http://schemas.openxmlformats.org/wordprocessingml/2006/main" xmlns:w14="http://schemas.microsoft.com/office/word/2010/wordml" xmlns:w15="http://schemas.microsoft.com/office/word/2012/wordml" xmlns:w16cex="http://schemas.microsoft.com/office/word/2018/wordml/cex" xmlns:w16cid="http://schemas.microsoft.com/office/word/2016/wordml/cid" xmlns:w16="http://schemas.microsoft.com/office/word/2018/wordml" xmlns:w16du="http://schemas.microsoft.com/office/word/2023/wordml/word16du" xmlns:w16sdtdh="http://schemas.microsoft.com/office/word/2020/wordml/sdtdatahash" xmlns:w16se="http://schemas.microsoft.com/office/word/2015/wordml/symex" xmlns:wpg="http://schemas.microsoft.com/office/word/2010/wordprocessingGroup" xmlns:wpi="http://schemas.microsoft.com/office/word/2010/wordprocessingInk" xmlns:wne="http://schemas.microsoft.com/office/word/2006/wordml" xmlns:wps="http://schemas.microsoft.com/office/word/2010/wordprocessingShape" mc:Ignorable="w14 w15 w16se w16cid w16 w16cex w16sdtdh w16du wp14">
+<w:endnotes xmlns:wpc="http://schemas.microsoft.com/office/word/2010/wordprocessingCanvas" xmlns:mc="http://schemas.openxmlformats.org/markup-compatibility/2006" xmlns:o="urn:schemas-microsoft-com:office:office" xmlns:r="http://schemas.openxmlformats.org/officeDocument/2006/relationships" xmlns:m="http://schemas.openxmlformats.org/officeDocument/2006/math" xmlns:v="urn:schemas-microsoft-com:vml" xmlns:wp14="http://schemas.microsoft.com/office/word/2010/wordprocessingDrawing" xmlns:wp="http://schemas.openxmlformats.org/drawingml/2006/wordprocessingDrawing" xmlns:w10="urn:schemas-microsoft-com:office:word" xmlns:w="http://schemas.openxmlformats.org/wordprocessingml/2006/main" xmlns:w14="http://schemas.microsoft.com/office/word/2010/wordml" xmlns:w15="http://schemas.microsoft.com/office/word/2012/wordml" xmlns:wpg="http://schemas.microsoft.com/office/word/2010/wordprocessingGroup" xmlns:wpi="http://schemas.microsoft.com/office/word/2010/wordprocessingInk" xmlns:wne="http://schemas.microsoft.com/office/word/2006/wordml" xmlns:wps="http://schemas.microsoft.com/office/word/2010/wordprocessingShape" mc:Ignorable="w14 w15 wp14">
   <w:endnote w:type="separator" w:id="-1">
     <w:p>
       <w:pPr>
@@ -2618,7 +2597,7 @@
 </file>
 
 <file path=word/footer1.xml><?xml version="1.0" encoding="utf-8"?>
-<w:ftr xmlns:wpc="http://schemas.microsoft.com/office/word/2010/wordprocessingCanvas" xmlns:cx="http://schemas.microsoft.com/office/drawing/2014/chartex" xmlns:cx1="http://schemas.microsoft.com/office/drawing/2015/9/8/chartex" xmlns:cx2="http://schemas.microsoft.com/office/drawing/2015/10/21/chartex" xmlns:cx3="http://schemas.microsoft.com/office/drawing/2016/5/9/chartex" xmlns:cx4="http://schemas.microsoft.com/office/drawing/2016/5/10/chartex" xmlns:cx5="http://schemas.microsoft.com/office/drawing/2016/5/11/chartex" xmlns:cx6="http://schemas.microsoft.com/office/drawing/2016/5/12/chartex" xmlns:cx7="http://schemas.microsoft.com/office/drawing/2016/5/13/chartex" xmlns:cx8="http://schemas.microsoft.com/office/drawing/2016/5/14/chartex" xmlns:mc="http://schemas.openxmlformats.org/markup-compatibility/2006" xmlns:aink="http://schemas.microsoft.com/office/drawing/2016/ink" xmlns:am3d="http://schemas.microsoft.com/office/drawing/2017/model3d" xmlns:o="urn:schemas-microsoft-com:office:office" xmlns:oel="http://schemas.microsoft.com/office/2019/extlst" xmlns:r="http://schemas.openxmlformats.org/officeDocument/2006/relationships" xmlns:m="http://schemas.openxmlformats.org/officeDocument/2006/math" xmlns:v="urn:schemas-microsoft-com:vml" xmlns:wp14="http://schemas.microsoft.com/office/word/2010/wordprocessingDrawing" xmlns:wp="http://schemas.openxmlformats.org/drawingml/2006/wordprocessingDrawing" xmlns:w10="urn:schemas-microsoft-com:office:word" xmlns:w="http://schemas.openxmlformats.org/wordprocessingml/2006/main" xmlns:w14="http://schemas.microsoft.com/office/word/2010/wordml" xmlns:w15="http://schemas.microsoft.com/office/word/2012/wordml" xmlns:w16cex="http://schemas.microsoft.com/office/word/2018/wordml/cex" xmlns:w16cid="http://schemas.microsoft.com/office/word/2016/wordml/cid" xmlns:w16="http://schemas.microsoft.com/office/word/2018/wordml" xmlns:w16du="http://schemas.microsoft.com/office/word/2023/wordml/word16du" xmlns:w16sdtdh="http://schemas.microsoft.com/office/word/2020/wordml/sdtdatahash" xmlns:w16se="http://schemas.microsoft.com/office/word/2015/wordml/symex" xmlns:wpg="http://schemas.microsoft.com/office/word/2010/wordprocessingGroup" xmlns:wpi="http://schemas.microsoft.com/office/word/2010/wordprocessingInk" xmlns:wne="http://schemas.microsoft.com/office/word/2006/wordml" xmlns:wps="http://schemas.microsoft.com/office/word/2010/wordprocessingShape" mc:Ignorable="w14 w15 w16se w16cid w16 w16cex w16sdtdh w16du wp14">
+<w:ftr xmlns:wpc="http://schemas.microsoft.com/office/word/2010/wordprocessingCanvas" xmlns:mc="http://schemas.openxmlformats.org/markup-compatibility/2006" xmlns:o="urn:schemas-microsoft-com:office:office" xmlns:r="http://schemas.openxmlformats.org/officeDocument/2006/relationships" xmlns:m="http://schemas.openxmlformats.org/officeDocument/2006/math" xmlns:v="urn:schemas-microsoft-com:vml" xmlns:wp14="http://schemas.microsoft.com/office/word/2010/wordprocessingDrawing" xmlns:wp="http://schemas.openxmlformats.org/drawingml/2006/wordprocessingDrawing" xmlns:w10="urn:schemas-microsoft-com:office:word" xmlns:w="http://schemas.openxmlformats.org/wordprocessingml/2006/main" xmlns:w14="http://schemas.microsoft.com/office/word/2010/wordml" xmlns:w15="http://schemas.microsoft.com/office/word/2012/wordml" xmlns:wpg="http://schemas.microsoft.com/office/word/2010/wordprocessingGroup" xmlns:wpi="http://schemas.microsoft.com/office/word/2010/wordprocessingInk" xmlns:wne="http://schemas.microsoft.com/office/word/2006/wordml" xmlns:wps="http://schemas.microsoft.com/office/word/2010/wordprocessingShape" mc:Ignorable="w14 w15 wp14">
   <w:p>
     <w:pPr>
       <w:pStyle w:val="a7"/>
@@ -2692,7 +2671,7 @@
             </wp:anchor>
           </w:drawing>
         </mc:Choice>
-        <mc:Fallback>
+        <mc:Fallback xmlns:w16se="http://schemas.microsoft.com/office/word/2015/wordml/symex" xmlns:w16sdtdh="http://schemas.microsoft.com/office/word/2020/wordml/sdtdatahash" xmlns:w16du="http://schemas.microsoft.com/office/word/2023/wordml/word16du" xmlns:w16="http://schemas.microsoft.com/office/word/2018/wordml" xmlns:w16cid="http://schemas.microsoft.com/office/word/2016/wordml/cid" xmlns:w16cex="http://schemas.microsoft.com/office/word/2018/wordml/cex" xmlns:oel="http://schemas.microsoft.com/office/2019/extlst" xmlns:am3d="http://schemas.microsoft.com/office/drawing/2017/model3d" xmlns:aink="http://schemas.microsoft.com/office/drawing/2016/ink" xmlns:cx8="http://schemas.microsoft.com/office/drawing/2016/5/14/chartex" xmlns:cx7="http://schemas.microsoft.com/office/drawing/2016/5/13/chartex" xmlns:cx6="http://schemas.microsoft.com/office/drawing/2016/5/12/chartex" xmlns:cx5="http://schemas.microsoft.com/office/drawing/2016/5/11/chartex" xmlns:cx4="http://schemas.microsoft.com/office/drawing/2016/5/10/chartex" xmlns:cx3="http://schemas.microsoft.com/office/drawing/2016/5/9/chartex" xmlns:cx2="http://schemas.microsoft.com/office/drawing/2015/10/21/chartex" xmlns:cx1="http://schemas.microsoft.com/office/drawing/2015/9/8/chartex" xmlns:cx="http://schemas.microsoft.com/office/drawing/2014/chartex">
           <w:pict>
             <v:line w14:anchorId="4B7E44F9" id="Прямая соединительная линия 7" o:spid="_x0000_s1026" style="position:absolute;z-index:251664384;visibility:visible;mso-wrap-style:square;mso-width-percent:0;mso-height-percent:0;mso-wrap-distance-left:9pt;mso-wrap-distance-top:0;mso-wrap-distance-right:9pt;mso-wrap-distance-bottom:0;mso-position-horizontal:absolute;mso-position-horizontal-relative:text;mso-position-vertical:absolute;mso-position-vertical-relative:text;mso-width-percent:0;mso-height-percent:0;mso-width-relative:margin;mso-height-relative:margin" from="-.5pt,-2.9pt" to="513.7pt,-2.9pt" o:gfxdata="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" strokecolor="black [3213]" strokeweight="2.25pt">
               <v:stroke joinstyle="miter"/>
@@ -2706,7 +2685,7 @@
 </file>
 
 <file path=word/footer2.xml><?xml version="1.0" encoding="utf-8"?>
-<w:ftr xmlns:wpc="http://schemas.microsoft.com/office/word/2010/wordprocessingCanvas" xmlns:cx="http://schemas.microsoft.com/office/drawing/2014/chartex" xmlns:cx1="http://schemas.microsoft.com/office/drawing/2015/9/8/chartex" xmlns:cx2="http://schemas.microsoft.com/office/drawing/2015/10/21/chartex" xmlns:cx3="http://schemas.microsoft.com/office/drawing/2016/5/9/chartex" xmlns:cx4="http://schemas.microsoft.com/office/drawing/2016/5/10/chartex" xmlns:cx5="http://schemas.microsoft.com/office/drawing/2016/5/11/chartex" xmlns:cx6="http://schemas.microsoft.com/office/drawing/2016/5/12/chartex" xmlns:cx7="http://schemas.microsoft.com/office/drawing/2016/5/13/chartex" xmlns:cx8="http://schemas.microsoft.com/office/drawing/2016/5/14/chartex" xmlns:mc="http://schemas.openxmlformats.org/markup-compatibility/2006" xmlns:aink="http://schemas.microsoft.com/office/drawing/2016/ink" xmlns:am3d="http://schemas.microsoft.com/office/drawing/2017/model3d" xmlns:o="urn:schemas-microsoft-com:office:office" xmlns:oel="http://schemas.microsoft.com/office/2019/extlst" xmlns:r="http://schemas.openxmlformats.org/officeDocument/2006/relationships" xmlns:m="http://schemas.openxmlformats.org/officeDocument/2006/math" xmlns:v="urn:schemas-microsoft-com:vml" xmlns:wp14="http://schemas.microsoft.com/office/word/2010/wordprocessingDrawing" xmlns:wp="http://schemas.openxmlformats.org/drawingml/2006/wordprocessingDrawing" xmlns:w10="urn:schemas-microsoft-com:office:word" xmlns:w="http://schemas.openxmlformats.org/wordprocessingml/2006/main" xmlns:w14="http://schemas.microsoft.com/office/word/2010/wordml" xmlns:w15="http://schemas.microsoft.com/office/word/2012/wordml" xmlns:w16cex="http://schemas.microsoft.com/office/word/2018/wordml/cex" xmlns:w16cid="http://schemas.microsoft.com/office/word/2016/wordml/cid" xmlns:w16="http://schemas.microsoft.com/office/word/2018/wordml" xmlns:w16du="http://schemas.microsoft.com/office/word/2023/wordml/word16du" xmlns:w16sdtdh="http://schemas.microsoft.com/office/word/2020/wordml/sdtdatahash" xmlns:w16se="http://schemas.microsoft.com/office/word/2015/wordml/symex" xmlns:wpg="http://schemas.microsoft.com/office/word/2010/wordprocessingGroup" xmlns:wpi="http://schemas.microsoft.com/office/word/2010/wordprocessingInk" xmlns:wne="http://schemas.microsoft.com/office/word/2006/wordml" xmlns:wps="http://schemas.microsoft.com/office/word/2010/wordprocessingShape" mc:Ignorable="w14 w15 w16se w16cid w16 w16cex w16sdtdh w16du wp14">
+<w:ftr xmlns:wpc="http://schemas.microsoft.com/office/word/2010/wordprocessingCanvas" xmlns:mc="http://schemas.openxmlformats.org/markup-compatibility/2006" xmlns:o="urn:schemas-microsoft-com:office:office" xmlns:r="http://schemas.openxmlformats.org/officeDocument/2006/relationships" xmlns:m="http://schemas.openxmlformats.org/officeDocument/2006/math" xmlns:v="urn:schemas-microsoft-com:vml" xmlns:wp14="http://schemas.microsoft.com/office/word/2010/wordprocessingDrawing" xmlns:wp="http://schemas.openxmlformats.org/drawingml/2006/wordprocessingDrawing" xmlns:w10="urn:schemas-microsoft-com:office:word" xmlns:w="http://schemas.openxmlformats.org/wordprocessingml/2006/main" xmlns:w14="http://schemas.microsoft.com/office/word/2010/wordml" xmlns:w15="http://schemas.microsoft.com/office/word/2012/wordml" xmlns:wpg="http://schemas.microsoft.com/office/word/2010/wordprocessingGroup" xmlns:wpi="http://schemas.microsoft.com/office/word/2010/wordprocessingInk" xmlns:wne="http://schemas.microsoft.com/office/word/2006/wordml" xmlns:wps="http://schemas.microsoft.com/office/word/2010/wordprocessingShape" mc:Ignorable="w14 w15 wp14">
   <w:tbl>
     <w:tblPr>
       <w:tblStyle w:val="a3"/>
@@ -2819,7 +2798,6 @@
             <w:jc w:val="center"/>
             <w:rPr>
               <w:rFonts w:ascii="Times New Roman" w:hAnsi="Times New Roman" w:cs="Times New Roman"/>
-              <w:lang w:val="en-US"/>
             </w:rPr>
           </w:pPr>
           <w:r>
@@ -2831,7 +2809,6 @@
           <w:r>
             <w:rPr>
               <w:rFonts w:ascii="Times New Roman" w:hAnsi="Times New Roman" w:cs="Times New Roman"/>
-              <w:lang w:val="en-US"/>
             </w:rPr>
             <w:t xml:space="preserve"> </w:t>
           </w:r>
@@ -2844,7 +2821,6 @@
           <w:r>
             <w:rPr>
               <w:rFonts w:ascii="Times New Roman" w:hAnsi="Times New Roman" w:cs="Times New Roman"/>
-              <w:lang w:val="en-US"/>
             </w:rPr>
             <w:t xml:space="preserve"> </w:t>
           </w:r>
@@ -2852,7 +2828,6 @@
           <w:r>
             <w:rPr>
               <w:rFonts w:ascii="Times New Roman" w:hAnsi="Times New Roman" w:cs="Times New Roman"/>
-              <w:lang w:val="en-US"/>
             </w:rPr>
             <w:t xml:space="preserve">{{ </w:t>
           </w:r>
@@ -2864,14 +2839,15 @@
             </w:rPr>
             <w:t>estimates</w:t>
           </w:r>
+          <w:proofErr w:type="spellEnd"/>
           <w:proofErr w:type="gramEnd"/>
           <w:r>
             <w:rPr>
               <w:rFonts w:ascii="Times New Roman" w:hAnsi="Times New Roman" w:cs="Times New Roman"/>
-              <w:lang w:val="en-US"/>
             </w:rPr>
             <w:t>_</w:t>
           </w:r>
+          <w:proofErr w:type="spellStart"/>
           <w:r>
             <w:rPr>
               <w:rFonts w:ascii="Times New Roman" w:hAnsi="Times New Roman" w:cs="Times New Roman"/>
@@ -2883,14 +2859,12 @@
           <w:r>
             <w:rPr>
               <w:rFonts w:ascii="Times New Roman" w:hAnsi="Times New Roman" w:cs="Times New Roman"/>
-              <w:lang w:val="en-US"/>
             </w:rPr>
             <w:t xml:space="preserve"> }}</w:t>
           </w:r>
           <w:r>
             <w:rPr>
               <w:rFonts w:ascii="Times New Roman" w:hAnsi="Times New Roman" w:cs="Times New Roman"/>
-              <w:lang w:val="en-US"/>
             </w:rPr>
             <w:t xml:space="preserve"> </w:t>
           </w:r>
@@ -2903,7 +2877,6 @@
           <w:r>
             <w:rPr>
               <w:rFonts w:ascii="Times New Roman" w:hAnsi="Times New Roman" w:cs="Times New Roman"/>
-              <w:lang w:val="en-US"/>
             </w:rPr>
             <w:t xml:space="preserve"> </w:t>
           </w:r>
@@ -2916,7 +2889,6 @@
           <w:r>
             <w:rPr>
               <w:rFonts w:ascii="Times New Roman" w:hAnsi="Times New Roman" w:cs="Times New Roman"/>
-              <w:lang w:val="en-US"/>
             </w:rPr>
             <w:t xml:space="preserve"> </w:t>
           </w:r>
@@ -2929,14 +2901,12 @@
           <w:r>
             <w:rPr>
               <w:rFonts w:ascii="Times New Roman" w:hAnsi="Times New Roman" w:cs="Times New Roman"/>
-              <w:lang w:val="en-US"/>
             </w:rPr>
             <w:t xml:space="preserve">, </w:t>
           </w:r>
           <w:r>
             <w:rPr>
               <w:rFonts w:ascii="Times New Roman" w:hAnsi="Times New Roman" w:cs="Times New Roman"/>
-              <w:lang w:val="en-US"/>
             </w:rPr>
             <w:t xml:space="preserve">{{ </w:t>
           </w:r>
@@ -2948,13 +2918,14 @@
             </w:rPr>
             <w:t>safety</w:t>
           </w:r>
-          <w:r>
-            <w:rPr>
-              <w:rFonts w:ascii="Times New Roman" w:hAnsi="Times New Roman" w:cs="Times New Roman"/>
-              <w:lang w:val="en-US"/>
+          <w:proofErr w:type="spellEnd"/>
+          <w:r>
+            <w:rPr>
+              <w:rFonts w:ascii="Times New Roman" w:hAnsi="Times New Roman" w:cs="Times New Roman"/>
             </w:rPr>
             <w:t>_</w:t>
           </w:r>
+          <w:proofErr w:type="spellStart"/>
           <w:r>
             <w:rPr>
               <w:rFonts w:ascii="Times New Roman" w:hAnsi="Times New Roman" w:cs="Times New Roman"/>
@@ -2966,14 +2937,12 @@
           <w:r>
             <w:rPr>
               <w:rFonts w:ascii="Times New Roman" w:hAnsi="Times New Roman" w:cs="Times New Roman"/>
-              <w:lang w:val="en-US"/>
             </w:rPr>
             <w:t xml:space="preserve"> }}</w:t>
           </w:r>
           <w:r>
             <w:rPr>
               <w:rFonts w:ascii="Times New Roman" w:hAnsi="Times New Roman" w:cs="Times New Roman"/>
-              <w:lang w:val="en-US"/>
             </w:rPr>
             <w:t xml:space="preserve"> </w:t>
           </w:r>
@@ -2986,7 +2955,6 @@
           <w:r>
             <w:rPr>
               <w:rFonts w:ascii="Times New Roman" w:hAnsi="Times New Roman" w:cs="Times New Roman"/>
-              <w:lang w:val="en-US"/>
             </w:rPr>
             <w:t xml:space="preserve"> </w:t>
           </w:r>
@@ -2999,7 +2967,6 @@
           <w:r>
             <w:rPr>
               <w:rFonts w:ascii="Times New Roman" w:hAnsi="Times New Roman" w:cs="Times New Roman"/>
-              <w:lang w:val="en-US"/>
             </w:rPr>
             <w:t xml:space="preserve"> </w:t>
           </w:r>
@@ -3012,7 +2979,6 @@
           <w:r>
             <w:rPr>
               <w:rFonts w:ascii="Times New Roman" w:hAnsi="Times New Roman" w:cs="Times New Roman"/>
-              <w:lang w:val="en-US"/>
             </w:rPr>
             <w:t xml:space="preserve"> </w:t>
           </w:r>
@@ -3025,7 +2991,6 @@
           <w:r>
             <w:rPr>
               <w:rFonts w:ascii="Times New Roman" w:hAnsi="Times New Roman" w:cs="Times New Roman"/>
-              <w:lang w:val="en-US"/>
             </w:rPr>
             <w:t xml:space="preserve"> </w:t>
           </w:r>
@@ -3038,7 +3003,6 @@
           <w:r>
             <w:rPr>
               <w:rFonts w:ascii="Times New Roman" w:hAnsi="Times New Roman" w:cs="Times New Roman"/>
-              <w:lang w:val="en-US"/>
             </w:rPr>
             <w:t xml:space="preserve"> </w:t>
           </w:r>
@@ -3051,7 +3015,6 @@
           <w:r>
             <w:rPr>
               <w:rFonts w:ascii="Times New Roman" w:hAnsi="Times New Roman" w:cs="Times New Roman"/>
-              <w:lang w:val="en-US"/>
             </w:rPr>
             <w:t xml:space="preserve">/ </w:t>
           </w:r>
@@ -3065,7 +3028,6 @@
           <w:r>
             <w:rPr>
               <w:rFonts w:ascii="Times New Roman" w:hAnsi="Times New Roman" w:cs="Times New Roman"/>
-              <w:lang w:val="en-US"/>
             </w:rPr>
             <w:t xml:space="preserve"> </w:t>
           </w:r>
@@ -3079,14 +3041,12 @@
           <w:r>
             <w:rPr>
               <w:rFonts w:ascii="Times New Roman" w:hAnsi="Times New Roman" w:cs="Times New Roman"/>
-              <w:lang w:val="en-US"/>
             </w:rPr>
             <w:t xml:space="preserve"> </w:t>
           </w:r>
           <w:r>
             <w:rPr>
               <w:rFonts w:ascii="Times New Roman" w:hAnsi="Times New Roman" w:cs="Times New Roman"/>
-              <w:lang w:val="en-US"/>
             </w:rPr>
             <w:t xml:space="preserve">{{ </w:t>
           </w:r>
@@ -3098,13 +3058,14 @@
             </w:rPr>
             <w:t>estimates</w:t>
           </w:r>
-          <w:r>
-            <w:rPr>
-              <w:rFonts w:ascii="Times New Roman" w:hAnsi="Times New Roman" w:cs="Times New Roman"/>
-              <w:lang w:val="en-US"/>
+          <w:proofErr w:type="spellEnd"/>
+          <w:r>
+            <w:rPr>
+              <w:rFonts w:ascii="Times New Roman" w:hAnsi="Times New Roman" w:cs="Times New Roman"/>
             </w:rPr>
             <w:t>_</w:t>
           </w:r>
+          <w:proofErr w:type="spellStart"/>
           <w:r>
             <w:rPr>
               <w:rFonts w:ascii="Times New Roman" w:hAnsi="Times New Roman" w:cs="Times New Roman"/>
@@ -3116,14 +3077,12 @@
           <w:r>
             <w:rPr>
               <w:rFonts w:ascii="Times New Roman" w:hAnsi="Times New Roman" w:cs="Times New Roman"/>
-              <w:lang w:val="en-US"/>
             </w:rPr>
             <w:t xml:space="preserve"> }}</w:t>
           </w:r>
           <w:r>
             <w:rPr>
               <w:rFonts w:ascii="Times New Roman" w:hAnsi="Times New Roman" w:cs="Times New Roman"/>
-              <w:lang w:val="en-US"/>
             </w:rPr>
             <w:t xml:space="preserve"> </w:t>
           </w:r>
@@ -3137,7 +3096,6 @@
           <w:r>
             <w:rPr>
               <w:rFonts w:ascii="Times New Roman" w:hAnsi="Times New Roman" w:cs="Times New Roman"/>
-              <w:lang w:val="en-US"/>
             </w:rPr>
             <w:t xml:space="preserve"> </w:t>
           </w:r>
@@ -3151,7 +3109,6 @@
           <w:r>
             <w:rPr>
               <w:rFonts w:ascii="Times New Roman" w:hAnsi="Times New Roman" w:cs="Times New Roman"/>
-              <w:lang w:val="en-US"/>
             </w:rPr>
             <w:t xml:space="preserve"> </w:t>
           </w:r>
@@ -3165,14 +3122,12 @@
           <w:r>
             <w:rPr>
               <w:rFonts w:ascii="Times New Roman" w:hAnsi="Times New Roman" w:cs="Times New Roman"/>
-              <w:lang w:val="en-US"/>
             </w:rPr>
             <w:t xml:space="preserve">, </w:t>
           </w:r>
           <w:r>
             <w:rPr>
               <w:rFonts w:ascii="Times New Roman" w:hAnsi="Times New Roman" w:cs="Times New Roman"/>
-              <w:lang w:val="en-US"/>
             </w:rPr>
             <w:t xml:space="preserve">{{ </w:t>
           </w:r>
@@ -3184,13 +3139,14 @@
             </w:rPr>
             <w:t>safety</w:t>
           </w:r>
-          <w:r>
-            <w:rPr>
-              <w:rFonts w:ascii="Times New Roman" w:hAnsi="Times New Roman" w:cs="Times New Roman"/>
-              <w:lang w:val="en-US"/>
+          <w:proofErr w:type="spellEnd"/>
+          <w:r>
+            <w:rPr>
+              <w:rFonts w:ascii="Times New Roman" w:hAnsi="Times New Roman" w:cs="Times New Roman"/>
             </w:rPr>
             <w:t>_</w:t>
           </w:r>
+          <w:proofErr w:type="spellStart"/>
           <w:r>
             <w:rPr>
               <w:rFonts w:ascii="Times New Roman" w:hAnsi="Times New Roman" w:cs="Times New Roman"/>
@@ -3202,14 +3158,12 @@
           <w:r>
             <w:rPr>
               <w:rFonts w:ascii="Times New Roman" w:hAnsi="Times New Roman" w:cs="Times New Roman"/>
-              <w:lang w:val="en-US"/>
             </w:rPr>
             <w:t xml:space="preserve"> }}</w:t>
           </w:r>
           <w:r>
             <w:rPr>
               <w:rFonts w:ascii="Times New Roman" w:hAnsi="Times New Roman" w:cs="Times New Roman"/>
-              <w:lang w:val="en-US"/>
             </w:rPr>
             <w:t xml:space="preserve"> </w:t>
           </w:r>
@@ -3223,7 +3177,6 @@
           <w:r>
             <w:rPr>
               <w:rFonts w:ascii="Times New Roman" w:hAnsi="Times New Roman" w:cs="Times New Roman"/>
-              <w:lang w:val="en-US"/>
             </w:rPr>
             <w:t xml:space="preserve"> </w:t>
           </w:r>
@@ -3237,7 +3190,6 @@
           <w:r>
             <w:rPr>
               <w:rFonts w:ascii="Times New Roman" w:hAnsi="Times New Roman" w:cs="Times New Roman"/>
-              <w:lang w:val="en-US"/>
             </w:rPr>
             <w:t xml:space="preserve"> </w:t>
           </w:r>
@@ -3251,7 +3203,6 @@
           <w:r>
             <w:rPr>
               <w:rFonts w:ascii="Times New Roman" w:hAnsi="Times New Roman" w:cs="Times New Roman"/>
-              <w:lang w:val="en-US"/>
             </w:rPr>
             <w:t xml:space="preserve"> </w:t>
           </w:r>
@@ -3265,7 +3216,6 @@
           <w:r>
             <w:rPr>
               <w:rFonts w:ascii="Times New Roman" w:hAnsi="Times New Roman" w:cs="Times New Roman"/>
-              <w:lang w:val="en-US"/>
             </w:rPr>
             <w:t xml:space="preserve"> </w:t>
           </w:r>
@@ -3279,7 +3229,6 @@
           <w:r>
             <w:rPr>
               <w:rFonts w:ascii="Times New Roman" w:hAnsi="Times New Roman" w:cs="Times New Roman"/>
-              <w:lang w:val="en-US"/>
             </w:rPr>
             <w:t xml:space="preserve"> </w:t>
           </w:r>
@@ -3293,7 +3242,6 @@
           <w:r>
             <w:rPr>
               <w:rFonts w:ascii="Times New Roman" w:hAnsi="Times New Roman" w:cs="Times New Roman"/>
-              <w:lang w:val="en-US"/>
             </w:rPr>
             <w:t xml:space="preserve"> </w:t>
           </w:r>
@@ -3307,7 +3255,6 @@
           <w:r>
             <w:rPr>
               <w:rFonts w:ascii="Times New Roman" w:hAnsi="Times New Roman" w:cs="Times New Roman"/>
-              <w:lang w:val="en-US"/>
             </w:rPr>
             <w:t xml:space="preserve"> </w:t>
           </w:r>
@@ -3692,6 +3639,7 @@
               <w:listItem w:displayText="Малышева А.Ю./ Malysheva A.Y." w:value="Малышева А.Ю./ Malysheva A.Y."/>
             </w:comboBox>
           </w:sdtPr>
+          <w:sdtEndPr/>
           <w:sdtContent>
             <w:p>
               <w:pPr>
@@ -3701,21 +3649,12 @@
                   <w:w w:val="85"/>
                 </w:rPr>
               </w:pPr>
-              <w:proofErr w:type="gramStart"/>
               <w:r>
                 <w:rPr>
                   <w:rFonts w:ascii="Times New Roman" w:hAnsi="Times New Roman" w:cs="Times New Roman"/>
                   <w:lang w:val="en-US"/>
                 </w:rPr>
-                <w:t>{{ author</w:t>
-              </w:r>
-              <w:proofErr w:type="gramEnd"/>
-              <w:r>
-                <w:rPr>
-                  <w:rFonts w:ascii="Times New Roman" w:hAnsi="Times New Roman" w:cs="Times New Roman"/>
-                  <w:lang w:val="en-US"/>
-                </w:rPr>
-                <w:t xml:space="preserve"> }}</w:t>
+                <w:t>{{ author }}</w:t>
               </w:r>
             </w:p>
           </w:sdtContent>
@@ -3743,21 +3682,12 @@
               <w:lang w:val="en-US"/>
             </w:rPr>
           </w:pPr>
-          <w:proofErr w:type="gramStart"/>
-          <w:r>
-            <w:rPr>
-              <w:rFonts w:ascii="Times New Roman" w:hAnsi="Times New Roman" w:cs="Times New Roman"/>
-              <w:lang w:val="en-US"/>
-            </w:rPr>
-            <w:t>{{ checked</w:t>
-          </w:r>
-          <w:proofErr w:type="gramEnd"/>
-          <w:r>
-            <w:rPr>
-              <w:rFonts w:ascii="Times New Roman" w:hAnsi="Times New Roman" w:cs="Times New Roman"/>
-              <w:lang w:val="en-US"/>
-            </w:rPr>
-            <w:t xml:space="preserve"> }}</w:t>
+          <w:r>
+            <w:rPr>
+              <w:rFonts w:ascii="Times New Roman" w:hAnsi="Times New Roman" w:cs="Times New Roman"/>
+              <w:lang w:val="en-US"/>
+            </w:rPr>
+            <w:t>{{ checked }}</w:t>
           </w:r>
         </w:p>
       </w:tc>
@@ -3784,21 +3714,12 @@
               <w:lang w:val="en-US"/>
             </w:rPr>
           </w:pPr>
-          <w:proofErr w:type="gramStart"/>
-          <w:r>
-            <w:rPr>
-              <w:rFonts w:ascii="Times New Roman" w:hAnsi="Times New Roman" w:cs="Times New Roman"/>
-              <w:lang w:val="en-US"/>
-            </w:rPr>
-            <w:t>{{ examined</w:t>
-          </w:r>
-          <w:proofErr w:type="gramEnd"/>
-          <w:r>
-            <w:rPr>
-              <w:rFonts w:ascii="Times New Roman" w:hAnsi="Times New Roman" w:cs="Times New Roman"/>
-              <w:lang w:val="en-US"/>
-            </w:rPr>
-            <w:t xml:space="preserve"> }}</w:t>
+          <w:r>
+            <w:rPr>
+              <w:rFonts w:ascii="Times New Roman" w:hAnsi="Times New Roman" w:cs="Times New Roman"/>
+              <w:lang w:val="en-US"/>
+            </w:rPr>
+            <w:t>{{ examined }}</w:t>
           </w:r>
         </w:p>
       </w:tc>
@@ -3824,21 +3745,12 @@
               <w:lang w:val="en-US"/>
             </w:rPr>
           </w:pPr>
-          <w:proofErr w:type="gramStart"/>
-          <w:r>
-            <w:rPr>
-              <w:rFonts w:ascii="Times New Roman" w:hAnsi="Times New Roman" w:cs="Times New Roman"/>
-              <w:lang w:val="en-US"/>
-            </w:rPr>
-            <w:t>{{ approved</w:t>
-          </w:r>
-          <w:proofErr w:type="gramEnd"/>
-          <w:r>
-            <w:rPr>
-              <w:rFonts w:ascii="Times New Roman" w:hAnsi="Times New Roman" w:cs="Times New Roman"/>
-              <w:lang w:val="en-US"/>
-            </w:rPr>
-            <w:t xml:space="preserve"> }}</w:t>
+          <w:r>
+            <w:rPr>
+              <w:rFonts w:ascii="Times New Roman" w:hAnsi="Times New Roman" w:cs="Times New Roman"/>
+              <w:lang w:val="en-US"/>
+            </w:rPr>
+            <w:t>{{ approved }}</w:t>
           </w:r>
         </w:p>
       </w:tc>
@@ -4464,7 +4376,7 @@
             </wp:anchor>
           </w:drawing>
         </mc:Choice>
-        <mc:Fallback>
+        <mc:Fallback xmlns:w16se="http://schemas.microsoft.com/office/word/2015/wordml/symex" xmlns:w16sdtdh="http://schemas.microsoft.com/office/word/2020/wordml/sdtdatahash" xmlns:w16du="http://schemas.microsoft.com/office/word/2023/wordml/word16du" xmlns:w16="http://schemas.microsoft.com/office/word/2018/wordml" xmlns:w16cid="http://schemas.microsoft.com/office/word/2016/wordml/cid" xmlns:w16cex="http://schemas.microsoft.com/office/word/2018/wordml/cex" xmlns:oel="http://schemas.microsoft.com/office/2019/extlst" xmlns:am3d="http://schemas.microsoft.com/office/drawing/2017/model3d" xmlns:aink="http://schemas.microsoft.com/office/drawing/2016/ink" xmlns:cx8="http://schemas.microsoft.com/office/drawing/2016/5/14/chartex" xmlns:cx7="http://schemas.microsoft.com/office/drawing/2016/5/13/chartex" xmlns:cx6="http://schemas.microsoft.com/office/drawing/2016/5/12/chartex" xmlns:cx5="http://schemas.microsoft.com/office/drawing/2016/5/11/chartex" xmlns:cx4="http://schemas.microsoft.com/office/drawing/2016/5/10/chartex" xmlns:cx3="http://schemas.microsoft.com/office/drawing/2016/5/9/chartex" xmlns:cx2="http://schemas.microsoft.com/office/drawing/2015/10/21/chartex" xmlns:cx1="http://schemas.microsoft.com/office/drawing/2015/9/8/chartex" xmlns:cx="http://schemas.microsoft.com/office/drawing/2014/chartex">
           <w:pict>
             <v:group id="Группа 8" o:spid="_x0000_s1026" style="position:absolute;margin-left:-48.25pt;margin-top:-227.95pt;width:47.2pt;height:227.25pt;z-index:251668480;mso-height-relative:margin" coordorigin=",-9" coordsize="5996,28863" o:gfxdata="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">
               <v:shapetype id="_x0000_t202" coordsize="21600,21600" o:spt="202" path="m,l,21600r21600,l21600,xe">
@@ -4635,6 +4547,16 @@
                               <w:lang w:val="en-US"/>
                             </w:rPr>
                           </w:pPr>
+                          <w:r>
+                            <w:rPr>
+                              <w:rFonts w:ascii="Times New Roman" w:hAnsi="Times New Roman" w:cs="Times New Roman"/>
+                              <w:spacing w:val="-20"/>
+                              <w:sz w:val="20"/>
+                              <w:szCs w:val="20"/>
+                              <w:lang w:val="en-US"/>
+                            </w:rPr>
+                            <w:t>{</w:t>
+                          </w:r>
                           <w:proofErr w:type="gramStart"/>
                           <w:r>
                             <w:rPr>
@@ -4644,7 +4566,7 @@
                               <w:szCs w:val="20"/>
                               <w:lang w:val="en-US"/>
                             </w:rPr>
-                            <w:t>{{ agreed</w:t>
+                            <w:t>{ agreed</w:t>
                           </w:r>
                           <w:proofErr w:type="gramEnd"/>
                           <w:r>
@@ -4687,7 +4609,7 @@
             </wp:anchor>
           </w:drawing>
         </mc:Choice>
-        <mc:Fallback>
+        <mc:Fallback xmlns:w16se="http://schemas.microsoft.com/office/word/2015/wordml/symex" xmlns:w16sdtdh="http://schemas.microsoft.com/office/word/2020/wordml/sdtdatahash" xmlns:w16du="http://schemas.microsoft.com/office/word/2023/wordml/word16du" xmlns:w16="http://schemas.microsoft.com/office/word/2018/wordml" xmlns:w16cid="http://schemas.microsoft.com/office/word/2016/wordml/cid" xmlns:w16cex="http://schemas.microsoft.com/office/word/2018/wordml/cex" xmlns:oel="http://schemas.microsoft.com/office/2019/extlst" xmlns:am3d="http://schemas.microsoft.com/office/drawing/2017/model3d" xmlns:aink="http://schemas.microsoft.com/office/drawing/2016/ink" xmlns:cx8="http://schemas.microsoft.com/office/drawing/2016/5/14/chartex" xmlns:cx7="http://schemas.microsoft.com/office/drawing/2016/5/13/chartex" xmlns:cx6="http://schemas.microsoft.com/office/drawing/2016/5/12/chartex" xmlns:cx5="http://schemas.microsoft.com/office/drawing/2016/5/11/chartex" xmlns:cx4="http://schemas.microsoft.com/office/drawing/2016/5/10/chartex" xmlns:cx3="http://schemas.microsoft.com/office/drawing/2016/5/9/chartex" xmlns:cx2="http://schemas.microsoft.com/office/drawing/2015/10/21/chartex" xmlns:cx1="http://schemas.microsoft.com/office/drawing/2015/9/8/chartex" xmlns:cx="http://schemas.microsoft.com/office/drawing/2014/chartex">
           <w:pict>
             <v:shape id="Надпись 2" o:spid="_x0000_s1034" type="#_x0000_t202" style="position:absolute;margin-left:-96.75pt;margin-top:-78.9pt;width:149.8pt;height:18.9pt;rotation:-90;z-index:-251644928;visibility:visible;mso-wrap-style:square;mso-width-percent:0;mso-height-percent:0;mso-wrap-distance-left:9pt;mso-wrap-distance-top:3.6pt;mso-wrap-distance-right:9pt;mso-wrap-distance-bottom:3.6pt;mso-position-horizontal:absolute;mso-position-horizontal-relative:text;mso-position-vertical:absolute;mso-position-vertical-relative:text;mso-width-percent:0;mso-height-percent:0;mso-width-relative:margin;mso-height-relative:margin;v-text-anchor:top" o:gfxdata="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" stroked="f">
               <v:textbox>
@@ -4751,7 +4673,7 @@
 </file>
 
 <file path=word/footnotes.xml><?xml version="1.0" encoding="utf-8"?>
-<w:footnotes xmlns:wpc="http://schemas.microsoft.com/office/word/2010/wordprocessingCanvas" xmlns:cx="http://schemas.microsoft.com/office/drawing/2014/chartex" xmlns:cx1="http://schemas.microsoft.com/office/drawing/2015/9/8/chartex" xmlns:cx2="http://schemas.microsoft.com/office/drawing/2015/10/21/chartex" xmlns:cx3="http://schemas.microsoft.com/office/drawing/2016/5/9/chartex" xmlns:cx4="http://schemas.microsoft.com/office/drawing/2016/5/10/chartex" xmlns:cx5="http://schemas.microsoft.com/office/drawing/2016/5/11/chartex" xmlns:cx6="http://schemas.microsoft.com/office/drawing/2016/5/12/chartex" xmlns:cx7="http://schemas.microsoft.com/office/drawing/2016/5/13/chartex" xmlns:cx8="http://schemas.microsoft.com/office/drawing/2016/5/14/chartex" xmlns:mc="http://schemas.openxmlformats.org/markup-compatibility/2006" xmlns:aink="http://schemas.microsoft.com/office/drawing/2016/ink" xmlns:am3d="http://schemas.microsoft.com/office/drawing/2017/model3d" xmlns:o="urn:schemas-microsoft-com:office:office" xmlns:oel="http://schemas.microsoft.com/office/2019/extlst" xmlns:r="http://schemas.openxmlformats.org/officeDocument/2006/relationships" xmlns:m="http://schemas.openxmlformats.org/officeDocument/2006/math" xmlns:v="urn:schemas-microsoft-com:vml" xmlns:wp14="http://schemas.microsoft.com/office/word/2010/wordprocessingDrawing" xmlns:wp="http://schemas.openxmlformats.org/drawingml/2006/wordprocessingDrawing" xmlns:w10="urn:schemas-microsoft-com:office:word" xmlns:w="http://schemas.openxmlformats.org/wordprocessingml/2006/main" xmlns:w14="http://schemas.microsoft.com/office/word/2010/wordml" xmlns:w15="http://schemas.microsoft.com/office/word/2012/wordml" xmlns:w16cex="http://schemas.microsoft.com/office/word/2018/wordml/cex" xmlns:w16cid="http://schemas.microsoft.com/office/word/2016/wordml/cid" xmlns:w16="http://schemas.microsoft.com/office/word/2018/wordml" xmlns:w16du="http://schemas.microsoft.com/office/word/2023/wordml/word16du" xmlns:w16sdtdh="http://schemas.microsoft.com/office/word/2020/wordml/sdtdatahash" xmlns:w16se="http://schemas.microsoft.com/office/word/2015/wordml/symex" xmlns:wpg="http://schemas.microsoft.com/office/word/2010/wordprocessingGroup" xmlns:wpi="http://schemas.microsoft.com/office/word/2010/wordprocessingInk" xmlns:wne="http://schemas.microsoft.com/office/word/2006/wordml" xmlns:wps="http://schemas.microsoft.com/office/word/2010/wordprocessingShape" mc:Ignorable="w14 w15 w16se w16cid w16 w16cex w16sdtdh w16du wp14">
+<w:footnotes xmlns:wpc="http://schemas.microsoft.com/office/word/2010/wordprocessingCanvas" xmlns:mc="http://schemas.openxmlformats.org/markup-compatibility/2006" xmlns:o="urn:schemas-microsoft-com:office:office" xmlns:r="http://schemas.openxmlformats.org/officeDocument/2006/relationships" xmlns:m="http://schemas.openxmlformats.org/officeDocument/2006/math" xmlns:v="urn:schemas-microsoft-com:vml" xmlns:wp14="http://schemas.microsoft.com/office/word/2010/wordprocessingDrawing" xmlns:wp="http://schemas.openxmlformats.org/drawingml/2006/wordprocessingDrawing" xmlns:w10="urn:schemas-microsoft-com:office:word" xmlns:w="http://schemas.openxmlformats.org/wordprocessingml/2006/main" xmlns:w14="http://schemas.microsoft.com/office/word/2010/wordml" xmlns:w15="http://schemas.microsoft.com/office/word/2012/wordml" xmlns:wpg="http://schemas.microsoft.com/office/word/2010/wordprocessingGroup" xmlns:wpi="http://schemas.microsoft.com/office/word/2010/wordprocessingInk" xmlns:wne="http://schemas.microsoft.com/office/word/2006/wordml" xmlns:wps="http://schemas.microsoft.com/office/word/2010/wordprocessingShape" mc:Ignorable="w14 w15 wp14">
   <w:footnote w:type="separator" w:id="-1">
     <w:p>
       <w:pPr>
@@ -4776,7 +4698,7 @@
 </file>
 
 <file path=word/header1.xml><?xml version="1.0" encoding="utf-8"?>
-<w:hdr xmlns:wpc="http://schemas.microsoft.com/office/word/2010/wordprocessingCanvas" xmlns:cx="http://schemas.microsoft.com/office/drawing/2014/chartex" xmlns:cx1="http://schemas.microsoft.com/office/drawing/2015/9/8/chartex" xmlns:cx2="http://schemas.microsoft.com/office/drawing/2015/10/21/chartex" xmlns:cx3="http://schemas.microsoft.com/office/drawing/2016/5/9/chartex" xmlns:cx4="http://schemas.microsoft.com/office/drawing/2016/5/10/chartex" xmlns:cx5="http://schemas.microsoft.com/office/drawing/2016/5/11/chartex" xmlns:cx6="http://schemas.microsoft.com/office/drawing/2016/5/12/chartex" xmlns:cx7="http://schemas.microsoft.com/office/drawing/2016/5/13/chartex" xmlns:cx8="http://schemas.microsoft.com/office/drawing/2016/5/14/chartex" xmlns:mc="http://schemas.openxmlformats.org/markup-compatibility/2006" xmlns:aink="http://schemas.microsoft.com/office/drawing/2016/ink" xmlns:am3d="http://schemas.microsoft.com/office/drawing/2017/model3d" xmlns:o="urn:schemas-microsoft-com:office:office" xmlns:oel="http://schemas.microsoft.com/office/2019/extlst" xmlns:r="http://schemas.openxmlformats.org/officeDocument/2006/relationships" xmlns:m="http://schemas.openxmlformats.org/officeDocument/2006/math" xmlns:v="urn:schemas-microsoft-com:vml" xmlns:wp14="http://schemas.microsoft.com/office/word/2010/wordprocessingDrawing" xmlns:wp="http://schemas.openxmlformats.org/drawingml/2006/wordprocessingDrawing" xmlns:w10="urn:schemas-microsoft-com:office:word" xmlns:w="http://schemas.openxmlformats.org/wordprocessingml/2006/main" xmlns:w14="http://schemas.microsoft.com/office/word/2010/wordml" xmlns:w15="http://schemas.microsoft.com/office/word/2012/wordml" xmlns:w16cex="http://schemas.microsoft.com/office/word/2018/wordml/cex" xmlns:w16cid="http://schemas.microsoft.com/office/word/2016/wordml/cid" xmlns:w16="http://schemas.microsoft.com/office/word/2018/wordml" xmlns:w16du="http://schemas.microsoft.com/office/word/2023/wordml/word16du" xmlns:w16sdtdh="http://schemas.microsoft.com/office/word/2020/wordml/sdtdatahash" xmlns:w16se="http://schemas.microsoft.com/office/word/2015/wordml/symex" xmlns:wpg="http://schemas.microsoft.com/office/word/2010/wordprocessingGroup" xmlns:wpi="http://schemas.microsoft.com/office/word/2010/wordprocessingInk" xmlns:wne="http://schemas.microsoft.com/office/word/2006/wordml" xmlns:wps="http://schemas.microsoft.com/office/word/2010/wordprocessingShape" mc:Ignorable="w14 w15 w16se w16cid w16 w16cex w16sdtdh w16du wp14">
+<w:hdr xmlns:wpc="http://schemas.microsoft.com/office/word/2010/wordprocessingCanvas" xmlns:mc="http://schemas.openxmlformats.org/markup-compatibility/2006" xmlns:o="urn:schemas-microsoft-com:office:office" xmlns:r="http://schemas.openxmlformats.org/officeDocument/2006/relationships" xmlns:m="http://schemas.openxmlformats.org/officeDocument/2006/math" xmlns:v="urn:schemas-microsoft-com:vml" xmlns:wp14="http://schemas.microsoft.com/office/word/2010/wordprocessingDrawing" xmlns:wp="http://schemas.openxmlformats.org/drawingml/2006/wordprocessingDrawing" xmlns:w10="urn:schemas-microsoft-com:office:word" xmlns:w="http://schemas.openxmlformats.org/wordprocessingml/2006/main" xmlns:w14="http://schemas.microsoft.com/office/word/2010/wordml" xmlns:w15="http://schemas.microsoft.com/office/word/2012/wordml" xmlns:wpg="http://schemas.microsoft.com/office/word/2010/wordprocessingGroup" xmlns:wpi="http://schemas.microsoft.com/office/word/2010/wordprocessingInk" xmlns:wne="http://schemas.microsoft.com/office/word/2006/wordml" xmlns:wps="http://schemas.microsoft.com/office/word/2010/wordprocessingShape" mc:Ignorable="w14 w15 wp14">
   <w:tbl>
     <w:tblPr>
       <w:tblStyle w:val="a3"/>
@@ -4961,12 +4883,21 @@
           <w:r>
             <w:t xml:space="preserve"> </w:t>
           </w:r>
-          <w:r>
-            <w:rPr>
-              <w:rFonts w:ascii="Times New Roman" w:hAnsi="Times New Roman" w:cs="Times New Roman"/>
-              <w:b/>
-            </w:rPr>
-            <w:t xml:space="preserve">Document </w:t>
+          <w:proofErr w:type="spellStart"/>
+          <w:r>
+            <w:rPr>
+              <w:rFonts w:ascii="Times New Roman" w:hAnsi="Times New Roman" w:cs="Times New Roman"/>
+              <w:b/>
+            </w:rPr>
+            <w:t>Document</w:t>
+          </w:r>
+          <w:proofErr w:type="spellEnd"/>
+          <w:r>
+            <w:rPr>
+              <w:rFonts w:ascii="Times New Roman" w:hAnsi="Times New Roman" w:cs="Times New Roman"/>
+              <w:b/>
+            </w:rPr>
+            <w:t xml:space="preserve"> </w:t>
           </w:r>
           <w:proofErr w:type="spellStart"/>
           <w:r>
@@ -5202,6 +5133,7 @@
             </w:rPr>
             <w:t>/</w:t>
           </w:r>
+          <w:proofErr w:type="spellStart"/>
           <w:r>
             <w:rPr>
               <w:rFonts w:ascii="Times New Roman" w:hAnsi="Times New Roman" w:cs="Times New Roman"/>
@@ -5210,7 +5142,18 @@
               <w:szCs w:val="24"/>
               <w:lang w:val="en-US"/>
             </w:rPr>
-            <w:t xml:space="preserve">dd {{ </w:t>
+            <w:t>dd</w:t>
+          </w:r>
+          <w:proofErr w:type="spellEnd"/>
+          <w:r>
+            <w:rPr>
+              <w:rFonts w:ascii="Times New Roman" w:hAnsi="Times New Roman" w:cs="Times New Roman"/>
+              <w:b/>
+              <w:sz w:val="24"/>
+              <w:szCs w:val="24"/>
+              <w:lang w:val="en-US"/>
+            </w:rPr>
+            <w:t xml:space="preserve"> {{ </w:t>
           </w:r>
           <w:proofErr w:type="spellStart"/>
           <w:r>
@@ -5281,6 +5224,7 @@
               <w:dataBinding w:prefixMappings="xmlns:ns0='http://purl.org/dc/elements/1.1/' xmlns:ns1='http://schemas.openxmlformats.org/package/2006/metadata/core-properties' " w:xpath="/ns1:coreProperties[1]/ns0:description[1]" w:storeItemID="{6C3C8BC8-F283-45AE-878A-BAB7291924A1}"/>
               <w:text w:multiLine="1"/>
             </w:sdtPr>
+            <w:sdtEndPr/>
             <w:sdtContent>
               <w:proofErr w:type="gramStart"/>
               <w:r>
@@ -5671,7 +5615,6 @@
               <w:rFonts w:ascii="Times New Roman" w:hAnsi="Times New Roman" w:cs="Times New Roman"/>
             </w:rPr>
           </w:pPr>
-          <w:proofErr w:type="gramStart"/>
           <w:r>
             <w:rPr>
               <w:rFonts w:ascii="Times New Roman" w:hAnsi="Times New Roman" w:cs="Times New Roman"/>
@@ -5685,15 +5628,7 @@
               <w:rFonts w:ascii="Times New Roman" w:hAnsi="Times New Roman" w:cs="Times New Roman"/>
               <w:lang w:val="en-US"/>
             </w:rPr>
-            <w:t>change</w:t>
-          </w:r>
-          <w:proofErr w:type="gramEnd"/>
-          <w:r>
-            <w:rPr>
-              <w:rFonts w:ascii="Times New Roman" w:hAnsi="Times New Roman" w:cs="Times New Roman"/>
-              <w:lang w:val="en-US"/>
-            </w:rPr>
-            <w:t>_notice_date</w:t>
+            <w:t>change_notice_date</w:t>
           </w:r>
           <w:proofErr w:type="spellEnd"/>
           <w:r>
@@ -5721,7 +5656,6 @@
               <w:lang w:val="en-US"/>
             </w:rPr>
           </w:pPr>
-          <w:proofErr w:type="gramStart"/>
           <w:r>
             <w:rPr>
               <w:rFonts w:ascii="Times New Roman" w:hAnsi="Times New Roman" w:cs="Times New Roman"/>
@@ -5735,15 +5669,7 @@
               <w:rFonts w:ascii="Times New Roman" w:hAnsi="Times New Roman" w:cs="Times New Roman"/>
               <w:lang w:val="en-US"/>
             </w:rPr>
-            <w:t>change</w:t>
-          </w:r>
-          <w:proofErr w:type="gramEnd"/>
-          <w:r>
-            <w:rPr>
-              <w:rFonts w:ascii="Times New Roman" w:hAnsi="Times New Roman" w:cs="Times New Roman"/>
-              <w:lang w:val="en-US"/>
-            </w:rPr>
-            <w:t>_due_date</w:t>
+            <w:t>change_due_date</w:t>
           </w:r>
           <w:proofErr w:type="spellEnd"/>
           <w:r>
@@ -5896,7 +5822,6 @@
               <w:lang w:val="en-US"/>
             </w:rPr>
           </w:pPr>
-          <w:proofErr w:type="gramStart"/>
           <w:r>
             <w:rPr>
               <w:rFonts w:ascii="Times New Roman" w:hAnsi="Times New Roman" w:cs="Times New Roman"/>
@@ -5910,15 +5835,7 @@
               <w:rFonts w:ascii="Times New Roman" w:hAnsi="Times New Roman" w:cs="Times New Roman"/>
               <w:lang w:val="en-US"/>
             </w:rPr>
-            <w:t>sheets</w:t>
-          </w:r>
-          <w:proofErr w:type="gramEnd"/>
-          <w:r>
-            <w:rPr>
-              <w:rFonts w:ascii="Times New Roman" w:hAnsi="Times New Roman" w:cs="Times New Roman"/>
-              <w:lang w:val="en-US"/>
-            </w:rPr>
-            <w:t>_total</w:t>
+            <w:t>sheets_total</w:t>
           </w:r>
           <w:proofErr w:type="spellEnd"/>
           <w:r>
@@ -6009,6 +5926,7 @@
               <w:dataBinding w:prefixMappings="xmlns:ns0='http://schemas.microsoft.com/office/2006/coverPageProps' " w:xpath="/ns0:CoverPageProperties[1]/ns0:CompanyPhone[1]" w:storeItemID="{55AF091B-3C7A-41E3-B477-F2FDAA23CFDA}"/>
               <w:text/>
             </w:sdtPr>
+            <w:sdtEndPr/>
             <w:sdtContent>
               <w:proofErr w:type="spellStart"/>
               <w:r>
@@ -6176,6 +6094,7 @@
               <w:listItem w:displayText="5" w:value="5"/>
             </w:dropDownList>
           </w:sdtPr>
+          <w:sdtEndPr/>
           <w:sdtContent>
             <w:p>
               <w:pPr>
@@ -6313,7 +6232,6 @@
               <w:b/>
             </w:rPr>
           </w:pPr>
-          <w:proofErr w:type="gramStart"/>
           <w:r>
             <w:rPr>
               <w:rFonts w:ascii="Times New Roman" w:hAnsi="Times New Roman" w:cs="Times New Roman"/>
@@ -6321,17 +6239,7 @@
               <w:szCs w:val="24"/>
               <w:lang w:val="en-US"/>
             </w:rPr>
-            <w:t>{{ cn</w:t>
-          </w:r>
-          <w:proofErr w:type="gramEnd"/>
-          <w:r>
-            <w:rPr>
-              <w:rFonts w:ascii="Times New Roman" w:hAnsi="Times New Roman" w:cs="Times New Roman"/>
-              <w:sz w:val="24"/>
-              <w:szCs w:val="24"/>
-              <w:lang w:val="en-US"/>
-            </w:rPr>
-            <w:t xml:space="preserve"> }}</w:t>
+            <w:t>{{ cn }}</w:t>
           </w:r>
         </w:p>
       </w:tc>
@@ -6346,8 +6254,8 @@
 </file>
 
 <file path=word/numbering.xml><?xml version="1.0" encoding="utf-8"?>
-<w:numbering xmlns:wpc="http://schemas.microsoft.com/office/word/2010/wordprocessingCanvas" xmlns:cx="http://schemas.microsoft.com/office/drawing/2014/chartex" xmlns:cx1="http://schemas.microsoft.com/office/drawing/2015/9/8/chartex" xmlns:cx2="http://schemas.microsoft.com/office/drawing/2015/10/21/chartex" xmlns:cx3="http://schemas.microsoft.com/office/drawing/2016/5/9/chartex" xmlns:cx4="http://schemas.microsoft.com/office/drawing/2016/5/10/chartex" xmlns:cx5="http://schemas.microsoft.com/office/drawing/2016/5/11/chartex" xmlns:cx6="http://schemas.microsoft.com/office/drawing/2016/5/12/chartex" xmlns:cx7="http://schemas.microsoft.com/office/drawing/2016/5/13/chartex" xmlns:cx8="http://schemas.microsoft.com/office/drawing/2016/5/14/chartex" xmlns:mc="http://schemas.openxmlformats.org/markup-compatibility/2006" xmlns:aink="http://schemas.microsoft.com/office/drawing/2016/ink" xmlns:am3d="http://schemas.microsoft.com/office/drawing/2017/model3d" xmlns:o="urn:schemas-microsoft-com:office:office" xmlns:oel="http://schemas.microsoft.com/office/2019/extlst" xmlns:r="http://schemas.openxmlformats.org/officeDocument/2006/relationships" xmlns:m="http://schemas.openxmlformats.org/officeDocument/2006/math" xmlns:v="urn:schemas-microsoft-com:vml" xmlns:wp14="http://schemas.microsoft.com/office/word/2010/wordprocessingDrawing" xmlns:wp="http://schemas.openxmlformats.org/drawingml/2006/wordprocessingDrawing" xmlns:w10="urn:schemas-microsoft-com:office:word" xmlns:w="http://schemas.openxmlformats.org/wordprocessingml/2006/main" xmlns:w14="http://schemas.microsoft.com/office/word/2010/wordml" xmlns:w15="http://schemas.microsoft.com/office/word/2012/wordml" xmlns:w16cex="http://schemas.microsoft.com/office/word/2018/wordml/cex" xmlns:w16cid="http://schemas.microsoft.com/office/word/2016/wordml/cid" xmlns:w16="http://schemas.microsoft.com/office/word/2018/wordml" xmlns:w16du="http://schemas.microsoft.com/office/word/2023/wordml/word16du" xmlns:w16sdtdh="http://schemas.microsoft.com/office/word/2020/wordml/sdtdatahash" xmlns:w16se="http://schemas.microsoft.com/office/word/2015/wordml/symex" xmlns:wpg="http://schemas.microsoft.com/office/word/2010/wordprocessingGroup" xmlns:wpi="http://schemas.microsoft.com/office/word/2010/wordprocessingInk" xmlns:wne="http://schemas.microsoft.com/office/word/2006/wordml" xmlns:wps="http://schemas.microsoft.com/office/word/2010/wordprocessingShape" mc:Ignorable="w14 w15 w16se w16cid w16 w16cex w16sdtdh w16du wp14">
-  <w:abstractNum w:abstractNumId="0" w15:restartNumberingAfterBreak="0">
+<w:numbering xmlns:wpc="http://schemas.microsoft.com/office/word/2010/wordprocessingCanvas" xmlns:mc="http://schemas.openxmlformats.org/markup-compatibility/2006" xmlns:o="urn:schemas-microsoft-com:office:office" xmlns:r="http://schemas.openxmlformats.org/officeDocument/2006/relationships" xmlns:m="http://schemas.openxmlformats.org/officeDocument/2006/math" xmlns:v="urn:schemas-microsoft-com:vml" xmlns:wp14="http://schemas.microsoft.com/office/word/2010/wordprocessingDrawing" xmlns:wp="http://schemas.openxmlformats.org/drawingml/2006/wordprocessingDrawing" xmlns:w10="urn:schemas-microsoft-com:office:word" xmlns:w="http://schemas.openxmlformats.org/wordprocessingml/2006/main" xmlns:w14="http://schemas.microsoft.com/office/word/2010/wordml" xmlns:w15="http://schemas.microsoft.com/office/word/2012/wordml" xmlns:wpg="http://schemas.microsoft.com/office/word/2010/wordprocessingGroup" xmlns:wpi="http://schemas.microsoft.com/office/word/2010/wordprocessingInk" xmlns:wne="http://schemas.microsoft.com/office/word/2006/wordml" xmlns:wps="http://schemas.microsoft.com/office/word/2010/wordprocessingShape" mc:Ignorable="w14 w15 wp14">
+  <w:abstractNum w:abstractNumId="0">
     <w:nsid w:val="14BF1F92"/>
     <w:multiLevelType w:val="hybridMultilevel"/>
     <w:tmpl w:val="10F28606"/>
@@ -6436,14 +6344,14 @@
       </w:pPr>
     </w:lvl>
   </w:abstractNum>
-  <w:num w:numId="1" w16cid:durableId="1127233800">
+  <w:num w:numId="1">
     <w:abstractNumId w:val="0"/>
   </w:num>
 </w:numbering>
 </file>
 
 <file path=word/styles.xml><?xml version="1.0" encoding="utf-8"?>
-<w:styles xmlns:mc="http://schemas.openxmlformats.org/markup-compatibility/2006" xmlns:r="http://schemas.openxmlformats.org/officeDocument/2006/relationships" xmlns:w="http://schemas.openxmlformats.org/wordprocessingml/2006/main" xmlns:w14="http://schemas.microsoft.com/office/word/2010/wordml" xmlns:w15="http://schemas.microsoft.com/office/word/2012/wordml" xmlns:w16cex="http://schemas.microsoft.com/office/word/2018/wordml/cex" xmlns:w16cid="http://schemas.microsoft.com/office/word/2016/wordml/cid" xmlns:w16="http://schemas.microsoft.com/office/word/2018/wordml" xmlns:w16du="http://schemas.microsoft.com/office/word/2023/wordml/word16du" xmlns:w16sdtdh="http://schemas.microsoft.com/office/word/2020/wordml/sdtdatahash" xmlns:w16se="http://schemas.microsoft.com/office/word/2015/wordml/symex" mc:Ignorable="w14 w15 w16se w16cid w16 w16cex w16sdtdh w16du">
+<w:styles xmlns:mc="http://schemas.openxmlformats.org/markup-compatibility/2006" xmlns:r="http://schemas.openxmlformats.org/officeDocument/2006/relationships" xmlns:w="http://schemas.openxmlformats.org/wordprocessingml/2006/main" xmlns:w14="http://schemas.microsoft.com/office/word/2010/wordml" xmlns:w15="http://schemas.microsoft.com/office/word/2012/wordml" mc:Ignorable="w14 w15">
   <w:docDefaults>
     <w:rPrDefault>
       <w:rPr>
@@ -6459,7 +6367,7 @@
       </w:pPr>
     </w:pPrDefault>
   </w:docDefaults>
-  <w:latentStyles w:defLockedState="0" w:defUIPriority="99" w:defSemiHidden="0" w:defUnhideWhenUsed="0" w:defQFormat="0" w:count="376">
+  <w:latentStyles w:defLockedState="0" w:defUIPriority="99" w:defSemiHidden="0" w:defUnhideWhenUsed="0" w:defQFormat="0" w:count="371">
     <w:lsdException w:name="Normal" w:uiPriority="0" w:qFormat="1"/>
     <w:lsdException w:name="heading 1" w:uiPriority="9" w:qFormat="1"/>
     <w:lsdException w:name="heading 2" w:semiHidden="1" w:uiPriority="9" w:unhideWhenUsed="1" w:qFormat="1"/>
@@ -6831,11 +6739,6 @@
     <w:lsdException w:name="List Table 5 Dark Accent 6" w:uiPriority="50"/>
     <w:lsdException w:name="List Table 6 Colorful Accent 6" w:uiPriority="51"/>
     <w:lsdException w:name="List Table 7 Colorful Accent 6" w:uiPriority="52"/>
-    <w:lsdException w:name="Mention" w:semiHidden="1" w:unhideWhenUsed="1"/>
-    <w:lsdException w:name="Smart Hyperlink" w:semiHidden="1" w:unhideWhenUsed="1"/>
-    <w:lsdException w:name="Hashtag" w:semiHidden="1" w:unhideWhenUsed="1"/>
-    <w:lsdException w:name="Unresolved Mention" w:semiHidden="1" w:unhideWhenUsed="1"/>
-    <w:lsdException w:name="Smart Link" w:semiHidden="1" w:unhideWhenUsed="1"/>
   </w:latentStyles>
   <w:style w:type="paragraph" w:default="1" w:styleId="a">
     <w:name w:val="Normal"/>
@@ -6878,6 +6781,7 @@
       <w:spacing w:after="0" w:line="240" w:lineRule="auto"/>
     </w:pPr>
     <w:tblPr>
+      <w:tblInd w:w="0" w:type="dxa"/>
       <w:tblBorders>
         <w:top w:val="single" w:sz="4" w:space="0" w:color="auto"/>
         <w:left w:val="single" w:sz="4" w:space="0" w:color="auto"/>
@@ -6886,6 +6790,12 @@
         <w:insideH w:val="single" w:sz="4" w:space="0" w:color="auto"/>
         <w:insideV w:val="single" w:sz="4" w:space="0" w:color="auto"/>
       </w:tblBorders>
+      <w:tblCellMar>
+        <w:top w:w="0" w:type="dxa"/>
+        <w:left w:w="108" w:type="dxa"/>
+        <w:bottom w:w="0" w:type="dxa"/>
+        <w:right w:w="108" w:type="dxa"/>
+      </w:tblCellMar>
     </w:tblPr>
   </w:style>
   <w:style w:type="character" w:styleId="a4">
@@ -6997,7 +6907,7 @@
 </file>
 
 <file path=word/glossary/document.xml><?xml version="1.0" encoding="utf-8"?>
-<w:glossaryDocument xmlns:wpc="http://schemas.microsoft.com/office/word/2010/wordprocessingCanvas" xmlns:cx="http://schemas.microsoft.com/office/drawing/2014/chartex" xmlns:cx1="http://schemas.microsoft.com/office/drawing/2015/9/8/chartex" xmlns:cx2="http://schemas.microsoft.com/office/drawing/2015/10/21/chartex" xmlns:cx3="http://schemas.microsoft.com/office/drawing/2016/5/9/chartex" xmlns:cx4="http://schemas.microsoft.com/office/drawing/2016/5/10/chartex" xmlns:cx5="http://schemas.microsoft.com/office/drawing/2016/5/11/chartex" xmlns:cx6="http://schemas.microsoft.com/office/drawing/2016/5/12/chartex" xmlns:cx7="http://schemas.microsoft.com/office/drawing/2016/5/13/chartex" xmlns:cx8="http://schemas.microsoft.com/office/drawing/2016/5/14/chartex" xmlns:mc="http://schemas.openxmlformats.org/markup-compatibility/2006" xmlns:aink="http://schemas.microsoft.com/office/drawing/2016/ink" xmlns:am3d="http://schemas.microsoft.com/office/drawing/2017/model3d" xmlns:o="urn:schemas-microsoft-com:office:office" xmlns:oel="http://schemas.microsoft.com/office/2019/extlst" xmlns:r="http://schemas.openxmlformats.org/officeDocument/2006/relationships" xmlns:m="http://schemas.openxmlformats.org/officeDocument/2006/math" xmlns:v="urn:schemas-microsoft-com:vml" xmlns:wp14="http://schemas.microsoft.com/office/word/2010/wordprocessingDrawing" xmlns:wp="http://schemas.openxmlformats.org/drawingml/2006/wordprocessingDrawing" xmlns:w10="urn:schemas-microsoft-com:office:word" xmlns:w="http://schemas.openxmlformats.org/wordprocessingml/2006/main" xmlns:w14="http://schemas.microsoft.com/office/word/2010/wordml" xmlns:w15="http://schemas.microsoft.com/office/word/2012/wordml" xmlns:w16cex="http://schemas.microsoft.com/office/word/2018/wordml/cex" xmlns:w16cid="http://schemas.microsoft.com/office/word/2016/wordml/cid" xmlns:w16="http://schemas.microsoft.com/office/word/2018/wordml" xmlns:w16du="http://schemas.microsoft.com/office/word/2023/wordml/word16du" xmlns:w16sdtdh="http://schemas.microsoft.com/office/word/2020/wordml/sdtdatahash" xmlns:w16se="http://schemas.microsoft.com/office/word/2015/wordml/symex" xmlns:wpg="http://schemas.microsoft.com/office/word/2010/wordprocessingGroup" xmlns:wpi="http://schemas.microsoft.com/office/word/2010/wordprocessingInk" xmlns:wne="http://schemas.microsoft.com/office/word/2006/wordml" xmlns:wps="http://schemas.microsoft.com/office/word/2010/wordprocessingShape" mc:Ignorable="w14 w15 w16se w16cid w16 w16cex w16sdtdh w16du wp14">
+<w:glossaryDocument xmlns:wpc="http://schemas.microsoft.com/office/word/2010/wordprocessingCanvas" xmlns:mc="http://schemas.openxmlformats.org/markup-compatibility/2006" xmlns:o="urn:schemas-microsoft-com:office:office" xmlns:r="http://schemas.openxmlformats.org/officeDocument/2006/relationships" xmlns:m="http://schemas.openxmlformats.org/officeDocument/2006/math" xmlns:v="urn:schemas-microsoft-com:vml" xmlns:wp14="http://schemas.microsoft.com/office/word/2010/wordprocessingDrawing" xmlns:wp="http://schemas.openxmlformats.org/drawingml/2006/wordprocessingDrawing" xmlns:w10="urn:schemas-microsoft-com:office:word" xmlns:w="http://schemas.openxmlformats.org/wordprocessingml/2006/main" xmlns:w14="http://schemas.microsoft.com/office/word/2010/wordml" xmlns:w15="http://schemas.microsoft.com/office/word/2012/wordml" xmlns:wpg="http://schemas.microsoft.com/office/word/2010/wordprocessingGroup" xmlns:wpi="http://schemas.microsoft.com/office/word/2010/wordprocessingInk" xmlns:wne="http://schemas.microsoft.com/office/word/2006/wordml" xmlns:wps="http://schemas.microsoft.com/office/word/2010/wordprocessingShape" mc:Ignorable="w14 w15 wp14">
   <w:docParts>
     <w:docPart>
       <w:docPartPr>
@@ -7205,7 +7115,7 @@
 </file>
 
 <file path=word/glossary/fontTable.xml><?xml version="1.0" encoding="utf-8"?>
-<w:fonts xmlns:mc="http://schemas.openxmlformats.org/markup-compatibility/2006" xmlns:r="http://schemas.openxmlformats.org/officeDocument/2006/relationships" xmlns:w="http://schemas.openxmlformats.org/wordprocessingml/2006/main" xmlns:w14="http://schemas.microsoft.com/office/word/2010/wordml" xmlns:w15="http://schemas.microsoft.com/office/word/2012/wordml" xmlns:w16cex="http://schemas.microsoft.com/office/word/2018/wordml/cex" xmlns:w16cid="http://schemas.microsoft.com/office/word/2016/wordml/cid" xmlns:w16="http://schemas.microsoft.com/office/word/2018/wordml" xmlns:w16du="http://schemas.microsoft.com/office/word/2023/wordml/word16du" xmlns:w16sdtdh="http://schemas.microsoft.com/office/word/2020/wordml/sdtdatahash" xmlns:w16se="http://schemas.microsoft.com/office/word/2015/wordml/symex" mc:Ignorable="w14 w15 w16se w16cid w16 w16cex w16sdtdh w16du">
+<w:fonts xmlns:mc="http://schemas.openxmlformats.org/markup-compatibility/2006" xmlns:r="http://schemas.openxmlformats.org/officeDocument/2006/relationships" xmlns:w="http://schemas.openxmlformats.org/wordprocessingml/2006/main" xmlns:w14="http://schemas.microsoft.com/office/word/2010/wordml" xmlns:w15="http://schemas.microsoft.com/office/word/2012/wordml" mc:Ignorable="w14 w15">
   <w:font w:name="Times New Roman">
     <w:panose1 w:val="02020603050405020304"/>
     <w:charset w:val="CC"/>
@@ -7222,17 +7132,19 @@
   </w:font>
   <w:font w:name="Segoe UI">
     <w:panose1 w:val="020B0502040204020203"/>
-    <w:charset w:val="CC"/>
+    <w:charset w:val="00"/>
     <w:family w:val="swiss"/>
+    <w:notTrueType/>
     <w:pitch w:val="variable"/>
-    <w:sig w:usb0="E4002EFF" w:usb1="C000E47F" w:usb2="00000009" w:usb3="00000000" w:csb0="000001FF" w:csb1="00000000"/>
+    <w:sig w:usb0="00000003" w:usb1="00000000" w:usb2="00000000" w:usb3="00000000" w:csb0="00000001" w:csb1="00000000"/>
   </w:font>
   <w:font w:name="Arial Unicode MS">
     <w:panose1 w:val="020B0604020202020204"/>
-    <w:charset w:val="80"/>
-    <w:family w:val="swiss"/>
+    <w:charset w:val="00"/>
+    <w:family w:val="roman"/>
+    <w:notTrueType/>
     <w:pitch w:val="variable"/>
-    <w:sig w:usb0="F7FFAFFF" w:usb1="E9DFFFFF" w:usb2="0000003F" w:usb3="00000000" w:csb0="003F01FF" w:csb1="00000000"/>
+    <w:sig w:usb0="00000003" w:usb1="00000000" w:usb2="00000000" w:usb3="00000000" w:csb0="00000001" w:csb1="00000000"/>
   </w:font>
   <w:font w:name="Calibri Light">
     <w:panose1 w:val="020F0302020204030204"/>
@@ -7245,7 +7157,7 @@
 </file>
 
 <file path=word/glossary/settings.xml><?xml version="1.0" encoding="utf-8"?>
-<w:settings xmlns:mc="http://schemas.openxmlformats.org/markup-compatibility/2006" xmlns:o="urn:schemas-microsoft-com:office:office" xmlns:r="http://schemas.openxmlformats.org/officeDocument/2006/relationships" xmlns:m="http://schemas.openxmlformats.org/officeDocument/2006/math" xmlns:v="urn:schemas-microsoft-com:vml" xmlns:w10="urn:schemas-microsoft-com:office:word" xmlns:w="http://schemas.openxmlformats.org/wordprocessingml/2006/main" xmlns:w14="http://schemas.microsoft.com/office/word/2010/wordml" xmlns:w15="http://schemas.microsoft.com/office/word/2012/wordml" xmlns:w16cex="http://schemas.microsoft.com/office/word/2018/wordml/cex" xmlns:w16cid="http://schemas.microsoft.com/office/word/2016/wordml/cid" xmlns:w16="http://schemas.microsoft.com/office/word/2018/wordml" xmlns:w16du="http://schemas.microsoft.com/office/word/2023/wordml/word16du" xmlns:w16sdtdh="http://schemas.microsoft.com/office/word/2020/wordml/sdtdatahash" xmlns:w16se="http://schemas.microsoft.com/office/word/2015/wordml/symex" xmlns:sl="http://schemas.openxmlformats.org/schemaLibrary/2006/main" mc:Ignorable="w14 w15 w16se w16cid w16 w16cex w16sdtdh w16du">
+<w:settings xmlns:mc="http://schemas.openxmlformats.org/markup-compatibility/2006" xmlns:o="urn:schemas-microsoft-com:office:office" xmlns:r="http://schemas.openxmlformats.org/officeDocument/2006/relationships" xmlns:m="http://schemas.openxmlformats.org/officeDocument/2006/math" xmlns:v="urn:schemas-microsoft-com:vml" xmlns:w10="urn:schemas-microsoft-com:office:word" xmlns:w="http://schemas.openxmlformats.org/wordprocessingml/2006/main" xmlns:w14="http://schemas.microsoft.com/office/word/2010/wordml" xmlns:w15="http://schemas.microsoft.com/office/word/2012/wordml" xmlns:sl="http://schemas.openxmlformats.org/schemaLibrary/2006/main" mc:Ignorable="w14 w15">
   <w:view w:val="normal"/>
   <w:revisionView w:inkAnnotations="0"/>
   <w:defaultTabStop w:val="708"/>
@@ -7257,7 +7169,6 @@
     <w:compatSetting w:name="enableOpenTypeFeatures" w:uri="http://schemas.microsoft.com/office/word" w:val="1"/>
     <w:compatSetting w:name="doNotFlipMirrorIndents" w:uri="http://schemas.microsoft.com/office/word" w:val="1"/>
     <w:compatSetting w:name="differentiateMultirowTableHeaders" w:uri="http://schemas.microsoft.com/office/word" w:val="1"/>
-    <w:compatSetting w:name="useWord2013TrackBottomHyphenation" w:uri="http://schemas.microsoft.com/office/word" w:val="1"/>
   </w:compat>
   <w:rsids>
     <w:rsidRoot w:val="00BC5E4A"/>
@@ -7265,6 +7176,7 @@
     <w:rsid w:val="000C75B6"/>
     <w:rsid w:val="00131F57"/>
     <w:rsid w:val="00137AF1"/>
+    <w:rsid w:val="00171C14"/>
     <w:rsid w:val="001E4D40"/>
     <w:rsid w:val="002332D2"/>
     <w:rsid w:val="002D7678"/>
@@ -7325,14 +7237,14 @@
   </m:mathPr>
   <w:themeFontLang w:val="ru-RU"/>
   <w:clrSchemeMapping w:bg1="light1" w:t1="dark1" w:bg2="light2" w:t2="dark2" w:accent1="accent1" w:accent2="accent2" w:accent3="accent3" w:accent4="accent4" w:accent5="accent5" w:accent6="accent6" w:hyperlink="hyperlink" w:followedHyperlink="followedHyperlink"/>
-  <w:decimalSymbol w:val="."/>
+  <w:decimalSymbol w:val=","/>
   <w:listSeparator w:val=";"/>
   <w15:chartTrackingRefBased/>
 </w:settings>
 </file>
 
 <file path=word/glossary/styles.xml><?xml version="1.0" encoding="utf-8"?>
-<w:styles xmlns:mc="http://schemas.openxmlformats.org/markup-compatibility/2006" xmlns:r="http://schemas.openxmlformats.org/officeDocument/2006/relationships" xmlns:w="http://schemas.openxmlformats.org/wordprocessingml/2006/main" xmlns:w14="http://schemas.microsoft.com/office/word/2010/wordml" xmlns:w15="http://schemas.microsoft.com/office/word/2012/wordml" xmlns:w16cex="http://schemas.microsoft.com/office/word/2018/wordml/cex" xmlns:w16cid="http://schemas.microsoft.com/office/word/2016/wordml/cid" xmlns:w16="http://schemas.microsoft.com/office/word/2018/wordml" xmlns:w16du="http://schemas.microsoft.com/office/word/2023/wordml/word16du" xmlns:w16sdtdh="http://schemas.microsoft.com/office/word/2020/wordml/sdtdatahash" xmlns:w16se="http://schemas.microsoft.com/office/word/2015/wordml/symex" mc:Ignorable="w14 w15 w16se w16cid w16 w16cex w16sdtdh w16du">
+<w:styles xmlns:mc="http://schemas.openxmlformats.org/markup-compatibility/2006" xmlns:r="http://schemas.openxmlformats.org/officeDocument/2006/relationships" xmlns:w="http://schemas.openxmlformats.org/wordprocessingml/2006/main" xmlns:w14="http://schemas.microsoft.com/office/word/2010/wordml" xmlns:w15="http://schemas.microsoft.com/office/word/2012/wordml" mc:Ignorable="w14 w15">
   <w:docDefaults>
     <w:rPrDefault>
       <w:rPr>
@@ -7348,7 +7260,7 @@
       </w:pPr>
     </w:pPrDefault>
   </w:docDefaults>
-  <w:latentStyles w:defLockedState="0" w:defUIPriority="99" w:defSemiHidden="0" w:defUnhideWhenUsed="0" w:defQFormat="0" w:count="376">
+  <w:latentStyles w:defLockedState="0" w:defUIPriority="99" w:defSemiHidden="0" w:defUnhideWhenUsed="0" w:defQFormat="0" w:count="371">
     <w:lsdException w:name="Normal" w:uiPriority="0" w:qFormat="1"/>
     <w:lsdException w:name="heading 1" w:uiPriority="9" w:qFormat="1"/>
     <w:lsdException w:name="heading 2" w:semiHidden="1" w:uiPriority="9" w:unhideWhenUsed="1" w:qFormat="1"/>
@@ -7720,11 +7632,6 @@
     <w:lsdException w:name="List Table 5 Dark Accent 6" w:uiPriority="50"/>
     <w:lsdException w:name="List Table 6 Colorful Accent 6" w:uiPriority="51"/>
     <w:lsdException w:name="List Table 7 Colorful Accent 6" w:uiPriority="52"/>
-    <w:lsdException w:name="Mention" w:semiHidden="1" w:unhideWhenUsed="1"/>
-    <w:lsdException w:name="Smart Hyperlink" w:semiHidden="1" w:unhideWhenUsed="1"/>
-    <w:lsdException w:name="Hashtag" w:semiHidden="1" w:unhideWhenUsed="1"/>
-    <w:lsdException w:name="Unresolved Mention" w:semiHidden="1" w:unhideWhenUsed="1"/>
-    <w:lsdException w:name="Smart Link" w:semiHidden="1" w:unhideWhenUsed="1"/>
   </w:latentStyles>
   <w:style w:type="paragraph" w:default="1" w:styleId="a">
     <w:name w:val="Normal"/>
@@ -7800,7 +7707,7 @@
 </file>
 
 <file path=word/glossary/webSettings.xml><?xml version="1.0" encoding="utf-8"?>
-<w:webSettings xmlns:mc="http://schemas.openxmlformats.org/markup-compatibility/2006" xmlns:r="http://schemas.openxmlformats.org/officeDocument/2006/relationships" xmlns:w="http://schemas.openxmlformats.org/wordprocessingml/2006/main" xmlns:w14="http://schemas.microsoft.com/office/word/2010/wordml" xmlns:w15="http://schemas.microsoft.com/office/word/2012/wordml" xmlns:w16cex="http://schemas.microsoft.com/office/word/2018/wordml/cex" xmlns:w16cid="http://schemas.microsoft.com/office/word/2016/wordml/cid" xmlns:w16="http://schemas.microsoft.com/office/word/2018/wordml" xmlns:w16du="http://schemas.microsoft.com/office/word/2023/wordml/word16du" xmlns:w16sdtdh="http://schemas.microsoft.com/office/word/2020/wordml/sdtdatahash" xmlns:w16se="http://schemas.microsoft.com/office/word/2015/wordml/symex" mc:Ignorable="w14 w15 w16se w16cid w16 w16cex w16sdtdh w16du">
+<w:webSettings xmlns:mc="http://schemas.openxmlformats.org/markup-compatibility/2006" xmlns:r="http://schemas.openxmlformats.org/officeDocument/2006/relationships" xmlns:w="http://schemas.openxmlformats.org/wordprocessingml/2006/main" xmlns:w14="http://schemas.microsoft.com/office/word/2010/wordml" xmlns:w15="http://schemas.microsoft.com/office/word/2012/wordml" mc:Ignorable="w14 w15">
   <w:optimizeForBrowser/>
   <w:allowPNG/>
 </w:webSettings>
@@ -8091,7 +7998,7 @@
 </file>
 
 <file path=customXml/itemProps2.xml><?xml version="1.0" encoding="utf-8"?>
-<ds:datastoreItem xmlns:ds="http://schemas.openxmlformats.org/officeDocument/2006/customXml" ds:itemID="{6293B507-7486-4835-8731-356FF1AC935B}">
+<ds:datastoreItem xmlns:ds="http://schemas.openxmlformats.org/officeDocument/2006/customXml" ds:itemID="{ADF8303F-AC24-42BC-8DD4-CA145E095A9A}">
   <ds:schemaRefs>
     <ds:schemaRef ds:uri="http://schemas.openxmlformats.org/officeDocument/2006/bibliography"/>
   </ds:schemaRefs>

</xml_diff>